<commit_message>
updated to Revit 2023 SDK
</commit_message>
<xml_diff>
--- a/SDK/Getting Started with the Revit API.docx
+++ b/SDK/Getting Started with the Revit API.docx
@@ -2761,7 +2761,7 @@
         <w:t xml:space="preserve">Autodesk Revit offers an API designed to allow power users and external application developers to integrate their applications with Autodesk Revit, Revit Structure, Revit Architecture, and Revit MEP. The APIs for each of these products are very similar and will be jointly referred to as the Autodesk Revit </w:t>
       </w:r>
       <w:r>
-        <w:t>2022</w:t>
+        <w:t>2023</w:t>
       </w:r>
       <w:r>
         <w:t xml:space="preserve"> </w:t>
@@ -3904,7 +3904,7 @@
         <w:t xml:space="preserve"> </w:t>
       </w:r>
       <w:r>
-        <w:t>2022</w:t>
+        <w:t>2023</w:t>
       </w:r>
       <w:r>
         <w:t xml:space="preserve"> </w:t>
@@ -4028,7 +4028,7 @@
         <w:t xml:space="preserve">\Revit </w:t>
       </w:r>
       <w:r>
-        <w:t>2022</w:t>
+        <w:t>2023</w:t>
       </w:r>
       <w:r>
         <w:t xml:space="preserve"> </w:t>
@@ -4344,7 +4344,7 @@
           <w:lang w:eastAsia="zh-CN"/>
         </w:rPr>
         <w:drawing>
-          <wp:inline distT="0" distB="0" distL="0" distR="0" wp14:anchorId="659CF675" wp14:editId="51A7D10D">
+          <wp:inline distT="0" distB="0" distL="0" distR="0" wp14:anchorId="06BD80BA" wp14:editId="2F001705">
             <wp:extent cx="6181969" cy="1477010"/>
             <wp:effectExtent l="0" t="0" r="9525" b="8890"/>
             <wp:docPr id="1" name="Picture 1"/>
@@ -4493,7 +4493,7 @@
         </w:rPr>
         <w:lastRenderedPageBreak/>
         <w:drawing>
-          <wp:inline distT="0" distB="0" distL="0" distR="0" wp14:anchorId="2E0BC4CD" wp14:editId="1489C797">
+          <wp:inline distT="0" distB="0" distL="0" distR="0" wp14:anchorId="317FDE2E" wp14:editId="117B4981">
             <wp:extent cx="6314830" cy="1899138"/>
             <wp:effectExtent l="0" t="0" r="0" b="6350"/>
             <wp:docPr id="2" name="Picture 2"/>
@@ -4937,7 +4937,7 @@
           <w:rFonts w:eastAsia="Times New Roman" w:cs="Arial"/>
           <w:color w:val="333333"/>
         </w:rPr>
-        <w:t>2022</w:t>
+        <w:t>2023</w:t>
       </w:r>
       <w:r>
         <w:rPr>
@@ -5038,10 +5038,7 @@
         <w:t>20</w:t>
       </w:r>
       <w:r>
-        <w:t>2</w:t>
-      </w:r>
-      <w:r>
-        <w:t>2</w:t>
+        <w:t>21</w:t>
       </w:r>
       <w:r>
         <w:t>\</w:t>
@@ -5087,10 +5084,7 @@
         <w:t>20</w:t>
       </w:r>
       <w:r>
-        <w:t>2</w:t>
-      </w:r>
-      <w:r>
-        <w:t>2</w:t>
+        <w:t>21</w:t>
       </w:r>
       <w:r>
         <w:t>\</w:t>
@@ -10171,7 +10165,7 @@
                 <w:lang w:eastAsia="zh-CN"/>
               </w:rPr>
               <w:drawing>
-                <wp:inline distT="0" distB="0" distL="0" distR="0" wp14:anchorId="04BA9A8A" wp14:editId="05C759D5">
+                <wp:inline distT="0" distB="0" distL="0" distR="0" wp14:anchorId="41BF9595" wp14:editId="6DDA460D">
                   <wp:extent cx="2000885" cy="2469515"/>
                   <wp:effectExtent l="0" t="0" r="0" b="0"/>
                   <wp:docPr id="3" name="Picture 3"/>
@@ -10284,7 +10278,7 @@
           <w:lang w:eastAsia="zh-CN"/>
         </w:rPr>
         <w:drawing>
-          <wp:inline distT="0" distB="0" distL="0" distR="0" wp14:anchorId="4BCDEE9C" wp14:editId="3647B349">
+          <wp:inline distT="0" distB="0" distL="0" distR="0" wp14:anchorId="69BE4127" wp14:editId="42D66CAE">
             <wp:extent cx="4767580" cy="1891030"/>
             <wp:effectExtent l="0" t="0" r="0" b="0"/>
             <wp:docPr id="4" name="Picture 4"/>
@@ -11444,13 +11438,21 @@
         <w:t>add-on</w:t>
       </w:r>
       <w:r>
-        <w:t xml:space="preserve"> program</w:t>
+        <w:t xml:space="preserve"> </w:t>
+      </w:r>
+      <w:proofErr w:type="gramStart"/>
+      <w:r>
+        <w:t>program</w:t>
       </w:r>
       <w:r>
         <w:t>,</w:t>
       </w:r>
       <w:r>
-        <w:t xml:space="preserve"> and is too large to practically store within the </w:t>
+        <w:t xml:space="preserve"> and</w:t>
+      </w:r>
+      <w:proofErr w:type="gramEnd"/>
+      <w:r>
+        <w:t xml:space="preserve"> is too large to practically store within the </w:t>
       </w:r>
       <w:r>
         <w:t xml:space="preserve">Autodesk </w:t>
@@ -12043,13 +12045,8 @@
         </w:rPr>
         <w:t xml:space="preserve">A: </w:t>
       </w:r>
-      <w:proofErr w:type="gramStart"/>
-      <w:r>
-        <w:t>Yes</w:t>
-      </w:r>
-      <w:proofErr w:type="gramEnd"/>
-      <w:r>
-        <w:t xml:space="preserve"> they do. </w:t>
+      <w:r>
+        <w:t xml:space="preserve">Yes they do. </w:t>
       </w:r>
       <w:proofErr w:type="gramStart"/>
       <w:r>
@@ -12401,7 +12398,21 @@
         <w:rPr>
           <w:lang w:eastAsia="zh-CN"/>
         </w:rPr>
-        <w:t xml:space="preserve"> and count as being of the same type, but it is clear that they cannot possibly use the same symbol’s geometry, since inserting them into walls of different thickness changes each window’s geometry to match. To track individual instances of </w:t>
+        <w:t xml:space="preserve"> and count as being of the same type, but </w:t>
+      </w:r>
+      <w:proofErr w:type="gramStart"/>
+      <w:r>
+        <w:rPr>
+          <w:lang w:eastAsia="zh-CN"/>
+        </w:rPr>
+        <w:t>it is clear that they</w:t>
+      </w:r>
+      <w:proofErr w:type="gramEnd"/>
+      <w:r>
+        <w:rPr>
+          <w:lang w:eastAsia="zh-CN"/>
+        </w:rPr>
+        <w:t xml:space="preserve"> cannot possibly use the same symbol’s geometry, since inserting them into walls of different thickness changes each window’s geometry to match. To track individual instances of </w:t>
       </w:r>
       <w:proofErr w:type="spellStart"/>
       <w:r>
@@ -13028,13 +13039,16 @@
       <w:r>
         <w:t xml:space="preserve">m </w:t>
       </w:r>
+      <w:r>
+        <w:t xml:space="preserve">RST or </w:t>
+      </w:r>
       <w:proofErr w:type="gramStart"/>
       <w:r>
-        <w:t>RST</w:t>
+        <w:t>they want</w:t>
       </w:r>
       <w:proofErr w:type="gramEnd"/>
       <w:r>
-        <w:t xml:space="preserve"> or they want to set all beams and columns to be fixed. When re-importing the model to RST, always update the end releases and do not overwrite the end releases on subsequent export</w:t>
+        <w:t xml:space="preserve"> to set all beams and columns to be fixed. When re-importing the model to RST, always update the end releases and do not overwrite the end releases on subsequent export</w:t>
       </w:r>
       <w:r>
         <w:rPr>
@@ -13233,7 +13247,7 @@
                 <w:lang w:eastAsia="zh-CN"/>
               </w:rPr>
               <w:drawing>
-                <wp:inline distT="0" distB="0" distL="0" distR="0" wp14:anchorId="77B5BE79" wp14:editId="125928B0">
+                <wp:inline distT="0" distB="0" distL="0" distR="0" wp14:anchorId="37141E30" wp14:editId="19D6DC26">
                   <wp:extent cx="2985770" cy="1625600"/>
                   <wp:effectExtent l="0" t="0" r="0" b="0"/>
                   <wp:docPr id="5" name="Picture 5"/>
@@ -13729,7 +13743,7 @@
       <w:t xml:space="preserve">Autodesk Revit </w:t>
     </w:r>
     <w:r>
-      <w:t>2022</w:t>
+      <w:t>2023</w:t>
     </w:r>
     <w:r>
       <w:t xml:space="preserve"> </w:t>
@@ -13758,7 +13772,7 @@
       <w:t xml:space="preserve">Autodesk Revit </w:t>
     </w:r>
     <w:r>
-      <w:t>2022</w:t>
+      <w:t>2023</w:t>
     </w:r>
     <w:r>
       <w:t xml:space="preserve"> </w:t>

</xml_diff>

<commit_message>
copied Revit 2024 SDK
</commit_message>
<xml_diff>
--- a/SDK/Getting Started with the Revit API.docx
+++ b/SDK/Getting Started with the Revit API.docx
@@ -1,6 +1,6 @@
 
 <file path=word/document.xml><?xml version="1.0" encoding="utf-8"?>
-<w:document xmlns:wpc="http://schemas.microsoft.com/office/word/2010/wordprocessingCanvas" xmlns:cx="http://schemas.microsoft.com/office/drawing/2014/chartex" xmlns:cx1="http://schemas.microsoft.com/office/drawing/2015/9/8/chartex" xmlns:cx2="http://schemas.microsoft.com/office/drawing/2015/10/21/chartex" xmlns:cx3="http://schemas.microsoft.com/office/drawing/2016/5/9/chartex" xmlns:cx4="http://schemas.microsoft.com/office/drawing/2016/5/10/chartex" xmlns:cx5="http://schemas.microsoft.com/office/drawing/2016/5/11/chartex" xmlns:cx6="http://schemas.microsoft.com/office/drawing/2016/5/12/chartex" xmlns:cx7="http://schemas.microsoft.com/office/drawing/2016/5/13/chartex" xmlns:cx8="http://schemas.microsoft.com/office/drawing/2016/5/14/chartex" xmlns:mc="http://schemas.openxmlformats.org/markup-compatibility/2006" xmlns:aink="http://schemas.microsoft.com/office/drawing/2016/ink" xmlns:am3d="http://schemas.microsoft.com/office/drawing/2017/model3d" xmlns:o="urn:schemas-microsoft-com:office:office" xmlns:r="http://schemas.openxmlformats.org/officeDocument/2006/relationships" xmlns:m="http://schemas.openxmlformats.org/officeDocument/2006/math" xmlns:v="urn:schemas-microsoft-com:vml" xmlns:wp14="http://schemas.microsoft.com/office/word/2010/wordprocessingDrawing" xmlns:wp="http://schemas.openxmlformats.org/drawingml/2006/wordprocessingDrawing" xmlns:w10="urn:schemas-microsoft-com:office:word" xmlns:w="http://schemas.openxmlformats.org/wordprocessingml/2006/main" xmlns:w14="http://schemas.microsoft.com/office/word/2010/wordml" xmlns:w15="http://schemas.microsoft.com/office/word/2012/wordml" xmlns:w16cex="http://schemas.microsoft.com/office/word/2018/wordml/cex" xmlns:w16cid="http://schemas.microsoft.com/office/word/2016/wordml/cid" xmlns:w16="http://schemas.microsoft.com/office/word/2018/wordml" xmlns:w16se="http://schemas.microsoft.com/office/word/2015/wordml/symex" xmlns:wpg="http://schemas.microsoft.com/office/word/2010/wordprocessingGroup" xmlns:wpi="http://schemas.microsoft.com/office/word/2010/wordprocessingInk" xmlns:wne="http://schemas.microsoft.com/office/word/2006/wordml" xmlns:wps="http://schemas.microsoft.com/office/word/2010/wordprocessingShape" mc:Ignorable="w14 w15 w16se w16cid w16 w16cex wp14">
+<w:document xmlns:wpc="http://schemas.microsoft.com/office/word/2010/wordprocessingCanvas" xmlns:cx="http://schemas.microsoft.com/office/drawing/2014/chartex" xmlns:cx1="http://schemas.microsoft.com/office/drawing/2015/9/8/chartex" xmlns:cx2="http://schemas.microsoft.com/office/drawing/2015/10/21/chartex" xmlns:cx3="http://schemas.microsoft.com/office/drawing/2016/5/9/chartex" xmlns:cx4="http://schemas.microsoft.com/office/drawing/2016/5/10/chartex" xmlns:cx5="http://schemas.microsoft.com/office/drawing/2016/5/11/chartex" xmlns:cx6="http://schemas.microsoft.com/office/drawing/2016/5/12/chartex" xmlns:cx7="http://schemas.microsoft.com/office/drawing/2016/5/13/chartex" xmlns:cx8="http://schemas.microsoft.com/office/drawing/2016/5/14/chartex" xmlns:mc="http://schemas.openxmlformats.org/markup-compatibility/2006" xmlns:aink="http://schemas.microsoft.com/office/drawing/2016/ink" xmlns:am3d="http://schemas.microsoft.com/office/drawing/2017/model3d" xmlns:o="urn:schemas-microsoft-com:office:office" xmlns:oel="http://schemas.microsoft.com/office/2019/extlst" xmlns:r="http://schemas.openxmlformats.org/officeDocument/2006/relationships" xmlns:m="http://schemas.openxmlformats.org/officeDocument/2006/math" xmlns:v="urn:schemas-microsoft-com:vml" xmlns:wp14="http://schemas.microsoft.com/office/word/2010/wordprocessingDrawing" xmlns:wp="http://schemas.openxmlformats.org/drawingml/2006/wordprocessingDrawing" xmlns:w10="urn:schemas-microsoft-com:office:word" xmlns:w="http://schemas.openxmlformats.org/wordprocessingml/2006/main" xmlns:w14="http://schemas.microsoft.com/office/word/2010/wordml" xmlns:w15="http://schemas.microsoft.com/office/word/2012/wordml" xmlns:w16cex="http://schemas.microsoft.com/office/word/2018/wordml/cex" xmlns:w16cid="http://schemas.microsoft.com/office/word/2016/wordml/cid" xmlns:w16="http://schemas.microsoft.com/office/word/2018/wordml" xmlns:w16sdtdh="http://schemas.microsoft.com/office/word/2020/wordml/sdtdatahash" xmlns:w16se="http://schemas.microsoft.com/office/word/2015/wordml/symex" xmlns:wpg="http://schemas.microsoft.com/office/word/2010/wordprocessingGroup" xmlns:wpi="http://schemas.microsoft.com/office/word/2010/wordprocessingInk" xmlns:wne="http://schemas.microsoft.com/office/word/2006/wordml" xmlns:wps="http://schemas.microsoft.com/office/word/2010/wordprocessingShape" mc:Ignorable="w14 w15 w16se w16cid w16 w16cex w16sdtdh wp14">
   <w:body>
     <w:p>
       <w:pPr>
@@ -2761,7 +2761,7 @@
         <w:t xml:space="preserve">Autodesk Revit offers an API designed to allow power users and external application developers to integrate their applications with Autodesk Revit, Revit Structure, Revit Architecture, and Revit MEP. The APIs for each of these products are very similar and will be jointly referred to as the Autodesk Revit </w:t>
       </w:r>
       <w:r>
-        <w:t>2023</w:t>
+        <w:t>2024</w:t>
       </w:r>
       <w:r>
         <w:t xml:space="preserve"> </w:t>
@@ -3275,7 +3275,15 @@
         <w:t xml:space="preserve"> walls</w:t>
       </w:r>
       <w:r>
-        <w:t>, doors and windows</w:t>
+        <w:t xml:space="preserve">, </w:t>
+      </w:r>
+      <w:proofErr w:type="gramStart"/>
+      <w:r>
+        <w:t>doors</w:t>
+      </w:r>
+      <w:proofErr w:type="gramEnd"/>
+      <w:r>
+        <w:t xml:space="preserve"> and windows</w:t>
       </w:r>
       <w:r>
         <w:t xml:space="preserve">. </w:t>
@@ -3290,7 +3298,15 @@
         <w:t>, including plans,</w:t>
       </w:r>
       <w:r>
-        <w:t xml:space="preserve"> sections and callouts. All these views are directly generated from the 3D physical model so changes made in one view will automatically propagate through all other views. This </w:t>
+        <w:t xml:space="preserve"> </w:t>
+      </w:r>
+      <w:proofErr w:type="gramStart"/>
+      <w:r>
+        <w:t>sections</w:t>
+      </w:r>
+      <w:proofErr w:type="gramEnd"/>
+      <w:r>
+        <w:t xml:space="preserve"> and callouts. All these views are directly generated from the 3D physical model so changes made in one view will automatically propagate through all other views. This </w:t>
       </w:r>
       <w:r>
         <w:t xml:space="preserve">process </w:t>
@@ -3904,7 +3920,7 @@
         <w:t xml:space="preserve"> </w:t>
       </w:r>
       <w:r>
-        <w:t>2023</w:t>
+        <w:t>2024</w:t>
       </w:r>
       <w:r>
         <w:t xml:space="preserve"> </w:t>
@@ -4028,7 +4044,7 @@
         <w:t xml:space="preserve">\Revit </w:t>
       </w:r>
       <w:r>
-        <w:t>2023</w:t>
+        <w:t>2024</w:t>
       </w:r>
       <w:r>
         <w:t xml:space="preserve"> </w:t>
@@ -4344,7 +4360,7 @@
           <w:lang w:eastAsia="zh-CN"/>
         </w:rPr>
         <w:drawing>
-          <wp:inline distT="0" distB="0" distL="0" distR="0" wp14:anchorId="06BD80BA" wp14:editId="2F001705">
+          <wp:inline distT="0" distB="0" distL="0" distR="0" wp14:anchorId="4CE06381" wp14:editId="575638CF">
             <wp:extent cx="6181969" cy="1477010"/>
             <wp:effectExtent l="0" t="0" r="9525" b="8890"/>
             <wp:docPr id="1" name="Picture 1"/>
@@ -4404,27 +4420,14 @@
       <w:r>
         <w:t xml:space="preserve">Figure </w:t>
       </w:r>
-      <w:r>
-        <w:fldChar w:fldCharType="begin"/>
-      </w:r>
-      <w:r>
-        <w:instrText xml:space="preserve"> SEQ Figure \* ARABIC </w:instrText>
-      </w:r>
-      <w:r>
-        <w:fldChar w:fldCharType="separate"/>
-      </w:r>
-      <w:r>
-        <w:rPr>
-          <w:noProof/>
-        </w:rPr>
-        <w:t>1</w:t>
-      </w:r>
-      <w:r>
-        <w:rPr>
-          <w:noProof/>
-        </w:rPr>
-        <w:fldChar w:fldCharType="end"/>
-      </w:r>
+      <w:fldSimple w:instr=" SEQ Figure \* ARABIC ">
+        <w:r>
+          <w:rPr>
+            <w:noProof/>
+          </w:rPr>
+          <w:t>1</w:t>
+        </w:r>
+      </w:fldSimple>
       <w:r>
         <w:t xml:space="preserve"> - External Tool added to Revit</w:t>
       </w:r>
@@ -4493,7 +4496,7 @@
         </w:rPr>
         <w:lastRenderedPageBreak/>
         <w:drawing>
-          <wp:inline distT="0" distB="0" distL="0" distR="0" wp14:anchorId="317FDE2E" wp14:editId="117B4981">
+          <wp:inline distT="0" distB="0" distL="0" distR="0" wp14:anchorId="21CE3B16" wp14:editId="7FBD8551">
             <wp:extent cx="6314830" cy="1899138"/>
             <wp:effectExtent l="0" t="0" r="0" b="6350"/>
             <wp:docPr id="2" name="Picture 2"/>
@@ -4553,27 +4556,14 @@
       <w:r>
         <w:t xml:space="preserve">Figure </w:t>
       </w:r>
-      <w:r>
-        <w:fldChar w:fldCharType="begin"/>
-      </w:r>
-      <w:r>
-        <w:instrText xml:space="preserve"> SEQ Figure \* ARABIC </w:instrText>
-      </w:r>
-      <w:r>
-        <w:fldChar w:fldCharType="separate"/>
-      </w:r>
-      <w:r>
-        <w:rPr>
-          <w:noProof/>
-        </w:rPr>
-        <w:t>2</w:t>
-      </w:r>
-      <w:r>
-        <w:rPr>
-          <w:noProof/>
-        </w:rPr>
-        <w:fldChar w:fldCharType="end"/>
-      </w:r>
+      <w:fldSimple w:instr=" SEQ Figure \* ARABIC ">
+        <w:r>
+          <w:rPr>
+            <w:noProof/>
+          </w:rPr>
+          <w:t>2</w:t>
+        </w:r>
+      </w:fldSimple>
       <w:r>
         <w:t xml:space="preserve"> - New panels and controls added to Revit</w:t>
       </w:r>
@@ -4937,7 +4927,7 @@
           <w:rFonts w:eastAsia="Times New Roman" w:cs="Arial"/>
           <w:color w:val="333333"/>
         </w:rPr>
-        <w:t>2023</w:t>
+        <w:t>2024</w:t>
       </w:r>
       <w:r>
         <w:rPr>
@@ -5035,10 +5025,7 @@
         <w:t>C:\ProgramData\Autodesk\Revit\Addins\</w:t>
       </w:r>
       <w:r>
-        <w:t>20</w:t>
-      </w:r>
-      <w:r>
-        <w:t>21</w:t>
+        <w:t>2024</w:t>
       </w:r>
       <w:r>
         <w:t>\</w:t>
@@ -5081,10 +5068,7 @@
         <w:t>C:\Users\&lt;user&gt;\AppData\Roaming\Autodesk\Revit\Addins\</w:t>
       </w:r>
       <w:r>
-        <w:t>20</w:t>
-      </w:r>
-      <w:r>
-        <w:t>21</w:t>
+        <w:t>2024</w:t>
       </w:r>
       <w:r>
         <w:t>\</w:t>
@@ -10165,7 +10149,7 @@
                 <w:lang w:eastAsia="zh-CN"/>
               </w:rPr>
               <w:drawing>
-                <wp:inline distT="0" distB="0" distL="0" distR="0" wp14:anchorId="41BF9595" wp14:editId="6DDA460D">
+                <wp:inline distT="0" distB="0" distL="0" distR="0" wp14:anchorId="24B07BD3" wp14:editId="218B09D2">
                   <wp:extent cx="2000885" cy="2469515"/>
                   <wp:effectExtent l="0" t="0" r="0" b="0"/>
                   <wp:docPr id="3" name="Picture 3"/>
@@ -10278,7 +10262,7 @@
           <w:lang w:eastAsia="zh-CN"/>
         </w:rPr>
         <w:drawing>
-          <wp:inline distT="0" distB="0" distL="0" distR="0" wp14:anchorId="69BE4127" wp14:editId="42D66CAE">
+          <wp:inline distT="0" distB="0" distL="0" distR="0" wp14:anchorId="6E0491A8" wp14:editId="4054C81A">
             <wp:extent cx="4767580" cy="1891030"/>
             <wp:effectExtent l="0" t="0" r="0" b="0"/>
             <wp:docPr id="4" name="Picture 4"/>
@@ -10538,27 +10522,7 @@
                 <w:sz w:val="20"/>
                 <w:szCs w:val="20"/>
               </w:rPr>
-              <w:t xml:space="preserve">Unit </w:t>
-            </w:r>
-            <w:proofErr w:type="gramStart"/>
-            <w:r>
-              <w:rPr>
-                <w:b/>
-                <w:bCs/>
-                <w:sz w:val="20"/>
-                <w:szCs w:val="20"/>
-              </w:rPr>
-              <w:t>In</w:t>
-            </w:r>
-            <w:proofErr w:type="gramEnd"/>
-            <w:r>
-              <w:rPr>
-                <w:b/>
-                <w:bCs/>
-                <w:sz w:val="20"/>
-                <w:szCs w:val="20"/>
-              </w:rPr>
-              <w:t xml:space="preserve"> Revit </w:t>
+              <w:t xml:space="preserve">Unit In Revit </w:t>
             </w:r>
           </w:p>
         </w:tc>
@@ -11487,7 +11451,15 @@
         <w:t xml:space="preserve"> for each element as a key for th</w:t>
       </w:r>
       <w:r>
-        <w:t xml:space="preserve">e database, because the element’s </w:t>
+        <w:t xml:space="preserve">e </w:t>
+      </w:r>
+      <w:proofErr w:type="gramStart"/>
+      <w:r>
+        <w:t>database, because</w:t>
+      </w:r>
+      <w:proofErr w:type="gramEnd"/>
+      <w:r>
+        <w:t xml:space="preserve"> the element’s </w:t>
       </w:r>
       <w:proofErr w:type="spellStart"/>
       <w:r>
@@ -11556,21 +11528,7 @@
         <w:rPr>
           <w:rFonts w:eastAsia="MS Mincho"/>
         </w:rPr>
-        <w:t xml:space="preserve">A Family is a collection of objects called types. A </w:t>
-      </w:r>
-      <w:proofErr w:type="gramStart"/>
-      <w:r>
-        <w:rPr>
-          <w:rFonts w:eastAsia="MS Mincho"/>
-        </w:rPr>
-        <w:t>family groups elements</w:t>
-      </w:r>
-      <w:proofErr w:type="gramEnd"/>
-      <w:r>
-        <w:rPr>
-          <w:rFonts w:eastAsia="MS Mincho"/>
-        </w:rPr>
-        <w:t xml:space="preserve"> with a common set of parameters, identical use, and similar graphical representation. Different types within a family may have different values of some or all parameters, but the set of parameters - their names and their meaning - are the same. </w:t>
+        <w:t xml:space="preserve">A Family is a collection of objects called types. A family groups elements with a common set of parameters, identical use, and similar graphical representation. Different types within a family may have different values of some or all parameters, but the set of parameters - their names and their meaning - are the same. </w:t>
       </w:r>
     </w:p>
     <w:p>
@@ -11798,7 +11756,15 @@
         <w:t xml:space="preserve">the same ID. </w:t>
       </w:r>
       <w:r>
-        <w:t xml:space="preserve"> If you need to store an ID (especially an ID of an element that was newly created) in order to find the element later, store </w:t>
+        <w:t xml:space="preserve"> If you need to store an ID (especially an ID of an element that was newly created) </w:t>
+      </w:r>
+      <w:proofErr w:type="gramStart"/>
+      <w:r>
+        <w:t>in order to</w:t>
+      </w:r>
+      <w:proofErr w:type="gramEnd"/>
+      <w:r>
+        <w:t xml:space="preserve"> find the element later, store </w:t>
       </w:r>
       <w:proofErr w:type="spellStart"/>
       <w:r>
@@ -12227,7 +12193,15 @@
         <w:t xml:space="preserve">programmatically </w:t>
       </w:r>
       <w:r>
-        <w:t>ungroup, make the change, regroup and then swap the other instances of the old group to the new group to get the same effect.</w:t>
+        <w:t xml:space="preserve">ungroup, make the change, </w:t>
+      </w:r>
+      <w:proofErr w:type="gramStart"/>
+      <w:r>
+        <w:t>regroup</w:t>
+      </w:r>
+      <w:proofErr w:type="gramEnd"/>
+      <w:r>
+        <w:t xml:space="preserve"> and then swap the other instances of the old group to the new group to get the same effect.</w:t>
       </w:r>
     </w:p>
     <w:p>
@@ -13136,7 +13110,15 @@
       </w:r>
       <w:proofErr w:type="spellEnd"/>
       <w:r>
-        <w:t xml:space="preserve"> example in the SDK. It has examples of how to get and change the rotation angle of beams, braces and columns.</w:t>
+        <w:t xml:space="preserve"> example in the SDK. It has examples of how to get and change the rotation angle of beams, </w:t>
+      </w:r>
+      <w:proofErr w:type="gramStart"/>
+      <w:r>
+        <w:t>braces</w:t>
+      </w:r>
+      <w:proofErr w:type="gramEnd"/>
+      <w:r>
+        <w:t xml:space="preserve"> and columns.</w:t>
       </w:r>
     </w:p>
     <w:p/>
@@ -13247,7 +13229,7 @@
                 <w:lang w:eastAsia="zh-CN"/>
               </w:rPr>
               <w:drawing>
-                <wp:inline distT="0" distB="0" distL="0" distR="0" wp14:anchorId="37141E30" wp14:editId="19D6DC26">
+                <wp:inline distT="0" distB="0" distL="0" distR="0" wp14:anchorId="0F8D60D8" wp14:editId="3DC8F850">
                   <wp:extent cx="2985770" cy="1625600"/>
                   <wp:effectExtent l="0" t="0" r="0" b="0"/>
                   <wp:docPr id="5" name="Picture 5"/>
@@ -13516,7 +13498,7 @@
 </file>
 
 <file path=word/endnotes.xml><?xml version="1.0" encoding="utf-8"?>
-<w:endnotes xmlns:wpc="http://schemas.microsoft.com/office/word/2010/wordprocessingCanvas" xmlns:cx="http://schemas.microsoft.com/office/drawing/2014/chartex" xmlns:cx1="http://schemas.microsoft.com/office/drawing/2015/9/8/chartex" xmlns:cx2="http://schemas.microsoft.com/office/drawing/2015/10/21/chartex" xmlns:cx3="http://schemas.microsoft.com/office/drawing/2016/5/9/chartex" xmlns:cx4="http://schemas.microsoft.com/office/drawing/2016/5/10/chartex" xmlns:cx5="http://schemas.microsoft.com/office/drawing/2016/5/11/chartex" xmlns:cx6="http://schemas.microsoft.com/office/drawing/2016/5/12/chartex" xmlns:cx7="http://schemas.microsoft.com/office/drawing/2016/5/13/chartex" xmlns:cx8="http://schemas.microsoft.com/office/drawing/2016/5/14/chartex" xmlns:mc="http://schemas.openxmlformats.org/markup-compatibility/2006" xmlns:aink="http://schemas.microsoft.com/office/drawing/2016/ink" xmlns:am3d="http://schemas.microsoft.com/office/drawing/2017/model3d" xmlns:o="urn:schemas-microsoft-com:office:office" xmlns:r="http://schemas.openxmlformats.org/officeDocument/2006/relationships" xmlns:m="http://schemas.openxmlformats.org/officeDocument/2006/math" xmlns:v="urn:schemas-microsoft-com:vml" xmlns:wp14="http://schemas.microsoft.com/office/word/2010/wordprocessingDrawing" xmlns:wp="http://schemas.openxmlformats.org/drawingml/2006/wordprocessingDrawing" xmlns:w10="urn:schemas-microsoft-com:office:word" xmlns:w="http://schemas.openxmlformats.org/wordprocessingml/2006/main" xmlns:w14="http://schemas.microsoft.com/office/word/2010/wordml" xmlns:w15="http://schemas.microsoft.com/office/word/2012/wordml" xmlns:w16cex="http://schemas.microsoft.com/office/word/2018/wordml/cex" xmlns:w16cid="http://schemas.microsoft.com/office/word/2016/wordml/cid" xmlns:w16="http://schemas.microsoft.com/office/word/2018/wordml" xmlns:w16se="http://schemas.microsoft.com/office/word/2015/wordml/symex" xmlns:wpg="http://schemas.microsoft.com/office/word/2010/wordprocessingGroup" xmlns:wpi="http://schemas.microsoft.com/office/word/2010/wordprocessingInk" xmlns:wne="http://schemas.microsoft.com/office/word/2006/wordml" xmlns:wps="http://schemas.microsoft.com/office/word/2010/wordprocessingShape" mc:Ignorable="w14 w15 w16se w16cid w16 w16cex wp14">
+<w:endnotes xmlns:wpc="http://schemas.microsoft.com/office/word/2010/wordprocessingCanvas" xmlns:cx="http://schemas.microsoft.com/office/drawing/2014/chartex" xmlns:cx1="http://schemas.microsoft.com/office/drawing/2015/9/8/chartex" xmlns:cx2="http://schemas.microsoft.com/office/drawing/2015/10/21/chartex" xmlns:cx3="http://schemas.microsoft.com/office/drawing/2016/5/9/chartex" xmlns:cx4="http://schemas.microsoft.com/office/drawing/2016/5/10/chartex" xmlns:cx5="http://schemas.microsoft.com/office/drawing/2016/5/11/chartex" xmlns:cx6="http://schemas.microsoft.com/office/drawing/2016/5/12/chartex" xmlns:cx7="http://schemas.microsoft.com/office/drawing/2016/5/13/chartex" xmlns:cx8="http://schemas.microsoft.com/office/drawing/2016/5/14/chartex" xmlns:mc="http://schemas.openxmlformats.org/markup-compatibility/2006" xmlns:aink="http://schemas.microsoft.com/office/drawing/2016/ink" xmlns:am3d="http://schemas.microsoft.com/office/drawing/2017/model3d" xmlns:o="urn:schemas-microsoft-com:office:office" xmlns:oel="http://schemas.microsoft.com/office/2019/extlst" xmlns:r="http://schemas.openxmlformats.org/officeDocument/2006/relationships" xmlns:m="http://schemas.openxmlformats.org/officeDocument/2006/math" xmlns:v="urn:schemas-microsoft-com:vml" xmlns:wp14="http://schemas.microsoft.com/office/word/2010/wordprocessingDrawing" xmlns:wp="http://schemas.openxmlformats.org/drawingml/2006/wordprocessingDrawing" xmlns:w10="urn:schemas-microsoft-com:office:word" xmlns:w="http://schemas.openxmlformats.org/wordprocessingml/2006/main" xmlns:w14="http://schemas.microsoft.com/office/word/2010/wordml" xmlns:w15="http://schemas.microsoft.com/office/word/2012/wordml" xmlns:w16cex="http://schemas.microsoft.com/office/word/2018/wordml/cex" xmlns:w16cid="http://schemas.microsoft.com/office/word/2016/wordml/cid" xmlns:w16="http://schemas.microsoft.com/office/word/2018/wordml" xmlns:w16sdtdh="http://schemas.microsoft.com/office/word/2020/wordml/sdtdatahash" xmlns:w16se="http://schemas.microsoft.com/office/word/2015/wordml/symex" xmlns:wpg="http://schemas.microsoft.com/office/word/2010/wordprocessingGroup" xmlns:wpi="http://schemas.microsoft.com/office/word/2010/wordprocessingInk" xmlns:wne="http://schemas.microsoft.com/office/word/2006/wordml" xmlns:wps="http://schemas.microsoft.com/office/word/2010/wordprocessingShape" mc:Ignorable="w14 w15 w16se w16cid w16 w16cex w16sdtdh wp14">
   <w:endnote w:type="separator" w:id="-1">
     <w:p>
       <w:r>
@@ -13535,7 +13517,7 @@
 </file>
 
 <file path=word/footer1.xml><?xml version="1.0" encoding="utf-8"?>
-<w:ftr xmlns:wpc="http://schemas.microsoft.com/office/word/2010/wordprocessingCanvas" xmlns:cx="http://schemas.microsoft.com/office/drawing/2014/chartex" xmlns:cx1="http://schemas.microsoft.com/office/drawing/2015/9/8/chartex" xmlns:cx2="http://schemas.microsoft.com/office/drawing/2015/10/21/chartex" xmlns:cx3="http://schemas.microsoft.com/office/drawing/2016/5/9/chartex" xmlns:cx4="http://schemas.microsoft.com/office/drawing/2016/5/10/chartex" xmlns:cx5="http://schemas.microsoft.com/office/drawing/2016/5/11/chartex" xmlns:cx6="http://schemas.microsoft.com/office/drawing/2016/5/12/chartex" xmlns:cx7="http://schemas.microsoft.com/office/drawing/2016/5/13/chartex" xmlns:cx8="http://schemas.microsoft.com/office/drawing/2016/5/14/chartex" xmlns:mc="http://schemas.openxmlformats.org/markup-compatibility/2006" xmlns:aink="http://schemas.microsoft.com/office/drawing/2016/ink" xmlns:am3d="http://schemas.microsoft.com/office/drawing/2017/model3d" xmlns:o="urn:schemas-microsoft-com:office:office" xmlns:r="http://schemas.openxmlformats.org/officeDocument/2006/relationships" xmlns:m="http://schemas.openxmlformats.org/officeDocument/2006/math" xmlns:v="urn:schemas-microsoft-com:vml" xmlns:wp14="http://schemas.microsoft.com/office/word/2010/wordprocessingDrawing" xmlns:wp="http://schemas.openxmlformats.org/drawingml/2006/wordprocessingDrawing" xmlns:w10="urn:schemas-microsoft-com:office:word" xmlns:w="http://schemas.openxmlformats.org/wordprocessingml/2006/main" xmlns:w14="http://schemas.microsoft.com/office/word/2010/wordml" xmlns:w15="http://schemas.microsoft.com/office/word/2012/wordml" xmlns:w16cex="http://schemas.microsoft.com/office/word/2018/wordml/cex" xmlns:w16cid="http://schemas.microsoft.com/office/word/2016/wordml/cid" xmlns:w16="http://schemas.microsoft.com/office/word/2018/wordml" xmlns:w16se="http://schemas.microsoft.com/office/word/2015/wordml/symex" xmlns:wpg="http://schemas.microsoft.com/office/word/2010/wordprocessingGroup" xmlns:wpi="http://schemas.microsoft.com/office/word/2010/wordprocessingInk" xmlns:wne="http://schemas.microsoft.com/office/word/2006/wordml" xmlns:wps="http://schemas.microsoft.com/office/word/2010/wordprocessingShape" mc:Ignorable="w14 w15 w16se w16cid w16 w16cex wp14">
+<w:ftr xmlns:wpc="http://schemas.microsoft.com/office/word/2010/wordprocessingCanvas" xmlns:cx="http://schemas.microsoft.com/office/drawing/2014/chartex" xmlns:cx1="http://schemas.microsoft.com/office/drawing/2015/9/8/chartex" xmlns:cx2="http://schemas.microsoft.com/office/drawing/2015/10/21/chartex" xmlns:cx3="http://schemas.microsoft.com/office/drawing/2016/5/9/chartex" xmlns:cx4="http://schemas.microsoft.com/office/drawing/2016/5/10/chartex" xmlns:cx5="http://schemas.microsoft.com/office/drawing/2016/5/11/chartex" xmlns:cx6="http://schemas.microsoft.com/office/drawing/2016/5/12/chartex" xmlns:cx7="http://schemas.microsoft.com/office/drawing/2016/5/13/chartex" xmlns:cx8="http://schemas.microsoft.com/office/drawing/2016/5/14/chartex" xmlns:mc="http://schemas.openxmlformats.org/markup-compatibility/2006" xmlns:aink="http://schemas.microsoft.com/office/drawing/2016/ink" xmlns:am3d="http://schemas.microsoft.com/office/drawing/2017/model3d" xmlns:o="urn:schemas-microsoft-com:office:office" xmlns:oel="http://schemas.microsoft.com/office/2019/extlst" xmlns:r="http://schemas.openxmlformats.org/officeDocument/2006/relationships" xmlns:m="http://schemas.openxmlformats.org/officeDocument/2006/math" xmlns:v="urn:schemas-microsoft-com:vml" xmlns:wp14="http://schemas.microsoft.com/office/word/2010/wordprocessingDrawing" xmlns:wp="http://schemas.openxmlformats.org/drawingml/2006/wordprocessingDrawing" xmlns:w10="urn:schemas-microsoft-com:office:word" xmlns:w="http://schemas.openxmlformats.org/wordprocessingml/2006/main" xmlns:w14="http://schemas.microsoft.com/office/word/2010/wordml" xmlns:w15="http://schemas.microsoft.com/office/word/2012/wordml" xmlns:w16cex="http://schemas.microsoft.com/office/word/2018/wordml/cex" xmlns:w16cid="http://schemas.microsoft.com/office/word/2016/wordml/cid" xmlns:w16="http://schemas.microsoft.com/office/word/2018/wordml" xmlns:w16sdtdh="http://schemas.microsoft.com/office/word/2020/wordml/sdtdatahash" xmlns:w16se="http://schemas.microsoft.com/office/word/2015/wordml/symex" xmlns:wpg="http://schemas.microsoft.com/office/word/2010/wordprocessingGroup" xmlns:wpi="http://schemas.microsoft.com/office/word/2010/wordprocessingInk" xmlns:wne="http://schemas.microsoft.com/office/word/2006/wordml" xmlns:wps="http://schemas.microsoft.com/office/word/2010/wordprocessingShape" mc:Ignorable="w14 w15 w16se w16cid w16 w16cex w16sdtdh wp14">
   <w:p>
     <w:pPr>
       <w:pStyle w:val="Footer"/>
@@ -13591,7 +13573,7 @@
 </file>
 
 <file path=word/footer2.xml><?xml version="1.0" encoding="utf-8"?>
-<w:ftr xmlns:wpc="http://schemas.microsoft.com/office/word/2010/wordprocessingCanvas" xmlns:cx="http://schemas.microsoft.com/office/drawing/2014/chartex" xmlns:cx1="http://schemas.microsoft.com/office/drawing/2015/9/8/chartex" xmlns:cx2="http://schemas.microsoft.com/office/drawing/2015/10/21/chartex" xmlns:cx3="http://schemas.microsoft.com/office/drawing/2016/5/9/chartex" xmlns:cx4="http://schemas.microsoft.com/office/drawing/2016/5/10/chartex" xmlns:cx5="http://schemas.microsoft.com/office/drawing/2016/5/11/chartex" xmlns:cx6="http://schemas.microsoft.com/office/drawing/2016/5/12/chartex" xmlns:cx7="http://schemas.microsoft.com/office/drawing/2016/5/13/chartex" xmlns:cx8="http://schemas.microsoft.com/office/drawing/2016/5/14/chartex" xmlns:mc="http://schemas.openxmlformats.org/markup-compatibility/2006" xmlns:aink="http://schemas.microsoft.com/office/drawing/2016/ink" xmlns:am3d="http://schemas.microsoft.com/office/drawing/2017/model3d" xmlns:o="urn:schemas-microsoft-com:office:office" xmlns:r="http://schemas.openxmlformats.org/officeDocument/2006/relationships" xmlns:m="http://schemas.openxmlformats.org/officeDocument/2006/math" xmlns:v="urn:schemas-microsoft-com:vml" xmlns:wp14="http://schemas.microsoft.com/office/word/2010/wordprocessingDrawing" xmlns:wp="http://schemas.openxmlformats.org/drawingml/2006/wordprocessingDrawing" xmlns:w10="urn:schemas-microsoft-com:office:word" xmlns:w="http://schemas.openxmlformats.org/wordprocessingml/2006/main" xmlns:w14="http://schemas.microsoft.com/office/word/2010/wordml" xmlns:w15="http://schemas.microsoft.com/office/word/2012/wordml" xmlns:w16cex="http://schemas.microsoft.com/office/word/2018/wordml/cex" xmlns:w16cid="http://schemas.microsoft.com/office/word/2016/wordml/cid" xmlns:w16="http://schemas.microsoft.com/office/word/2018/wordml" xmlns:w16se="http://schemas.microsoft.com/office/word/2015/wordml/symex" xmlns:wpg="http://schemas.microsoft.com/office/word/2010/wordprocessingGroup" xmlns:wpi="http://schemas.microsoft.com/office/word/2010/wordprocessingInk" xmlns:wne="http://schemas.microsoft.com/office/word/2006/wordml" xmlns:wps="http://schemas.microsoft.com/office/word/2010/wordprocessingShape" mc:Ignorable="w14 w15 w16se w16cid w16 w16cex wp14">
+<w:ftr xmlns:wpc="http://schemas.microsoft.com/office/word/2010/wordprocessingCanvas" xmlns:cx="http://schemas.microsoft.com/office/drawing/2014/chartex" xmlns:cx1="http://schemas.microsoft.com/office/drawing/2015/9/8/chartex" xmlns:cx2="http://schemas.microsoft.com/office/drawing/2015/10/21/chartex" xmlns:cx3="http://schemas.microsoft.com/office/drawing/2016/5/9/chartex" xmlns:cx4="http://schemas.microsoft.com/office/drawing/2016/5/10/chartex" xmlns:cx5="http://schemas.microsoft.com/office/drawing/2016/5/11/chartex" xmlns:cx6="http://schemas.microsoft.com/office/drawing/2016/5/12/chartex" xmlns:cx7="http://schemas.microsoft.com/office/drawing/2016/5/13/chartex" xmlns:cx8="http://schemas.microsoft.com/office/drawing/2016/5/14/chartex" xmlns:mc="http://schemas.openxmlformats.org/markup-compatibility/2006" xmlns:aink="http://schemas.microsoft.com/office/drawing/2016/ink" xmlns:am3d="http://schemas.microsoft.com/office/drawing/2017/model3d" xmlns:o="urn:schemas-microsoft-com:office:office" xmlns:oel="http://schemas.microsoft.com/office/2019/extlst" xmlns:r="http://schemas.openxmlformats.org/officeDocument/2006/relationships" xmlns:m="http://schemas.openxmlformats.org/officeDocument/2006/math" xmlns:v="urn:schemas-microsoft-com:vml" xmlns:wp14="http://schemas.microsoft.com/office/word/2010/wordprocessingDrawing" xmlns:wp="http://schemas.openxmlformats.org/drawingml/2006/wordprocessingDrawing" xmlns:w10="urn:schemas-microsoft-com:office:word" xmlns:w="http://schemas.openxmlformats.org/wordprocessingml/2006/main" xmlns:w14="http://schemas.microsoft.com/office/word/2010/wordml" xmlns:w15="http://schemas.microsoft.com/office/word/2012/wordml" xmlns:w16cex="http://schemas.microsoft.com/office/word/2018/wordml/cex" xmlns:w16cid="http://schemas.microsoft.com/office/word/2016/wordml/cid" xmlns:w16="http://schemas.microsoft.com/office/word/2018/wordml" xmlns:w16sdtdh="http://schemas.microsoft.com/office/word/2020/wordml/sdtdatahash" xmlns:w16se="http://schemas.microsoft.com/office/word/2015/wordml/symex" xmlns:wpg="http://schemas.microsoft.com/office/word/2010/wordprocessingGroup" xmlns:wpi="http://schemas.microsoft.com/office/word/2010/wordprocessingInk" xmlns:wne="http://schemas.microsoft.com/office/word/2006/wordml" xmlns:wps="http://schemas.microsoft.com/office/word/2010/wordprocessingShape" mc:Ignorable="w14 w15 w16se w16cid w16 w16cex w16sdtdh wp14">
   <w:p>
     <w:pPr>
       <w:pStyle w:val="Footer"/>
@@ -13656,7 +13638,7 @@
 </file>
 
 <file path=word/footer3.xml><?xml version="1.0" encoding="utf-8"?>
-<w:ftr xmlns:wpc="http://schemas.microsoft.com/office/word/2010/wordprocessingCanvas" xmlns:cx="http://schemas.microsoft.com/office/drawing/2014/chartex" xmlns:cx1="http://schemas.microsoft.com/office/drawing/2015/9/8/chartex" xmlns:cx2="http://schemas.microsoft.com/office/drawing/2015/10/21/chartex" xmlns:cx3="http://schemas.microsoft.com/office/drawing/2016/5/9/chartex" xmlns:cx4="http://schemas.microsoft.com/office/drawing/2016/5/10/chartex" xmlns:cx5="http://schemas.microsoft.com/office/drawing/2016/5/11/chartex" xmlns:cx6="http://schemas.microsoft.com/office/drawing/2016/5/12/chartex" xmlns:cx7="http://schemas.microsoft.com/office/drawing/2016/5/13/chartex" xmlns:cx8="http://schemas.microsoft.com/office/drawing/2016/5/14/chartex" xmlns:mc="http://schemas.openxmlformats.org/markup-compatibility/2006" xmlns:aink="http://schemas.microsoft.com/office/drawing/2016/ink" xmlns:am3d="http://schemas.microsoft.com/office/drawing/2017/model3d" xmlns:o="urn:schemas-microsoft-com:office:office" xmlns:r="http://schemas.openxmlformats.org/officeDocument/2006/relationships" xmlns:m="http://schemas.openxmlformats.org/officeDocument/2006/math" xmlns:v="urn:schemas-microsoft-com:vml" xmlns:wp14="http://schemas.microsoft.com/office/word/2010/wordprocessingDrawing" xmlns:wp="http://schemas.openxmlformats.org/drawingml/2006/wordprocessingDrawing" xmlns:w10="urn:schemas-microsoft-com:office:word" xmlns:w="http://schemas.openxmlformats.org/wordprocessingml/2006/main" xmlns:w14="http://schemas.microsoft.com/office/word/2010/wordml" xmlns:w15="http://schemas.microsoft.com/office/word/2012/wordml" xmlns:w16cex="http://schemas.microsoft.com/office/word/2018/wordml/cex" xmlns:w16cid="http://schemas.microsoft.com/office/word/2016/wordml/cid" xmlns:w16="http://schemas.microsoft.com/office/word/2018/wordml" xmlns:w16se="http://schemas.microsoft.com/office/word/2015/wordml/symex" xmlns:wpg="http://schemas.microsoft.com/office/word/2010/wordprocessingGroup" xmlns:wpi="http://schemas.microsoft.com/office/word/2010/wordprocessingInk" xmlns:wne="http://schemas.microsoft.com/office/word/2006/wordml" xmlns:wps="http://schemas.microsoft.com/office/word/2010/wordprocessingShape" mc:Ignorable="w14 w15 w16se w16cid w16 w16cex wp14">
+<w:ftr xmlns:wpc="http://schemas.microsoft.com/office/word/2010/wordprocessingCanvas" xmlns:cx="http://schemas.microsoft.com/office/drawing/2014/chartex" xmlns:cx1="http://schemas.microsoft.com/office/drawing/2015/9/8/chartex" xmlns:cx2="http://schemas.microsoft.com/office/drawing/2015/10/21/chartex" xmlns:cx3="http://schemas.microsoft.com/office/drawing/2016/5/9/chartex" xmlns:cx4="http://schemas.microsoft.com/office/drawing/2016/5/10/chartex" xmlns:cx5="http://schemas.microsoft.com/office/drawing/2016/5/11/chartex" xmlns:cx6="http://schemas.microsoft.com/office/drawing/2016/5/12/chartex" xmlns:cx7="http://schemas.microsoft.com/office/drawing/2016/5/13/chartex" xmlns:cx8="http://schemas.microsoft.com/office/drawing/2016/5/14/chartex" xmlns:mc="http://schemas.openxmlformats.org/markup-compatibility/2006" xmlns:aink="http://schemas.microsoft.com/office/drawing/2016/ink" xmlns:am3d="http://schemas.microsoft.com/office/drawing/2017/model3d" xmlns:o="urn:schemas-microsoft-com:office:office" xmlns:oel="http://schemas.microsoft.com/office/2019/extlst" xmlns:r="http://schemas.openxmlformats.org/officeDocument/2006/relationships" xmlns:m="http://schemas.openxmlformats.org/officeDocument/2006/math" xmlns:v="urn:schemas-microsoft-com:vml" xmlns:wp14="http://schemas.microsoft.com/office/word/2010/wordprocessingDrawing" xmlns:wp="http://schemas.openxmlformats.org/drawingml/2006/wordprocessingDrawing" xmlns:w10="urn:schemas-microsoft-com:office:word" xmlns:w="http://schemas.openxmlformats.org/wordprocessingml/2006/main" xmlns:w14="http://schemas.microsoft.com/office/word/2010/wordml" xmlns:w15="http://schemas.microsoft.com/office/word/2012/wordml" xmlns:w16cex="http://schemas.microsoft.com/office/word/2018/wordml/cex" xmlns:w16cid="http://schemas.microsoft.com/office/word/2016/wordml/cid" xmlns:w16="http://schemas.microsoft.com/office/word/2018/wordml" xmlns:w16sdtdh="http://schemas.microsoft.com/office/word/2020/wordml/sdtdatahash" xmlns:w16se="http://schemas.microsoft.com/office/word/2015/wordml/symex" xmlns:wpg="http://schemas.microsoft.com/office/word/2010/wordprocessingGroup" xmlns:wpi="http://schemas.microsoft.com/office/word/2010/wordprocessingInk" xmlns:wne="http://schemas.microsoft.com/office/word/2006/wordml" xmlns:wps="http://schemas.microsoft.com/office/word/2010/wordprocessingShape" mc:Ignorable="w14 w15 w16se w16cid w16 w16cex w16sdtdh wp14">
   <w:p>
     <w:pPr>
       <w:pStyle w:val="Footer"/>
@@ -13669,7 +13651,7 @@
 </file>
 
 <file path=word/footnotes.xml><?xml version="1.0" encoding="utf-8"?>
-<w:footnotes xmlns:wpc="http://schemas.microsoft.com/office/word/2010/wordprocessingCanvas" xmlns:cx="http://schemas.microsoft.com/office/drawing/2014/chartex" xmlns:cx1="http://schemas.microsoft.com/office/drawing/2015/9/8/chartex" xmlns:cx2="http://schemas.microsoft.com/office/drawing/2015/10/21/chartex" xmlns:cx3="http://schemas.microsoft.com/office/drawing/2016/5/9/chartex" xmlns:cx4="http://schemas.microsoft.com/office/drawing/2016/5/10/chartex" xmlns:cx5="http://schemas.microsoft.com/office/drawing/2016/5/11/chartex" xmlns:cx6="http://schemas.microsoft.com/office/drawing/2016/5/12/chartex" xmlns:cx7="http://schemas.microsoft.com/office/drawing/2016/5/13/chartex" xmlns:cx8="http://schemas.microsoft.com/office/drawing/2016/5/14/chartex" xmlns:mc="http://schemas.openxmlformats.org/markup-compatibility/2006" xmlns:aink="http://schemas.microsoft.com/office/drawing/2016/ink" xmlns:am3d="http://schemas.microsoft.com/office/drawing/2017/model3d" xmlns:o="urn:schemas-microsoft-com:office:office" xmlns:r="http://schemas.openxmlformats.org/officeDocument/2006/relationships" xmlns:m="http://schemas.openxmlformats.org/officeDocument/2006/math" xmlns:v="urn:schemas-microsoft-com:vml" xmlns:wp14="http://schemas.microsoft.com/office/word/2010/wordprocessingDrawing" xmlns:wp="http://schemas.openxmlformats.org/drawingml/2006/wordprocessingDrawing" xmlns:w10="urn:schemas-microsoft-com:office:word" xmlns:w="http://schemas.openxmlformats.org/wordprocessingml/2006/main" xmlns:w14="http://schemas.microsoft.com/office/word/2010/wordml" xmlns:w15="http://schemas.microsoft.com/office/word/2012/wordml" xmlns:w16cex="http://schemas.microsoft.com/office/word/2018/wordml/cex" xmlns:w16cid="http://schemas.microsoft.com/office/word/2016/wordml/cid" xmlns:w16="http://schemas.microsoft.com/office/word/2018/wordml" xmlns:w16se="http://schemas.microsoft.com/office/word/2015/wordml/symex" xmlns:wpg="http://schemas.microsoft.com/office/word/2010/wordprocessingGroup" xmlns:wpi="http://schemas.microsoft.com/office/word/2010/wordprocessingInk" xmlns:wne="http://schemas.microsoft.com/office/word/2006/wordml" xmlns:wps="http://schemas.microsoft.com/office/word/2010/wordprocessingShape" mc:Ignorable="w14 w15 w16se w16cid w16 w16cex wp14">
+<w:footnotes xmlns:wpc="http://schemas.microsoft.com/office/word/2010/wordprocessingCanvas" xmlns:cx="http://schemas.microsoft.com/office/drawing/2014/chartex" xmlns:cx1="http://schemas.microsoft.com/office/drawing/2015/9/8/chartex" xmlns:cx2="http://schemas.microsoft.com/office/drawing/2015/10/21/chartex" xmlns:cx3="http://schemas.microsoft.com/office/drawing/2016/5/9/chartex" xmlns:cx4="http://schemas.microsoft.com/office/drawing/2016/5/10/chartex" xmlns:cx5="http://schemas.microsoft.com/office/drawing/2016/5/11/chartex" xmlns:cx6="http://schemas.microsoft.com/office/drawing/2016/5/12/chartex" xmlns:cx7="http://schemas.microsoft.com/office/drawing/2016/5/13/chartex" xmlns:cx8="http://schemas.microsoft.com/office/drawing/2016/5/14/chartex" xmlns:mc="http://schemas.openxmlformats.org/markup-compatibility/2006" xmlns:aink="http://schemas.microsoft.com/office/drawing/2016/ink" xmlns:am3d="http://schemas.microsoft.com/office/drawing/2017/model3d" xmlns:o="urn:schemas-microsoft-com:office:office" xmlns:oel="http://schemas.microsoft.com/office/2019/extlst" xmlns:r="http://schemas.openxmlformats.org/officeDocument/2006/relationships" xmlns:m="http://schemas.openxmlformats.org/officeDocument/2006/math" xmlns:v="urn:schemas-microsoft-com:vml" xmlns:wp14="http://schemas.microsoft.com/office/word/2010/wordprocessingDrawing" xmlns:wp="http://schemas.openxmlformats.org/drawingml/2006/wordprocessingDrawing" xmlns:w10="urn:schemas-microsoft-com:office:word" xmlns:w="http://schemas.openxmlformats.org/wordprocessingml/2006/main" xmlns:w14="http://schemas.microsoft.com/office/word/2010/wordml" xmlns:w15="http://schemas.microsoft.com/office/word/2012/wordml" xmlns:w16cex="http://schemas.microsoft.com/office/word/2018/wordml/cex" xmlns:w16cid="http://schemas.microsoft.com/office/word/2016/wordml/cid" xmlns:w16="http://schemas.microsoft.com/office/word/2018/wordml" xmlns:w16sdtdh="http://schemas.microsoft.com/office/word/2020/wordml/sdtdatahash" xmlns:w16se="http://schemas.microsoft.com/office/word/2015/wordml/symex" xmlns:wpg="http://schemas.microsoft.com/office/word/2010/wordprocessingGroup" xmlns:wpi="http://schemas.microsoft.com/office/word/2010/wordprocessingInk" xmlns:wne="http://schemas.microsoft.com/office/word/2006/wordml" xmlns:wps="http://schemas.microsoft.com/office/word/2010/wordprocessingShape" mc:Ignorable="w14 w15 w16se w16cid w16 w16cex w16sdtdh wp14">
   <w:footnote w:type="separator" w:id="-1">
     <w:p>
       <w:r>
@@ -13688,7 +13670,7 @@
 </file>
 
 <file path=word/header1.xml><?xml version="1.0" encoding="utf-8"?>
-<w:hdr xmlns:wpc="http://schemas.microsoft.com/office/word/2010/wordprocessingCanvas" xmlns:cx="http://schemas.microsoft.com/office/drawing/2014/chartex" xmlns:cx1="http://schemas.microsoft.com/office/drawing/2015/9/8/chartex" xmlns:cx2="http://schemas.microsoft.com/office/drawing/2015/10/21/chartex" xmlns:cx3="http://schemas.microsoft.com/office/drawing/2016/5/9/chartex" xmlns:cx4="http://schemas.microsoft.com/office/drawing/2016/5/10/chartex" xmlns:cx5="http://schemas.microsoft.com/office/drawing/2016/5/11/chartex" xmlns:cx6="http://schemas.microsoft.com/office/drawing/2016/5/12/chartex" xmlns:cx7="http://schemas.microsoft.com/office/drawing/2016/5/13/chartex" xmlns:cx8="http://schemas.microsoft.com/office/drawing/2016/5/14/chartex" xmlns:mc="http://schemas.openxmlformats.org/markup-compatibility/2006" xmlns:aink="http://schemas.microsoft.com/office/drawing/2016/ink" xmlns:am3d="http://schemas.microsoft.com/office/drawing/2017/model3d" xmlns:o="urn:schemas-microsoft-com:office:office" xmlns:r="http://schemas.openxmlformats.org/officeDocument/2006/relationships" xmlns:m="http://schemas.openxmlformats.org/officeDocument/2006/math" xmlns:v="urn:schemas-microsoft-com:vml" xmlns:wp14="http://schemas.microsoft.com/office/word/2010/wordprocessingDrawing" xmlns:wp="http://schemas.openxmlformats.org/drawingml/2006/wordprocessingDrawing" xmlns:w10="urn:schemas-microsoft-com:office:word" xmlns:w="http://schemas.openxmlformats.org/wordprocessingml/2006/main" xmlns:w14="http://schemas.microsoft.com/office/word/2010/wordml" xmlns:w15="http://schemas.microsoft.com/office/word/2012/wordml" xmlns:w16cex="http://schemas.microsoft.com/office/word/2018/wordml/cex" xmlns:w16cid="http://schemas.microsoft.com/office/word/2016/wordml/cid" xmlns:w16="http://schemas.microsoft.com/office/word/2018/wordml" xmlns:w16se="http://schemas.microsoft.com/office/word/2015/wordml/symex" xmlns:wpg="http://schemas.microsoft.com/office/word/2010/wordprocessingGroup" xmlns:wpi="http://schemas.microsoft.com/office/word/2010/wordprocessingInk" xmlns:wne="http://schemas.microsoft.com/office/word/2006/wordml" xmlns:wps="http://schemas.microsoft.com/office/word/2010/wordprocessingShape" mc:Ignorable="w14 w15 w16se w16cid w16 w16cex wp14">
+<w:hdr xmlns:wpc="http://schemas.microsoft.com/office/word/2010/wordprocessingCanvas" xmlns:cx="http://schemas.microsoft.com/office/drawing/2014/chartex" xmlns:cx1="http://schemas.microsoft.com/office/drawing/2015/9/8/chartex" xmlns:cx2="http://schemas.microsoft.com/office/drawing/2015/10/21/chartex" xmlns:cx3="http://schemas.microsoft.com/office/drawing/2016/5/9/chartex" xmlns:cx4="http://schemas.microsoft.com/office/drawing/2016/5/10/chartex" xmlns:cx5="http://schemas.microsoft.com/office/drawing/2016/5/11/chartex" xmlns:cx6="http://schemas.microsoft.com/office/drawing/2016/5/12/chartex" xmlns:cx7="http://schemas.microsoft.com/office/drawing/2016/5/13/chartex" xmlns:cx8="http://schemas.microsoft.com/office/drawing/2016/5/14/chartex" xmlns:mc="http://schemas.openxmlformats.org/markup-compatibility/2006" xmlns:aink="http://schemas.microsoft.com/office/drawing/2016/ink" xmlns:am3d="http://schemas.microsoft.com/office/drawing/2017/model3d" xmlns:o="urn:schemas-microsoft-com:office:office" xmlns:oel="http://schemas.microsoft.com/office/2019/extlst" xmlns:r="http://schemas.openxmlformats.org/officeDocument/2006/relationships" xmlns:m="http://schemas.openxmlformats.org/officeDocument/2006/math" xmlns:v="urn:schemas-microsoft-com:vml" xmlns:wp14="http://schemas.microsoft.com/office/word/2010/wordprocessingDrawing" xmlns:wp="http://schemas.openxmlformats.org/drawingml/2006/wordprocessingDrawing" xmlns:w10="urn:schemas-microsoft-com:office:word" xmlns:w="http://schemas.openxmlformats.org/wordprocessingml/2006/main" xmlns:w14="http://schemas.microsoft.com/office/word/2010/wordml" xmlns:w15="http://schemas.microsoft.com/office/word/2012/wordml" xmlns:w16cex="http://schemas.microsoft.com/office/word/2018/wordml/cex" xmlns:w16cid="http://schemas.microsoft.com/office/word/2016/wordml/cid" xmlns:w16="http://schemas.microsoft.com/office/word/2018/wordml" xmlns:w16sdtdh="http://schemas.microsoft.com/office/word/2020/wordml/sdtdatahash" xmlns:w16se="http://schemas.microsoft.com/office/word/2015/wordml/symex" xmlns:wpg="http://schemas.microsoft.com/office/word/2010/wordprocessingGroup" xmlns:wpi="http://schemas.microsoft.com/office/word/2010/wordprocessingInk" xmlns:wne="http://schemas.microsoft.com/office/word/2006/wordml" xmlns:wps="http://schemas.microsoft.com/office/word/2010/wordprocessingShape" mc:Ignorable="w14 w15 w16se w16cid w16 w16cex w16sdtdh wp14">
   <w:p>
     <w:pPr>
       <w:pStyle w:val="Heading1"/>
@@ -13720,7 +13702,7 @@
 </file>
 
 <file path=word/header2.xml><?xml version="1.0" encoding="utf-8"?>
-<w:hdr xmlns:wpc="http://schemas.microsoft.com/office/word/2010/wordprocessingCanvas" xmlns:cx="http://schemas.microsoft.com/office/drawing/2014/chartex" xmlns:cx1="http://schemas.microsoft.com/office/drawing/2015/9/8/chartex" xmlns:cx2="http://schemas.microsoft.com/office/drawing/2015/10/21/chartex" xmlns:cx3="http://schemas.microsoft.com/office/drawing/2016/5/9/chartex" xmlns:cx4="http://schemas.microsoft.com/office/drawing/2016/5/10/chartex" xmlns:cx5="http://schemas.microsoft.com/office/drawing/2016/5/11/chartex" xmlns:cx6="http://schemas.microsoft.com/office/drawing/2016/5/12/chartex" xmlns:cx7="http://schemas.microsoft.com/office/drawing/2016/5/13/chartex" xmlns:cx8="http://schemas.microsoft.com/office/drawing/2016/5/14/chartex" xmlns:mc="http://schemas.openxmlformats.org/markup-compatibility/2006" xmlns:aink="http://schemas.microsoft.com/office/drawing/2016/ink" xmlns:am3d="http://schemas.microsoft.com/office/drawing/2017/model3d" xmlns:o="urn:schemas-microsoft-com:office:office" xmlns:r="http://schemas.openxmlformats.org/officeDocument/2006/relationships" xmlns:m="http://schemas.openxmlformats.org/officeDocument/2006/math" xmlns:v="urn:schemas-microsoft-com:vml" xmlns:wp14="http://schemas.microsoft.com/office/word/2010/wordprocessingDrawing" xmlns:wp="http://schemas.openxmlformats.org/drawingml/2006/wordprocessingDrawing" xmlns:w10="urn:schemas-microsoft-com:office:word" xmlns:w="http://schemas.openxmlformats.org/wordprocessingml/2006/main" xmlns:w14="http://schemas.microsoft.com/office/word/2010/wordml" xmlns:w15="http://schemas.microsoft.com/office/word/2012/wordml" xmlns:w16cex="http://schemas.microsoft.com/office/word/2018/wordml/cex" xmlns:w16cid="http://schemas.microsoft.com/office/word/2016/wordml/cid" xmlns:w16="http://schemas.microsoft.com/office/word/2018/wordml" xmlns:w16se="http://schemas.microsoft.com/office/word/2015/wordml/symex" xmlns:wpg="http://schemas.microsoft.com/office/word/2010/wordprocessingGroup" xmlns:wpi="http://schemas.microsoft.com/office/word/2010/wordprocessingInk" xmlns:wne="http://schemas.microsoft.com/office/word/2006/wordml" xmlns:wps="http://schemas.microsoft.com/office/word/2010/wordprocessingShape" mc:Ignorable="w14 w15 w16se w16cid w16 w16cex wp14">
+<w:hdr xmlns:wpc="http://schemas.microsoft.com/office/word/2010/wordprocessingCanvas" xmlns:cx="http://schemas.microsoft.com/office/drawing/2014/chartex" xmlns:cx1="http://schemas.microsoft.com/office/drawing/2015/9/8/chartex" xmlns:cx2="http://schemas.microsoft.com/office/drawing/2015/10/21/chartex" xmlns:cx3="http://schemas.microsoft.com/office/drawing/2016/5/9/chartex" xmlns:cx4="http://schemas.microsoft.com/office/drawing/2016/5/10/chartex" xmlns:cx5="http://schemas.microsoft.com/office/drawing/2016/5/11/chartex" xmlns:cx6="http://schemas.microsoft.com/office/drawing/2016/5/12/chartex" xmlns:cx7="http://schemas.microsoft.com/office/drawing/2016/5/13/chartex" xmlns:cx8="http://schemas.microsoft.com/office/drawing/2016/5/14/chartex" xmlns:mc="http://schemas.openxmlformats.org/markup-compatibility/2006" xmlns:aink="http://schemas.microsoft.com/office/drawing/2016/ink" xmlns:am3d="http://schemas.microsoft.com/office/drawing/2017/model3d" xmlns:o="urn:schemas-microsoft-com:office:office" xmlns:oel="http://schemas.microsoft.com/office/2019/extlst" xmlns:r="http://schemas.openxmlformats.org/officeDocument/2006/relationships" xmlns:m="http://schemas.openxmlformats.org/officeDocument/2006/math" xmlns:v="urn:schemas-microsoft-com:vml" xmlns:wp14="http://schemas.microsoft.com/office/word/2010/wordprocessingDrawing" xmlns:wp="http://schemas.openxmlformats.org/drawingml/2006/wordprocessingDrawing" xmlns:w10="urn:schemas-microsoft-com:office:word" xmlns:w="http://schemas.openxmlformats.org/wordprocessingml/2006/main" xmlns:w14="http://schemas.microsoft.com/office/word/2010/wordml" xmlns:w15="http://schemas.microsoft.com/office/word/2012/wordml" xmlns:w16cex="http://schemas.microsoft.com/office/word/2018/wordml/cex" xmlns:w16cid="http://schemas.microsoft.com/office/word/2016/wordml/cid" xmlns:w16="http://schemas.microsoft.com/office/word/2018/wordml" xmlns:w16sdtdh="http://schemas.microsoft.com/office/word/2020/wordml/sdtdatahash" xmlns:w16se="http://schemas.microsoft.com/office/word/2015/wordml/symex" xmlns:wpg="http://schemas.microsoft.com/office/word/2010/wordprocessingGroup" xmlns:wpi="http://schemas.microsoft.com/office/word/2010/wordprocessingInk" xmlns:wne="http://schemas.microsoft.com/office/word/2006/wordml" xmlns:wps="http://schemas.microsoft.com/office/word/2010/wordprocessingShape" mc:Ignorable="w14 w15 w16se w16cid w16 w16cex w16sdtdh wp14">
   <w:p>
     <w:pPr>
       <w:pStyle w:val="headertitle"/>
@@ -13743,7 +13725,7 @@
       <w:t xml:space="preserve">Autodesk Revit </w:t>
     </w:r>
     <w:r>
-      <w:t>2023</w:t>
+      <w:t>2024</w:t>
     </w:r>
     <w:r>
       <w:t xml:space="preserve"> </w:t>
@@ -13759,7 +13741,7 @@
 </file>
 
 <file path=word/header3.xml><?xml version="1.0" encoding="utf-8"?>
-<w:hdr xmlns:wpc="http://schemas.microsoft.com/office/word/2010/wordprocessingCanvas" xmlns:cx="http://schemas.microsoft.com/office/drawing/2014/chartex" xmlns:cx1="http://schemas.microsoft.com/office/drawing/2015/9/8/chartex" xmlns:cx2="http://schemas.microsoft.com/office/drawing/2015/10/21/chartex" xmlns:cx3="http://schemas.microsoft.com/office/drawing/2016/5/9/chartex" xmlns:cx4="http://schemas.microsoft.com/office/drawing/2016/5/10/chartex" xmlns:cx5="http://schemas.microsoft.com/office/drawing/2016/5/11/chartex" xmlns:cx6="http://schemas.microsoft.com/office/drawing/2016/5/12/chartex" xmlns:cx7="http://schemas.microsoft.com/office/drawing/2016/5/13/chartex" xmlns:cx8="http://schemas.microsoft.com/office/drawing/2016/5/14/chartex" xmlns:mc="http://schemas.openxmlformats.org/markup-compatibility/2006" xmlns:aink="http://schemas.microsoft.com/office/drawing/2016/ink" xmlns:am3d="http://schemas.microsoft.com/office/drawing/2017/model3d" xmlns:o="urn:schemas-microsoft-com:office:office" xmlns:r="http://schemas.openxmlformats.org/officeDocument/2006/relationships" xmlns:m="http://schemas.openxmlformats.org/officeDocument/2006/math" xmlns:v="urn:schemas-microsoft-com:vml" xmlns:wp14="http://schemas.microsoft.com/office/word/2010/wordprocessingDrawing" xmlns:wp="http://schemas.openxmlformats.org/drawingml/2006/wordprocessingDrawing" xmlns:w10="urn:schemas-microsoft-com:office:word" xmlns:w="http://schemas.openxmlformats.org/wordprocessingml/2006/main" xmlns:w14="http://schemas.microsoft.com/office/word/2010/wordml" xmlns:w15="http://schemas.microsoft.com/office/word/2012/wordml" xmlns:w16cex="http://schemas.microsoft.com/office/word/2018/wordml/cex" xmlns:w16cid="http://schemas.microsoft.com/office/word/2016/wordml/cid" xmlns:w16="http://schemas.microsoft.com/office/word/2018/wordml" xmlns:w16se="http://schemas.microsoft.com/office/word/2015/wordml/symex" xmlns:wpg="http://schemas.microsoft.com/office/word/2010/wordprocessingGroup" xmlns:wpi="http://schemas.microsoft.com/office/word/2010/wordprocessingInk" xmlns:wne="http://schemas.microsoft.com/office/word/2006/wordml" xmlns:wps="http://schemas.microsoft.com/office/word/2010/wordprocessingShape" mc:Ignorable="w14 w15 w16se w16cid w16 w16cex wp14">
+<w:hdr xmlns:wpc="http://schemas.microsoft.com/office/word/2010/wordprocessingCanvas" xmlns:cx="http://schemas.microsoft.com/office/drawing/2014/chartex" xmlns:cx1="http://schemas.microsoft.com/office/drawing/2015/9/8/chartex" xmlns:cx2="http://schemas.microsoft.com/office/drawing/2015/10/21/chartex" xmlns:cx3="http://schemas.microsoft.com/office/drawing/2016/5/9/chartex" xmlns:cx4="http://schemas.microsoft.com/office/drawing/2016/5/10/chartex" xmlns:cx5="http://schemas.microsoft.com/office/drawing/2016/5/11/chartex" xmlns:cx6="http://schemas.microsoft.com/office/drawing/2016/5/12/chartex" xmlns:cx7="http://schemas.microsoft.com/office/drawing/2016/5/13/chartex" xmlns:cx8="http://schemas.microsoft.com/office/drawing/2016/5/14/chartex" xmlns:mc="http://schemas.openxmlformats.org/markup-compatibility/2006" xmlns:aink="http://schemas.microsoft.com/office/drawing/2016/ink" xmlns:am3d="http://schemas.microsoft.com/office/drawing/2017/model3d" xmlns:o="urn:schemas-microsoft-com:office:office" xmlns:oel="http://schemas.microsoft.com/office/2019/extlst" xmlns:r="http://schemas.openxmlformats.org/officeDocument/2006/relationships" xmlns:m="http://schemas.openxmlformats.org/officeDocument/2006/math" xmlns:v="urn:schemas-microsoft-com:vml" xmlns:wp14="http://schemas.microsoft.com/office/word/2010/wordprocessingDrawing" xmlns:wp="http://schemas.openxmlformats.org/drawingml/2006/wordprocessingDrawing" xmlns:w10="urn:schemas-microsoft-com:office:word" xmlns:w="http://schemas.openxmlformats.org/wordprocessingml/2006/main" xmlns:w14="http://schemas.microsoft.com/office/word/2010/wordml" xmlns:w15="http://schemas.microsoft.com/office/word/2012/wordml" xmlns:w16cex="http://schemas.microsoft.com/office/word/2018/wordml/cex" xmlns:w16cid="http://schemas.microsoft.com/office/word/2016/wordml/cid" xmlns:w16="http://schemas.microsoft.com/office/word/2018/wordml" xmlns:w16sdtdh="http://schemas.microsoft.com/office/word/2020/wordml/sdtdatahash" xmlns:w16se="http://schemas.microsoft.com/office/word/2015/wordml/symex" xmlns:wpg="http://schemas.microsoft.com/office/word/2010/wordprocessingGroup" xmlns:wpi="http://schemas.microsoft.com/office/word/2010/wordprocessingInk" xmlns:wne="http://schemas.microsoft.com/office/word/2006/wordml" xmlns:wps="http://schemas.microsoft.com/office/word/2010/wordprocessingShape" mc:Ignorable="w14 w15 w16se w16cid w16 w16cex w16sdtdh wp14">
   <w:p>
     <w:pPr>
       <w:pStyle w:val="Heading1"/>
@@ -13772,7 +13754,7 @@
       <w:t xml:space="preserve">Autodesk Revit </w:t>
     </w:r>
     <w:r>
-      <w:t>2023</w:t>
+      <w:t>2024</w:t>
     </w:r>
     <w:r>
       <w:t xml:space="preserve"> </w:t>
@@ -13786,7 +13768,7 @@
 </file>
 
 <file path=word/numbering.xml><?xml version="1.0" encoding="utf-8"?>
-<w:numbering xmlns:wpc="http://schemas.microsoft.com/office/word/2010/wordprocessingCanvas" xmlns:cx="http://schemas.microsoft.com/office/drawing/2014/chartex" xmlns:cx1="http://schemas.microsoft.com/office/drawing/2015/9/8/chartex" xmlns:cx2="http://schemas.microsoft.com/office/drawing/2015/10/21/chartex" xmlns:cx3="http://schemas.microsoft.com/office/drawing/2016/5/9/chartex" xmlns:cx4="http://schemas.microsoft.com/office/drawing/2016/5/10/chartex" xmlns:cx5="http://schemas.microsoft.com/office/drawing/2016/5/11/chartex" xmlns:cx6="http://schemas.microsoft.com/office/drawing/2016/5/12/chartex" xmlns:cx7="http://schemas.microsoft.com/office/drawing/2016/5/13/chartex" xmlns:cx8="http://schemas.microsoft.com/office/drawing/2016/5/14/chartex" xmlns:mc="http://schemas.openxmlformats.org/markup-compatibility/2006" xmlns:aink="http://schemas.microsoft.com/office/drawing/2016/ink" xmlns:am3d="http://schemas.microsoft.com/office/drawing/2017/model3d" xmlns:o="urn:schemas-microsoft-com:office:office" xmlns:r="http://schemas.openxmlformats.org/officeDocument/2006/relationships" xmlns:m="http://schemas.openxmlformats.org/officeDocument/2006/math" xmlns:v="urn:schemas-microsoft-com:vml" xmlns:wp14="http://schemas.microsoft.com/office/word/2010/wordprocessingDrawing" xmlns:wp="http://schemas.openxmlformats.org/drawingml/2006/wordprocessingDrawing" xmlns:w10="urn:schemas-microsoft-com:office:word" xmlns:w="http://schemas.openxmlformats.org/wordprocessingml/2006/main" xmlns:w14="http://schemas.microsoft.com/office/word/2010/wordml" xmlns:w15="http://schemas.microsoft.com/office/word/2012/wordml" xmlns:w16cex="http://schemas.microsoft.com/office/word/2018/wordml/cex" xmlns:w16cid="http://schemas.microsoft.com/office/word/2016/wordml/cid" xmlns:w16="http://schemas.microsoft.com/office/word/2018/wordml" xmlns:w16se="http://schemas.microsoft.com/office/word/2015/wordml/symex" xmlns:wpg="http://schemas.microsoft.com/office/word/2010/wordprocessingGroup" xmlns:wpi="http://schemas.microsoft.com/office/word/2010/wordprocessingInk" xmlns:wne="http://schemas.microsoft.com/office/word/2006/wordml" xmlns:wps="http://schemas.microsoft.com/office/word/2010/wordprocessingShape" mc:Ignorable="w14 w15 w16se w16cid w16 w16cex wp14">
+<w:numbering xmlns:wpc="http://schemas.microsoft.com/office/word/2010/wordprocessingCanvas" xmlns:cx="http://schemas.microsoft.com/office/drawing/2014/chartex" xmlns:cx1="http://schemas.microsoft.com/office/drawing/2015/9/8/chartex" xmlns:cx2="http://schemas.microsoft.com/office/drawing/2015/10/21/chartex" xmlns:cx3="http://schemas.microsoft.com/office/drawing/2016/5/9/chartex" xmlns:cx4="http://schemas.microsoft.com/office/drawing/2016/5/10/chartex" xmlns:cx5="http://schemas.microsoft.com/office/drawing/2016/5/11/chartex" xmlns:cx6="http://schemas.microsoft.com/office/drawing/2016/5/12/chartex" xmlns:cx7="http://schemas.microsoft.com/office/drawing/2016/5/13/chartex" xmlns:cx8="http://schemas.microsoft.com/office/drawing/2016/5/14/chartex" xmlns:mc="http://schemas.openxmlformats.org/markup-compatibility/2006" xmlns:aink="http://schemas.microsoft.com/office/drawing/2016/ink" xmlns:am3d="http://schemas.microsoft.com/office/drawing/2017/model3d" xmlns:o="urn:schemas-microsoft-com:office:office" xmlns:oel="http://schemas.microsoft.com/office/2019/extlst" xmlns:r="http://schemas.openxmlformats.org/officeDocument/2006/relationships" xmlns:m="http://schemas.openxmlformats.org/officeDocument/2006/math" xmlns:v="urn:schemas-microsoft-com:vml" xmlns:wp14="http://schemas.microsoft.com/office/word/2010/wordprocessingDrawing" xmlns:wp="http://schemas.openxmlformats.org/drawingml/2006/wordprocessingDrawing" xmlns:w10="urn:schemas-microsoft-com:office:word" xmlns:w="http://schemas.openxmlformats.org/wordprocessingml/2006/main" xmlns:w14="http://schemas.microsoft.com/office/word/2010/wordml" xmlns:w15="http://schemas.microsoft.com/office/word/2012/wordml" xmlns:w16cex="http://schemas.microsoft.com/office/word/2018/wordml/cex" xmlns:w16cid="http://schemas.microsoft.com/office/word/2016/wordml/cid" xmlns:w16="http://schemas.microsoft.com/office/word/2018/wordml" xmlns:w16sdtdh="http://schemas.microsoft.com/office/word/2020/wordml/sdtdatahash" xmlns:w16se="http://schemas.microsoft.com/office/word/2015/wordml/symex" xmlns:wpg="http://schemas.microsoft.com/office/word/2010/wordprocessingGroup" xmlns:wpi="http://schemas.microsoft.com/office/word/2010/wordprocessingInk" xmlns:wne="http://schemas.microsoft.com/office/word/2006/wordml" xmlns:wps="http://schemas.microsoft.com/office/word/2010/wordprocessingShape" mc:Ignorable="w14 w15 w16se w16cid w16 w16cex w16sdtdh wp14">
   <w:abstractNum w:abstractNumId="0" w15:restartNumberingAfterBreak="0">
     <w:nsid w:val="FFFFFF98"/>
     <w:multiLevelType w:val="hybridMultilevel"/>
@@ -18058,106 +18040,106 @@
       </w:rPr>
     </w:lvl>
   </w:abstractNum>
-  <w:num w:numId="1">
+  <w:num w:numId="1" w16cid:durableId="678780178">
     <w:abstractNumId w:val="14"/>
   </w:num>
-  <w:num w:numId="2">
+  <w:num w:numId="2" w16cid:durableId="463163799">
     <w:abstractNumId w:val="3"/>
   </w:num>
-  <w:num w:numId="3">
+  <w:num w:numId="3" w16cid:durableId="232856463">
     <w:abstractNumId w:val="8"/>
   </w:num>
-  <w:num w:numId="4">
+  <w:num w:numId="4" w16cid:durableId="1315600455">
     <w:abstractNumId w:val="28"/>
   </w:num>
-  <w:num w:numId="5">
+  <w:num w:numId="5" w16cid:durableId="1144202168">
     <w:abstractNumId w:val="30"/>
   </w:num>
-  <w:num w:numId="6">
+  <w:num w:numId="6" w16cid:durableId="1985698904">
     <w:abstractNumId w:val="2"/>
   </w:num>
-  <w:num w:numId="7">
+  <w:num w:numId="7" w16cid:durableId="1207831896">
     <w:abstractNumId w:val="33"/>
   </w:num>
-  <w:num w:numId="8">
+  <w:num w:numId="8" w16cid:durableId="1369451098">
     <w:abstractNumId w:val="22"/>
   </w:num>
-  <w:num w:numId="9">
+  <w:num w:numId="9" w16cid:durableId="1320617398">
     <w:abstractNumId w:val="31"/>
   </w:num>
-  <w:num w:numId="10">
+  <w:num w:numId="10" w16cid:durableId="1994289929">
     <w:abstractNumId w:val="23"/>
   </w:num>
-  <w:num w:numId="11">
+  <w:num w:numId="11" w16cid:durableId="421492129">
     <w:abstractNumId w:val="15"/>
   </w:num>
-  <w:num w:numId="12">
+  <w:num w:numId="12" w16cid:durableId="1417559925">
     <w:abstractNumId w:val="26"/>
   </w:num>
-  <w:num w:numId="13">
+  <w:num w:numId="13" w16cid:durableId="668361791">
     <w:abstractNumId w:val="29"/>
   </w:num>
-  <w:num w:numId="14">
+  <w:num w:numId="14" w16cid:durableId="1056467896">
     <w:abstractNumId w:val="25"/>
   </w:num>
-  <w:num w:numId="15">
+  <w:num w:numId="15" w16cid:durableId="1084497601">
     <w:abstractNumId w:val="6"/>
   </w:num>
-  <w:num w:numId="16">
+  <w:num w:numId="16" w16cid:durableId="842938621">
     <w:abstractNumId w:val="12"/>
   </w:num>
-  <w:num w:numId="17">
+  <w:num w:numId="17" w16cid:durableId="1817449261">
     <w:abstractNumId w:val="17"/>
   </w:num>
-  <w:num w:numId="18">
+  <w:num w:numId="18" w16cid:durableId="769861938">
     <w:abstractNumId w:val="5"/>
   </w:num>
-  <w:num w:numId="19">
+  <w:num w:numId="19" w16cid:durableId="1330788169">
     <w:abstractNumId w:val="4"/>
   </w:num>
-  <w:num w:numId="20">
+  <w:num w:numId="20" w16cid:durableId="1360815186">
     <w:abstractNumId w:val="10"/>
   </w:num>
-  <w:num w:numId="21">
+  <w:num w:numId="21" w16cid:durableId="2029871834">
     <w:abstractNumId w:val="11"/>
   </w:num>
-  <w:num w:numId="22">
+  <w:num w:numId="22" w16cid:durableId="643395548">
     <w:abstractNumId w:val="18"/>
   </w:num>
-  <w:num w:numId="23">
+  <w:num w:numId="23" w16cid:durableId="672684526">
     <w:abstractNumId w:val="7"/>
   </w:num>
-  <w:num w:numId="24">
+  <w:num w:numId="24" w16cid:durableId="565188008">
     <w:abstractNumId w:val="27"/>
   </w:num>
-  <w:num w:numId="25">
+  <w:num w:numId="25" w16cid:durableId="777674591">
     <w:abstractNumId w:val="20"/>
   </w:num>
-  <w:num w:numId="26">
+  <w:num w:numId="26" w16cid:durableId="1818303265">
     <w:abstractNumId w:val="9"/>
   </w:num>
-  <w:num w:numId="27">
+  <w:num w:numId="27" w16cid:durableId="883296670">
     <w:abstractNumId w:val="21"/>
   </w:num>
-  <w:num w:numId="28">
+  <w:num w:numId="28" w16cid:durableId="1156529959">
     <w:abstractNumId w:val="16"/>
   </w:num>
-  <w:num w:numId="29">
+  <w:num w:numId="29" w16cid:durableId="717512938">
     <w:abstractNumId w:val="0"/>
   </w:num>
-  <w:num w:numId="30">
+  <w:num w:numId="30" w16cid:durableId="1952591133">
     <w:abstractNumId w:val="13"/>
   </w:num>
-  <w:num w:numId="31">
+  <w:num w:numId="31" w16cid:durableId="173810584">
     <w:abstractNumId w:val="1"/>
   </w:num>
-  <w:num w:numId="32">
+  <w:num w:numId="32" w16cid:durableId="2105033949">
     <w:abstractNumId w:val="24"/>
   </w:num>
-  <w:num w:numId="33">
+  <w:num w:numId="33" w16cid:durableId="1629049983">
     <w:abstractNumId w:val="32"/>
   </w:num>
-  <w:num w:numId="34">
+  <w:num w:numId="34" w16cid:durableId="406610829">
     <w:abstractNumId w:val="19"/>
   </w:num>
   <w:numIdMacAtCleanup w:val="19"/>
@@ -18165,7 +18147,7 @@
 </file>
 
 <file path=word/styles.xml><?xml version="1.0" encoding="utf-8"?>
-<w:styles xmlns:mc="http://schemas.openxmlformats.org/markup-compatibility/2006" xmlns:r="http://schemas.openxmlformats.org/officeDocument/2006/relationships" xmlns:w="http://schemas.openxmlformats.org/wordprocessingml/2006/main" xmlns:w14="http://schemas.microsoft.com/office/word/2010/wordml" xmlns:w15="http://schemas.microsoft.com/office/word/2012/wordml" xmlns:w16cex="http://schemas.microsoft.com/office/word/2018/wordml/cex" xmlns:w16cid="http://schemas.microsoft.com/office/word/2016/wordml/cid" xmlns:w16="http://schemas.microsoft.com/office/word/2018/wordml" xmlns:w16se="http://schemas.microsoft.com/office/word/2015/wordml/symex" mc:Ignorable="w14 w15 w16se w16cid w16 w16cex">
+<w:styles xmlns:mc="http://schemas.openxmlformats.org/markup-compatibility/2006" xmlns:r="http://schemas.openxmlformats.org/officeDocument/2006/relationships" xmlns:w="http://schemas.openxmlformats.org/wordprocessingml/2006/main" xmlns:w14="http://schemas.microsoft.com/office/word/2010/wordml" xmlns:w15="http://schemas.microsoft.com/office/word/2012/wordml" xmlns:w16cex="http://schemas.microsoft.com/office/word/2018/wordml/cex" xmlns:w16cid="http://schemas.microsoft.com/office/word/2016/wordml/cid" xmlns:w16="http://schemas.microsoft.com/office/word/2018/wordml" xmlns:w16sdtdh="http://schemas.microsoft.com/office/word/2020/wordml/sdtdatahash" xmlns:w16se="http://schemas.microsoft.com/office/word/2015/wordml/symex" mc:Ignorable="w14 w15 w16se w16cid w16 w16cex w16sdtdh">
   <w:docDefaults>
     <w:rPrDefault>
       <w:rPr>

</xml_diff>

<commit_message>
integrate Revit 2025 SDK
</commit_message>
<xml_diff>
--- a/SDK/Getting Started with the Revit API.docx
+++ b/SDK/Getting Started with the Revit API.docx
@@ -1053,43 +1053,317 @@
     </w:p>
     <w:p>
       <w:pPr>
-        <w:pStyle w:val="TOC3"/>
-        <w:tabs>
-          <w:tab w:val="left" w:pos="880"/>
+        <w:pStyle w:val="TOC2"/>
+        <w:tabs>
           <w:tab w:val="right" w:leader="dot" w:pos="10070"/>
         </w:tabs>
         <w:rPr>
-          <w:rFonts w:ascii="Times New Roman" w:eastAsia="Times New Roman" w:hAnsi="Times New Roman"/>
+          <w:rFonts w:eastAsia="Times New Roman"/>
           <w:noProof/>
           <w:sz w:val="22"/>
           <w:szCs w:val="22"/>
         </w:rPr>
       </w:pPr>
-      <w:hyperlink w:anchor="_Toc284490865" w:history="1">
+      <w:hyperlink w:anchor="_Toc284490867" w:history="1">
+        <w:r>
+          <w:rPr>
+            <w:rStyle w:val="Hyperlink"/>
+            <w:noProof/>
+          </w:rPr>
+          <w:t>Registration of add-ins</w:t>
+        </w:r>
+        <w:r>
+          <w:rPr>
+            <w:noProof/>
+            <w:webHidden/>
+          </w:rPr>
+          <w:tab/>
+        </w:r>
+        <w:r>
+          <w:rPr>
+            <w:noProof/>
+            <w:webHidden/>
+          </w:rPr>
+          <w:fldChar w:fldCharType="begin"/>
+        </w:r>
+        <w:r>
+          <w:rPr>
+            <w:noProof/>
+            <w:webHidden/>
+          </w:rPr>
+          <w:instrText xml:space="preserve"> PAGEREF _Toc284490867 \h </w:instrText>
+        </w:r>
+        <w:r>
+          <w:rPr>
+            <w:noProof/>
+            <w:webHidden/>
+          </w:rPr>
+        </w:r>
+        <w:r>
+          <w:rPr>
+            <w:noProof/>
+            <w:webHidden/>
+          </w:rPr>
+          <w:fldChar w:fldCharType="separate"/>
+        </w:r>
+        <w:r>
+          <w:rPr>
+            <w:noProof/>
+            <w:webHidden/>
+          </w:rPr>
+          <w:t>5</w:t>
+        </w:r>
+        <w:r>
+          <w:rPr>
+            <w:noProof/>
+            <w:webHidden/>
+          </w:rPr>
+          <w:fldChar w:fldCharType="end"/>
+        </w:r>
+      </w:hyperlink>
+    </w:p>
+    <w:p>
+      <w:pPr>
+        <w:pStyle w:val="TOC1"/>
+        <w:tabs>
+          <w:tab w:val="right" w:leader="dot" w:pos="10070"/>
+        </w:tabs>
+        <w:rPr>
+          <w:rFonts w:eastAsia="Times New Roman"/>
+          <w:noProof/>
+          <w:sz w:val="22"/>
+          <w:szCs w:val="22"/>
+        </w:rPr>
+      </w:pPr>
+      <w:hyperlink w:anchor="_Toc284490868" w:history="1">
+        <w:r>
+          <w:rPr>
+            <w:rStyle w:val="Hyperlink"/>
+            <w:noProof/>
+          </w:rPr>
+          <w:t>External Commands</w:t>
+        </w:r>
+        <w:r>
+          <w:rPr>
+            <w:noProof/>
+            <w:webHidden/>
+          </w:rPr>
+          <w:tab/>
+        </w:r>
+        <w:r>
+          <w:rPr>
+            <w:noProof/>
+            <w:webHidden/>
+          </w:rPr>
+          <w:fldChar w:fldCharType="begin"/>
+        </w:r>
+        <w:r>
+          <w:rPr>
+            <w:noProof/>
+            <w:webHidden/>
+          </w:rPr>
+          <w:instrText xml:space="preserve"> PAGEREF _Toc284490868 \h </w:instrText>
+        </w:r>
+        <w:r>
+          <w:rPr>
+            <w:noProof/>
+            <w:webHidden/>
+          </w:rPr>
+        </w:r>
+        <w:r>
+          <w:rPr>
+            <w:noProof/>
+            <w:webHidden/>
+          </w:rPr>
+          <w:fldChar w:fldCharType="separate"/>
+        </w:r>
+        <w:r>
+          <w:rPr>
+            <w:noProof/>
+            <w:webHidden/>
+          </w:rPr>
+          <w:t>7</w:t>
+        </w:r>
+        <w:r>
+          <w:rPr>
+            <w:noProof/>
+            <w:webHidden/>
+          </w:rPr>
+          <w:fldChar w:fldCharType="end"/>
+        </w:r>
+      </w:hyperlink>
+    </w:p>
+    <w:p>
+      <w:pPr>
+        <w:pStyle w:val="TOC2"/>
+        <w:tabs>
+          <w:tab w:val="right" w:leader="dot" w:pos="10070"/>
+        </w:tabs>
+        <w:rPr>
+          <w:rFonts w:eastAsia="Times New Roman"/>
+          <w:noProof/>
+          <w:sz w:val="22"/>
+          <w:szCs w:val="22"/>
+        </w:rPr>
+      </w:pPr>
+      <w:hyperlink w:anchor="_Toc284490869" w:history="1">
+        <w:r>
+          <w:rPr>
+            <w:rStyle w:val="Hyperlink"/>
+            <w:noProof/>
+          </w:rPr>
+          <w:t>The IExternalCommand Interface</w:t>
+        </w:r>
+        <w:r>
+          <w:rPr>
+            <w:noProof/>
+            <w:webHidden/>
+          </w:rPr>
+          <w:tab/>
+        </w:r>
+        <w:r>
+          <w:rPr>
+            <w:noProof/>
+            <w:webHidden/>
+          </w:rPr>
+          <w:fldChar w:fldCharType="begin"/>
+        </w:r>
+        <w:r>
+          <w:rPr>
+            <w:noProof/>
+            <w:webHidden/>
+          </w:rPr>
+          <w:instrText xml:space="preserve"> PAGEREF _Toc284490869 \h </w:instrText>
+        </w:r>
+        <w:r>
+          <w:rPr>
+            <w:noProof/>
+            <w:webHidden/>
+          </w:rPr>
+        </w:r>
+        <w:r>
+          <w:rPr>
+            <w:noProof/>
+            <w:webHidden/>
+          </w:rPr>
+          <w:fldChar w:fldCharType="separate"/>
+        </w:r>
+        <w:r>
+          <w:rPr>
+            <w:noProof/>
+            <w:webHidden/>
+          </w:rPr>
+          <w:t>7</w:t>
+        </w:r>
+        <w:r>
+          <w:rPr>
+            <w:noProof/>
+            <w:webHidden/>
+          </w:rPr>
+          <w:fldChar w:fldCharType="end"/>
+        </w:r>
+      </w:hyperlink>
+    </w:p>
+    <w:p>
+      <w:pPr>
+        <w:pStyle w:val="TOC3"/>
+        <w:tabs>
+          <w:tab w:val="right" w:leader="dot" w:pos="10070"/>
+        </w:tabs>
+        <w:rPr>
+          <w:rFonts w:ascii="Times New Roman" w:eastAsia="Times New Roman" w:hAnsi="Times New Roman"/>
+          <w:noProof/>
+          <w:sz w:val="22"/>
+          <w:szCs w:val="22"/>
+        </w:rPr>
+      </w:pPr>
+      <w:hyperlink w:anchor="_Toc284490870" w:history="1">
         <w:r>
           <w:rPr>
             <w:rStyle w:val="Hyperlink"/>
             <w:rFonts w:ascii="Times New Roman" w:hAnsi="Times New Roman"/>
             <w:noProof/>
           </w:rPr>
-          <w:t>3.</w:t>
-        </w:r>
-        <w:r>
-          <w:rPr>
-            <w:rFonts w:ascii="Times New Roman" w:eastAsia="Times New Roman" w:hAnsi="Times New Roman"/>
-            <w:noProof/>
-            <w:sz w:val="22"/>
-            <w:szCs w:val="22"/>
+          <w:t>Parameters</w:t>
+        </w:r>
+        <w:r>
+          <w:rPr>
+            <w:rFonts w:ascii="Times New Roman" w:hAnsi="Times New Roman"/>
+            <w:noProof/>
+            <w:webHidden/>
           </w:rPr>
           <w:tab/>
         </w:r>
+        <w:r>
+          <w:rPr>
+            <w:rFonts w:ascii="Times New Roman" w:hAnsi="Times New Roman"/>
+            <w:noProof/>
+            <w:webHidden/>
+          </w:rPr>
+          <w:fldChar w:fldCharType="begin"/>
+        </w:r>
+        <w:r>
+          <w:rPr>
+            <w:rFonts w:ascii="Times New Roman" w:hAnsi="Times New Roman"/>
+            <w:noProof/>
+            <w:webHidden/>
+          </w:rPr>
+          <w:instrText xml:space="preserve"> PAGEREF _Toc284490870 \h </w:instrText>
+        </w:r>
+        <w:r>
+          <w:rPr>
+            <w:rFonts w:ascii="Times New Roman" w:hAnsi="Times New Roman"/>
+            <w:noProof/>
+            <w:webHidden/>
+          </w:rPr>
+        </w:r>
+        <w:r>
+          <w:rPr>
+            <w:rFonts w:ascii="Times New Roman" w:hAnsi="Times New Roman"/>
+            <w:noProof/>
+            <w:webHidden/>
+          </w:rPr>
+          <w:fldChar w:fldCharType="separate"/>
+        </w:r>
+        <w:r>
+          <w:rPr>
+            <w:rFonts w:ascii="Times New Roman" w:hAnsi="Times New Roman"/>
+            <w:noProof/>
+            <w:webHidden/>
+          </w:rPr>
+          <w:t>7</w:t>
+        </w:r>
+        <w:r>
+          <w:rPr>
+            <w:rFonts w:ascii="Times New Roman" w:hAnsi="Times New Roman"/>
+            <w:noProof/>
+            <w:webHidden/>
+          </w:rPr>
+          <w:fldChar w:fldCharType="end"/>
+        </w:r>
+      </w:hyperlink>
+    </w:p>
+    <w:p>
+      <w:pPr>
+        <w:pStyle w:val="TOC3"/>
+        <w:tabs>
+          <w:tab w:val="right" w:leader="dot" w:pos="10070"/>
+        </w:tabs>
+        <w:rPr>
+          <w:rFonts w:ascii="Times New Roman" w:eastAsia="Times New Roman" w:hAnsi="Times New Roman"/>
+          <w:noProof/>
+          <w:sz w:val="22"/>
+          <w:szCs w:val="22"/>
+        </w:rPr>
+      </w:pPr>
+      <w:hyperlink w:anchor="_Toc284490871" w:history="1">
         <w:r>
           <w:rPr>
             <w:rStyle w:val="Hyperlink"/>
             <w:rFonts w:ascii="Times New Roman" w:hAnsi="Times New Roman"/>
             <w:noProof/>
           </w:rPr>
-          <w:t>REX addins</w:t>
+          <w:t>Return Value</w:t>
         </w:r>
         <w:r>
           <w:rPr>
@@ -1113,7 +1387,7 @@
             <w:noProof/>
             <w:webHidden/>
           </w:rPr>
-          <w:instrText xml:space="preserve"> PAGEREF _Toc284490865 \h </w:instrText>
+          <w:instrText xml:space="preserve"> PAGEREF _Toc284490871 \h </w:instrText>
         </w:r>
         <w:r>
           <w:rPr>
@@ -1136,7 +1410,7 @@
             <w:noProof/>
             <w:webHidden/>
           </w:rPr>
-          <w:t>5</w:t>
+          <w:t>8</w:t>
         </w:r>
         <w:r>
           <w:rPr>
@@ -1150,27 +1424,29 @@
     </w:p>
     <w:p>
       <w:pPr>
-        <w:pStyle w:val="TOC2"/>
+        <w:pStyle w:val="TOC3"/>
         <w:tabs>
           <w:tab w:val="right" w:leader="dot" w:pos="10070"/>
         </w:tabs>
         <w:rPr>
-          <w:rFonts w:eastAsia="Times New Roman"/>
+          <w:rFonts w:ascii="Times New Roman" w:eastAsia="Times New Roman" w:hAnsi="Times New Roman"/>
           <w:noProof/>
           <w:sz w:val="22"/>
           <w:szCs w:val="22"/>
         </w:rPr>
       </w:pPr>
-      <w:hyperlink w:anchor="_Toc284490867" w:history="1">
+      <w:hyperlink w:anchor="_Toc284490872" w:history="1">
         <w:r>
           <w:rPr>
             <w:rStyle w:val="Hyperlink"/>
-            <w:noProof/>
-          </w:rPr>
-          <w:t>Registration of add-ins</w:t>
-        </w:r>
-        <w:r>
-          <w:rPr>
+            <w:rFonts w:ascii="Times New Roman" w:hAnsi="Times New Roman"/>
+            <w:noProof/>
+          </w:rPr>
+          <w:t>Remarks</w:t>
+        </w:r>
+        <w:r>
+          <w:rPr>
+            <w:rFonts w:ascii="Times New Roman" w:hAnsi="Times New Roman"/>
             <w:noProof/>
             <w:webHidden/>
           </w:rPr>
@@ -1178,6 +1454,7 @@
         </w:r>
         <w:r>
           <w:rPr>
+            <w:rFonts w:ascii="Times New Roman" w:hAnsi="Times New Roman"/>
             <w:noProof/>
             <w:webHidden/>
           </w:rPr>
@@ -1185,19 +1462,22 @@
         </w:r>
         <w:r>
           <w:rPr>
-            <w:noProof/>
-            <w:webHidden/>
-          </w:rPr>
-          <w:instrText xml:space="preserve"> PAGEREF _Toc284490867 \h </w:instrText>
-        </w:r>
-        <w:r>
-          <w:rPr>
-            <w:noProof/>
-            <w:webHidden/>
-          </w:rPr>
-        </w:r>
-        <w:r>
-          <w:rPr>
+            <w:rFonts w:ascii="Times New Roman" w:hAnsi="Times New Roman"/>
+            <w:noProof/>
+            <w:webHidden/>
+          </w:rPr>
+          <w:instrText xml:space="preserve"> PAGEREF _Toc284490872 \h </w:instrText>
+        </w:r>
+        <w:r>
+          <w:rPr>
+            <w:rFonts w:ascii="Times New Roman" w:hAnsi="Times New Roman"/>
+            <w:noProof/>
+            <w:webHidden/>
+          </w:rPr>
+        </w:r>
+        <w:r>
+          <w:rPr>
+            <w:rFonts w:ascii="Times New Roman" w:hAnsi="Times New Roman"/>
             <w:noProof/>
             <w:webHidden/>
           </w:rPr>
@@ -1205,13 +1485,15 @@
         </w:r>
         <w:r>
           <w:rPr>
-            <w:noProof/>
-            <w:webHidden/>
-          </w:rPr>
-          <w:t>5</w:t>
-        </w:r>
-        <w:r>
-          <w:rPr>
+            <w:rFonts w:ascii="Times New Roman" w:hAnsi="Times New Roman"/>
+            <w:noProof/>
+            <w:webHidden/>
+          </w:rPr>
+          <w:t>8</w:t>
+        </w:r>
+        <w:r>
+          <w:rPr>
+            <w:rFonts w:ascii="Times New Roman" w:hAnsi="Times New Roman"/>
             <w:noProof/>
             <w:webHidden/>
           </w:rPr>
@@ -1221,7 +1503,7 @@
     </w:p>
     <w:p>
       <w:pPr>
-        <w:pStyle w:val="TOC1"/>
+        <w:pStyle w:val="TOC2"/>
         <w:tabs>
           <w:tab w:val="right" w:leader="dot" w:pos="10070"/>
         </w:tabs>
@@ -1232,13 +1514,13 @@
           <w:szCs w:val="22"/>
         </w:rPr>
       </w:pPr>
-      <w:hyperlink w:anchor="_Toc284490868" w:history="1">
+      <w:hyperlink w:anchor="_Toc284490873" w:history="1">
         <w:r>
           <w:rPr>
             <w:rStyle w:val="Hyperlink"/>
             <w:noProof/>
           </w:rPr>
-          <w:t>External Commands</w:t>
+          <w:t>Using an Autodesk Revit API External Command</w:t>
         </w:r>
         <w:r>
           <w:rPr>
@@ -1259,7 +1541,7 @@
             <w:noProof/>
             <w:webHidden/>
           </w:rPr>
-          <w:instrText xml:space="preserve"> PAGEREF _Toc284490868 \h </w:instrText>
+          <w:instrText xml:space="preserve"> PAGEREF _Toc284490873 \h </w:instrText>
         </w:r>
         <w:r>
           <w:rPr>
@@ -1279,7 +1561,7 @@
             <w:noProof/>
             <w:webHidden/>
           </w:rPr>
-          <w:t>7</w:t>
+          <w:t>8</w:t>
         </w:r>
         <w:r>
           <w:rPr>
@@ -1303,13 +1585,13 @@
           <w:szCs w:val="22"/>
         </w:rPr>
       </w:pPr>
-      <w:hyperlink w:anchor="_Toc284490869" w:history="1">
+      <w:hyperlink w:anchor="_Toc284490874" w:history="1">
         <w:r>
           <w:rPr>
             <w:rStyle w:val="Hyperlink"/>
             <w:noProof/>
           </w:rPr>
-          <w:t>The IExternalCommand Interface</w:t>
+          <w:t>External Command Object Lifetime</w:t>
         </w:r>
         <w:r>
           <w:rPr>
@@ -1330,7 +1612,7 @@
             <w:noProof/>
             <w:webHidden/>
           </w:rPr>
-          <w:instrText xml:space="preserve"> PAGEREF _Toc284490869 \h </w:instrText>
+          <w:instrText xml:space="preserve"> PAGEREF _Toc284490874 \h </w:instrText>
         </w:r>
         <w:r>
           <w:rPr>
@@ -1350,7 +1632,7 @@
             <w:noProof/>
             <w:webHidden/>
           </w:rPr>
-          <w:t>7</w:t>
+          <w:t>8</w:t>
         </w:r>
         <w:r>
           <w:rPr>
@@ -1363,18 +1645,183 @@
     </w:p>
     <w:p>
       <w:pPr>
-        <w:pStyle w:val="TOC3"/>
+        <w:pStyle w:val="TOC1"/>
         <w:tabs>
           <w:tab w:val="right" w:leader="dot" w:pos="10070"/>
         </w:tabs>
         <w:rPr>
-          <w:rFonts w:ascii="Times New Roman" w:eastAsia="Times New Roman" w:hAnsi="Times New Roman"/>
+          <w:rFonts w:eastAsia="Times New Roman"/>
           <w:noProof/>
           <w:sz w:val="22"/>
           <w:szCs w:val="22"/>
         </w:rPr>
       </w:pPr>
-      <w:hyperlink w:anchor="_Toc284490870" w:history="1">
+      <w:hyperlink w:anchor="_Toc284490875" w:history="1">
+        <w:r>
+          <w:rPr>
+            <w:rStyle w:val="Hyperlink"/>
+            <w:noProof/>
+          </w:rPr>
+          <w:t xml:space="preserve">External </w:t>
+        </w:r>
+        <w:r>
+          <w:rPr>
+            <w:rStyle w:val="Hyperlink"/>
+            <w:noProof/>
+            <w:lang w:eastAsia="zh-CN"/>
+          </w:rPr>
+          <w:t>Applications</w:t>
+        </w:r>
+        <w:r>
+          <w:rPr>
+            <w:noProof/>
+            <w:webHidden/>
+          </w:rPr>
+          <w:tab/>
+        </w:r>
+        <w:r>
+          <w:rPr>
+            <w:noProof/>
+            <w:webHidden/>
+          </w:rPr>
+          <w:fldChar w:fldCharType="begin"/>
+        </w:r>
+        <w:r>
+          <w:rPr>
+            <w:noProof/>
+            <w:webHidden/>
+          </w:rPr>
+          <w:instrText xml:space="preserve"> PAGEREF _Toc284490875 \h </w:instrText>
+        </w:r>
+        <w:r>
+          <w:rPr>
+            <w:noProof/>
+            <w:webHidden/>
+          </w:rPr>
+        </w:r>
+        <w:r>
+          <w:rPr>
+            <w:noProof/>
+            <w:webHidden/>
+          </w:rPr>
+          <w:fldChar w:fldCharType="separate"/>
+        </w:r>
+        <w:r>
+          <w:rPr>
+            <w:noProof/>
+            <w:webHidden/>
+          </w:rPr>
+          <w:t>9</w:t>
+        </w:r>
+        <w:r>
+          <w:rPr>
+            <w:noProof/>
+            <w:webHidden/>
+          </w:rPr>
+          <w:fldChar w:fldCharType="end"/>
+        </w:r>
+      </w:hyperlink>
+    </w:p>
+    <w:p>
+      <w:pPr>
+        <w:pStyle w:val="TOC2"/>
+        <w:tabs>
+          <w:tab w:val="right" w:leader="dot" w:pos="10070"/>
+        </w:tabs>
+        <w:rPr>
+          <w:rFonts w:eastAsia="Times New Roman"/>
+          <w:noProof/>
+          <w:sz w:val="22"/>
+          <w:szCs w:val="22"/>
+        </w:rPr>
+      </w:pPr>
+      <w:hyperlink w:anchor="_Toc284490876" w:history="1">
+        <w:r>
+          <w:rPr>
+            <w:rStyle w:val="Hyperlink"/>
+            <w:noProof/>
+          </w:rPr>
+          <w:t>The IExternal</w:t>
+        </w:r>
+        <w:r>
+          <w:rPr>
+            <w:rStyle w:val="Hyperlink"/>
+            <w:noProof/>
+            <w:lang w:eastAsia="zh-CN"/>
+          </w:rPr>
+          <w:t>Application</w:t>
+        </w:r>
+        <w:r>
+          <w:rPr>
+            <w:rStyle w:val="Hyperlink"/>
+            <w:noProof/>
+          </w:rPr>
+          <w:t xml:space="preserve"> Interface</w:t>
+        </w:r>
+        <w:r>
+          <w:rPr>
+            <w:noProof/>
+            <w:webHidden/>
+          </w:rPr>
+          <w:tab/>
+        </w:r>
+        <w:r>
+          <w:rPr>
+            <w:noProof/>
+            <w:webHidden/>
+          </w:rPr>
+          <w:fldChar w:fldCharType="begin"/>
+        </w:r>
+        <w:r>
+          <w:rPr>
+            <w:noProof/>
+            <w:webHidden/>
+          </w:rPr>
+          <w:instrText xml:space="preserve"> PAGEREF _Toc284490876 \h </w:instrText>
+        </w:r>
+        <w:r>
+          <w:rPr>
+            <w:noProof/>
+            <w:webHidden/>
+          </w:rPr>
+        </w:r>
+        <w:r>
+          <w:rPr>
+            <w:noProof/>
+            <w:webHidden/>
+          </w:rPr>
+          <w:fldChar w:fldCharType="separate"/>
+        </w:r>
+        <w:r>
+          <w:rPr>
+            <w:noProof/>
+            <w:webHidden/>
+          </w:rPr>
+          <w:t>9</w:t>
+        </w:r>
+        <w:r>
+          <w:rPr>
+            <w:noProof/>
+            <w:webHidden/>
+          </w:rPr>
+          <w:fldChar w:fldCharType="end"/>
+        </w:r>
+      </w:hyperlink>
+    </w:p>
+    <w:p>
+      <w:pPr>
+        <w:pStyle w:val="TOC3"/>
+        <w:tabs>
+          <w:tab w:val="right" w:leader="dot" w:pos="10070"/>
+        </w:tabs>
+        <w:rPr>
+          <w:rFonts w:ascii="Times New Roman" w:eastAsia="Times New Roman" w:hAnsi="Times New Roman"/>
+          <w:noProof/>
+          <w:sz w:val="22"/>
+          <w:szCs w:val="22"/>
+        </w:rPr>
+      </w:pPr>
+      <w:hyperlink w:anchor="_Toc284490877" w:history="1">
         <w:r>
           <w:rPr>
             <w:rStyle w:val="Hyperlink"/>
@@ -1405,7 +1852,7 @@
             <w:noProof/>
             <w:webHidden/>
           </w:rPr>
-          <w:instrText xml:space="preserve"> PAGEREF _Toc284490870 \h </w:instrText>
+          <w:instrText xml:space="preserve"> PAGEREF _Toc284490877 \h </w:instrText>
         </w:r>
         <w:r>
           <w:rPr>
@@ -1428,7 +1875,7 @@
             <w:noProof/>
             <w:webHidden/>
           </w:rPr>
-          <w:t>7</w:t>
+          <w:t>9</w:t>
         </w:r>
         <w:r>
           <w:rPr>
@@ -1453,7 +1900,7 @@
           <w:szCs w:val="22"/>
         </w:rPr>
       </w:pPr>
-      <w:hyperlink w:anchor="_Toc284490871" w:history="1">
+      <w:hyperlink w:anchor="_Toc284490878" w:history="1">
         <w:r>
           <w:rPr>
             <w:rStyle w:val="Hyperlink"/>
@@ -1484,7 +1931,7 @@
             <w:noProof/>
             <w:webHidden/>
           </w:rPr>
-          <w:instrText xml:space="preserve"> PAGEREF _Toc284490871 \h </w:instrText>
+          <w:instrText xml:space="preserve"> PAGEREF _Toc284490878 \h </w:instrText>
         </w:r>
         <w:r>
           <w:rPr>
@@ -1507,7 +1954,7 @@
             <w:noProof/>
             <w:webHidden/>
           </w:rPr>
-          <w:t>8</w:t>
+          <w:t>9</w:t>
         </w:r>
         <w:r>
           <w:rPr>
@@ -1521,25 +1968,537 @@
     </w:p>
     <w:p>
       <w:pPr>
-        <w:pStyle w:val="TOC3"/>
+        <w:pStyle w:val="TOC2"/>
         <w:tabs>
           <w:tab w:val="right" w:leader="dot" w:pos="10070"/>
         </w:tabs>
         <w:rPr>
-          <w:rFonts w:ascii="Times New Roman" w:eastAsia="Times New Roman" w:hAnsi="Times New Roman"/>
+          <w:rFonts w:eastAsia="Times New Roman"/>
           <w:noProof/>
           <w:sz w:val="22"/>
           <w:szCs w:val="22"/>
         </w:rPr>
       </w:pPr>
-      <w:hyperlink w:anchor="_Toc284490872" w:history="1">
+      <w:hyperlink w:anchor="_Toc284490879" w:history="1">
+        <w:r>
+          <w:rPr>
+            <w:rStyle w:val="Hyperlink"/>
+            <w:noProof/>
+            <w:lang w:eastAsia="zh-CN"/>
+          </w:rPr>
+          <w:t>External Application</w:t>
+        </w:r>
+        <w:r>
+          <w:rPr>
+            <w:rStyle w:val="Hyperlink"/>
+            <w:noProof/>
+          </w:rPr>
+          <w:t xml:space="preserve"> Object Lifetime</w:t>
+        </w:r>
+        <w:r>
+          <w:rPr>
+            <w:noProof/>
+            <w:webHidden/>
+          </w:rPr>
+          <w:tab/>
+        </w:r>
+        <w:r>
+          <w:rPr>
+            <w:noProof/>
+            <w:webHidden/>
+          </w:rPr>
+          <w:fldChar w:fldCharType="begin"/>
+        </w:r>
+        <w:r>
+          <w:rPr>
+            <w:noProof/>
+            <w:webHidden/>
+          </w:rPr>
+          <w:instrText xml:space="preserve"> PAGEREF _Toc284490879 \h </w:instrText>
+        </w:r>
+        <w:r>
+          <w:rPr>
+            <w:noProof/>
+            <w:webHidden/>
+          </w:rPr>
+        </w:r>
+        <w:r>
+          <w:rPr>
+            <w:noProof/>
+            <w:webHidden/>
+          </w:rPr>
+          <w:fldChar w:fldCharType="separate"/>
+        </w:r>
+        <w:r>
+          <w:rPr>
+            <w:noProof/>
+            <w:webHidden/>
+          </w:rPr>
+          <w:t>9</w:t>
+        </w:r>
+        <w:r>
+          <w:rPr>
+            <w:noProof/>
+            <w:webHidden/>
+          </w:rPr>
+          <w:fldChar w:fldCharType="end"/>
+        </w:r>
+      </w:hyperlink>
+    </w:p>
+    <w:p>
+      <w:pPr>
+        <w:pStyle w:val="TOC1"/>
+        <w:tabs>
+          <w:tab w:val="right" w:leader="dot" w:pos="10070"/>
+        </w:tabs>
+        <w:rPr>
+          <w:rFonts w:eastAsia="Times New Roman"/>
+          <w:noProof/>
+          <w:sz w:val="22"/>
+          <w:szCs w:val="22"/>
+        </w:rPr>
+      </w:pPr>
+      <w:hyperlink w:anchor="_Toc284490880" w:history="1">
+        <w:r>
+          <w:rPr>
+            <w:rStyle w:val="Hyperlink"/>
+            <w:noProof/>
+          </w:rPr>
+          <w:t>Compatibility of API applications with 64-bit Revit</w:t>
+        </w:r>
+        <w:r>
+          <w:rPr>
+            <w:noProof/>
+            <w:webHidden/>
+          </w:rPr>
+          <w:tab/>
+        </w:r>
+        <w:r>
+          <w:rPr>
+            <w:noProof/>
+            <w:webHidden/>
+          </w:rPr>
+          <w:fldChar w:fldCharType="begin"/>
+        </w:r>
+        <w:r>
+          <w:rPr>
+            <w:noProof/>
+            <w:webHidden/>
+          </w:rPr>
+          <w:instrText xml:space="preserve"> PAGEREF _Toc284490880 \h </w:instrText>
+        </w:r>
+        <w:r>
+          <w:rPr>
+            <w:noProof/>
+            <w:webHidden/>
+          </w:rPr>
+        </w:r>
+        <w:r>
+          <w:rPr>
+            <w:noProof/>
+            <w:webHidden/>
+          </w:rPr>
+          <w:fldChar w:fldCharType="separate"/>
+        </w:r>
+        <w:r>
+          <w:rPr>
+            <w:noProof/>
+            <w:webHidden/>
+          </w:rPr>
+          <w:t>9</w:t>
+        </w:r>
+        <w:r>
+          <w:rPr>
+            <w:noProof/>
+            <w:webHidden/>
+          </w:rPr>
+          <w:fldChar w:fldCharType="end"/>
+        </w:r>
+      </w:hyperlink>
+    </w:p>
+    <w:p>
+      <w:pPr>
+        <w:pStyle w:val="TOC1"/>
+        <w:tabs>
+          <w:tab w:val="right" w:leader="dot" w:pos="10070"/>
+        </w:tabs>
+        <w:rPr>
+          <w:rFonts w:eastAsia="Times New Roman"/>
+          <w:noProof/>
+          <w:sz w:val="22"/>
+          <w:szCs w:val="22"/>
+        </w:rPr>
+      </w:pPr>
+      <w:hyperlink w:anchor="_Toc284490881" w:history="1">
+        <w:r>
+          <w:rPr>
+            <w:rStyle w:val="Hyperlink"/>
+            <w:noProof/>
+          </w:rPr>
+          <w:t>Debugging Your Application in MS Visual Studio 201</w:t>
+        </w:r>
+        <w:r>
+          <w:rPr>
+            <w:rStyle w:val="Hyperlink"/>
+            <w:noProof/>
+          </w:rPr>
+          <w:t>9</w:t>
+        </w:r>
+        <w:r>
+          <w:rPr>
+            <w:noProof/>
+            <w:webHidden/>
+          </w:rPr>
+          <w:tab/>
+        </w:r>
+        <w:r>
+          <w:rPr>
+            <w:noProof/>
+            <w:webHidden/>
+          </w:rPr>
+          <w:fldChar w:fldCharType="begin"/>
+        </w:r>
+        <w:r>
+          <w:rPr>
+            <w:noProof/>
+            <w:webHidden/>
+          </w:rPr>
+          <w:instrText xml:space="preserve"> PAGEREF _Toc284490881 \h </w:instrText>
+        </w:r>
+        <w:r>
+          <w:rPr>
+            <w:noProof/>
+            <w:webHidden/>
+          </w:rPr>
+        </w:r>
+        <w:r>
+          <w:rPr>
+            <w:noProof/>
+            <w:webHidden/>
+          </w:rPr>
+          <w:fldChar w:fldCharType="separate"/>
+        </w:r>
+        <w:r>
+          <w:rPr>
+            <w:noProof/>
+            <w:webHidden/>
+          </w:rPr>
+          <w:t>10</w:t>
+        </w:r>
+        <w:r>
+          <w:rPr>
+            <w:noProof/>
+            <w:webHidden/>
+          </w:rPr>
+          <w:fldChar w:fldCharType="end"/>
+        </w:r>
+      </w:hyperlink>
+    </w:p>
+    <w:p>
+      <w:pPr>
+        <w:pStyle w:val="TOC1"/>
+        <w:tabs>
+          <w:tab w:val="right" w:leader="dot" w:pos="10070"/>
+        </w:tabs>
+        <w:rPr>
+          <w:rFonts w:eastAsia="Times New Roman"/>
+          <w:noProof/>
+          <w:sz w:val="22"/>
+          <w:szCs w:val="22"/>
+        </w:rPr>
+      </w:pPr>
+      <w:hyperlink w:anchor="_Toc284490882" w:history="1">
+        <w:r>
+          <w:rPr>
+            <w:rStyle w:val="Hyperlink"/>
+            <w:noProof/>
+          </w:rPr>
+          <w:t>The Revit Unit System</w:t>
+        </w:r>
+        <w:r>
+          <w:rPr>
+            <w:noProof/>
+            <w:webHidden/>
+          </w:rPr>
+          <w:tab/>
+        </w:r>
+        <w:r>
+          <w:rPr>
+            <w:noProof/>
+            <w:webHidden/>
+          </w:rPr>
+          <w:fldChar w:fldCharType="begin"/>
+        </w:r>
+        <w:r>
+          <w:rPr>
+            <w:noProof/>
+            <w:webHidden/>
+          </w:rPr>
+          <w:instrText xml:space="preserve"> PAGEREF _Toc284490882 \h </w:instrText>
+        </w:r>
+        <w:r>
+          <w:rPr>
+            <w:noProof/>
+            <w:webHidden/>
+          </w:rPr>
+        </w:r>
+        <w:r>
+          <w:rPr>
+            <w:noProof/>
+            <w:webHidden/>
+          </w:rPr>
+          <w:fldChar w:fldCharType="separate"/>
+        </w:r>
+        <w:r>
+          <w:rPr>
+            <w:noProof/>
+            <w:webHidden/>
+          </w:rPr>
+          <w:t>11</w:t>
+        </w:r>
+        <w:r>
+          <w:rPr>
+            <w:noProof/>
+            <w:webHidden/>
+          </w:rPr>
+          <w:fldChar w:fldCharType="end"/>
+        </w:r>
+      </w:hyperlink>
+    </w:p>
+    <w:p>
+      <w:pPr>
+        <w:pStyle w:val="TOC1"/>
+        <w:tabs>
+          <w:tab w:val="right" w:leader="dot" w:pos="10070"/>
+        </w:tabs>
+        <w:rPr>
+          <w:rFonts w:eastAsia="Times New Roman"/>
+          <w:noProof/>
+          <w:sz w:val="22"/>
+          <w:szCs w:val="22"/>
+        </w:rPr>
+      </w:pPr>
+      <w:hyperlink w:anchor="_Toc284490883" w:history="1">
+        <w:r>
+          <w:rPr>
+            <w:rStyle w:val="Hyperlink"/>
+            <w:noProof/>
+          </w:rPr>
+          <w:t>Storing and accessing Custom Data for Applications</w:t>
+        </w:r>
+        <w:r>
+          <w:rPr>
+            <w:noProof/>
+            <w:webHidden/>
+          </w:rPr>
+          <w:tab/>
+        </w:r>
+        <w:r>
+          <w:rPr>
+            <w:noProof/>
+            <w:webHidden/>
+          </w:rPr>
+          <w:fldChar w:fldCharType="begin"/>
+        </w:r>
+        <w:r>
+          <w:rPr>
+            <w:noProof/>
+            <w:webHidden/>
+          </w:rPr>
+          <w:instrText xml:space="preserve"> PAGEREF _Toc284490883 \h </w:instrText>
+        </w:r>
+        <w:r>
+          <w:rPr>
+            <w:noProof/>
+            <w:webHidden/>
+          </w:rPr>
+        </w:r>
+        <w:r>
+          <w:rPr>
+            <w:noProof/>
+            <w:webHidden/>
+          </w:rPr>
+          <w:fldChar w:fldCharType="separate"/>
+        </w:r>
+        <w:r>
+          <w:rPr>
+            <w:noProof/>
+            <w:webHidden/>
+          </w:rPr>
+          <w:t>11</w:t>
+        </w:r>
+        <w:r>
+          <w:rPr>
+            <w:noProof/>
+            <w:webHidden/>
+          </w:rPr>
+          <w:fldChar w:fldCharType="end"/>
+        </w:r>
+      </w:hyperlink>
+    </w:p>
+    <w:p>
+      <w:pPr>
+        <w:pStyle w:val="TOC2"/>
+        <w:tabs>
+          <w:tab w:val="right" w:leader="dot" w:pos="10070"/>
+        </w:tabs>
+        <w:rPr>
+          <w:rFonts w:eastAsia="Times New Roman"/>
+          <w:noProof/>
+          <w:sz w:val="22"/>
+          <w:szCs w:val="22"/>
+        </w:rPr>
+      </w:pPr>
+      <w:hyperlink w:anchor="_Toc284490884" w:history="1">
+        <w:r>
+          <w:rPr>
+            <w:rStyle w:val="Hyperlink"/>
+            <w:noProof/>
+          </w:rPr>
+          <w:t>Appendix 1 – Glossary of Autodesk Revit terms</w:t>
+        </w:r>
+        <w:r>
+          <w:rPr>
+            <w:noProof/>
+            <w:webHidden/>
+          </w:rPr>
+          <w:tab/>
+        </w:r>
+        <w:r>
+          <w:rPr>
+            <w:noProof/>
+            <w:webHidden/>
+          </w:rPr>
+          <w:fldChar w:fldCharType="begin"/>
+        </w:r>
+        <w:r>
+          <w:rPr>
+            <w:noProof/>
+            <w:webHidden/>
+          </w:rPr>
+          <w:instrText xml:space="preserve"> PAGEREF _Toc284490884 \h </w:instrText>
+        </w:r>
+        <w:r>
+          <w:rPr>
+            <w:noProof/>
+            <w:webHidden/>
+          </w:rPr>
+        </w:r>
+        <w:r>
+          <w:rPr>
+            <w:noProof/>
+            <w:webHidden/>
+          </w:rPr>
+          <w:fldChar w:fldCharType="separate"/>
+        </w:r>
+        <w:r>
+          <w:rPr>
+            <w:noProof/>
+            <w:webHidden/>
+          </w:rPr>
+          <w:t>12</w:t>
+        </w:r>
+        <w:r>
+          <w:rPr>
+            <w:noProof/>
+            <w:webHidden/>
+          </w:rPr>
+          <w:fldChar w:fldCharType="end"/>
+        </w:r>
+      </w:hyperlink>
+    </w:p>
+    <w:p>
+      <w:pPr>
+        <w:pStyle w:val="TOC2"/>
+        <w:tabs>
+          <w:tab w:val="right" w:leader="dot" w:pos="10070"/>
+        </w:tabs>
+        <w:rPr>
+          <w:rFonts w:eastAsia="Times New Roman"/>
+          <w:noProof/>
+          <w:sz w:val="22"/>
+          <w:szCs w:val="22"/>
+        </w:rPr>
+      </w:pPr>
+      <w:hyperlink w:anchor="_Toc284490885" w:history="1">
+        <w:r>
+          <w:rPr>
+            <w:rStyle w:val="Hyperlink"/>
+            <w:noProof/>
+          </w:rPr>
+          <w:t>Appendix 2 - FAQ</w:t>
+        </w:r>
+        <w:r>
+          <w:rPr>
+            <w:noProof/>
+            <w:webHidden/>
+          </w:rPr>
+          <w:tab/>
+        </w:r>
+        <w:r>
+          <w:rPr>
+            <w:noProof/>
+            <w:webHidden/>
+          </w:rPr>
+          <w:fldChar w:fldCharType="begin"/>
+        </w:r>
+        <w:r>
+          <w:rPr>
+            <w:noProof/>
+            <w:webHidden/>
+          </w:rPr>
+          <w:instrText xml:space="preserve"> PAGEREF _Toc284490885 \h </w:instrText>
+        </w:r>
+        <w:r>
+          <w:rPr>
+            <w:noProof/>
+            <w:webHidden/>
+          </w:rPr>
+        </w:r>
+        <w:r>
+          <w:rPr>
+            <w:noProof/>
+            <w:webHidden/>
+          </w:rPr>
+          <w:fldChar w:fldCharType="separate"/>
+        </w:r>
+        <w:r>
+          <w:rPr>
+            <w:noProof/>
+            <w:webHidden/>
+          </w:rPr>
+          <w:t>12</w:t>
+        </w:r>
+        <w:r>
+          <w:rPr>
+            <w:noProof/>
+            <w:webHidden/>
+          </w:rPr>
+          <w:fldChar w:fldCharType="end"/>
+        </w:r>
+      </w:hyperlink>
+    </w:p>
+    <w:p>
+      <w:pPr>
+        <w:pStyle w:val="TOC3"/>
+        <w:tabs>
+          <w:tab w:val="right" w:leader="dot" w:pos="10070"/>
+        </w:tabs>
+        <w:rPr>
+          <w:rFonts w:ascii="Times New Roman" w:eastAsia="Times New Roman" w:hAnsi="Times New Roman"/>
+          <w:noProof/>
+          <w:sz w:val="22"/>
+          <w:szCs w:val="22"/>
+        </w:rPr>
+      </w:pPr>
+      <w:hyperlink w:anchor="_Toc284490886" w:history="1">
         <w:r>
           <w:rPr>
             <w:rStyle w:val="Hyperlink"/>
             <w:rFonts w:ascii="Times New Roman" w:hAnsi="Times New Roman"/>
             <w:noProof/>
           </w:rPr>
-          <w:t>Remarks</w:t>
+          <w:t>General:</w:t>
         </w:r>
         <w:r>
           <w:rPr>
@@ -1563,7 +2522,7 @@
             <w:noProof/>
             <w:webHidden/>
           </w:rPr>
-          <w:instrText xml:space="preserve"> PAGEREF _Toc284490872 \h </w:instrText>
+          <w:instrText xml:space="preserve"> PAGEREF _Toc284490886 \h </w:instrText>
         </w:r>
         <w:r>
           <w:rPr>
@@ -1586,7 +2545,7 @@
             <w:noProof/>
             <w:webHidden/>
           </w:rPr>
-          <w:t>8</w:t>
+          <w:t>12</w:t>
         </w:r>
         <w:r>
           <w:rPr>
@@ -1600,1080 +2559,24 @@
     </w:p>
     <w:p>
       <w:pPr>
-        <w:pStyle w:val="TOC2"/>
+        <w:pStyle w:val="TOC3"/>
         <w:tabs>
           <w:tab w:val="right" w:leader="dot" w:pos="10070"/>
         </w:tabs>
         <w:rPr>
-          <w:rFonts w:eastAsia="Times New Roman"/>
+          <w:rFonts w:ascii="Times New Roman" w:eastAsia="Times New Roman" w:hAnsi="Times New Roman"/>
           <w:noProof/>
           <w:sz w:val="22"/>
           <w:szCs w:val="22"/>
         </w:rPr>
       </w:pPr>
-      <w:hyperlink w:anchor="_Toc284490873" w:history="1">
-        <w:r>
-          <w:rPr>
-            <w:rStyle w:val="Hyperlink"/>
-            <w:noProof/>
-          </w:rPr>
-          <w:t>Using an Autodesk Revit API External Command</w:t>
-        </w:r>
-        <w:r>
-          <w:rPr>
-            <w:noProof/>
-            <w:webHidden/>
-          </w:rPr>
-          <w:tab/>
-        </w:r>
-        <w:r>
-          <w:rPr>
-            <w:noProof/>
-            <w:webHidden/>
-          </w:rPr>
-          <w:fldChar w:fldCharType="begin"/>
-        </w:r>
-        <w:r>
-          <w:rPr>
-            <w:noProof/>
-            <w:webHidden/>
-          </w:rPr>
-          <w:instrText xml:space="preserve"> PAGEREF _Toc284490873 \h </w:instrText>
-        </w:r>
-        <w:r>
-          <w:rPr>
-            <w:noProof/>
-            <w:webHidden/>
-          </w:rPr>
-        </w:r>
-        <w:r>
-          <w:rPr>
-            <w:noProof/>
-            <w:webHidden/>
-          </w:rPr>
-          <w:fldChar w:fldCharType="separate"/>
-        </w:r>
-        <w:r>
-          <w:rPr>
-            <w:noProof/>
-            <w:webHidden/>
-          </w:rPr>
-          <w:t>8</w:t>
-        </w:r>
-        <w:r>
-          <w:rPr>
-            <w:noProof/>
-            <w:webHidden/>
-          </w:rPr>
-          <w:fldChar w:fldCharType="end"/>
-        </w:r>
-      </w:hyperlink>
-    </w:p>
-    <w:p>
-      <w:pPr>
-        <w:pStyle w:val="TOC2"/>
-        <w:tabs>
-          <w:tab w:val="right" w:leader="dot" w:pos="10070"/>
-        </w:tabs>
-        <w:rPr>
-          <w:rFonts w:eastAsia="Times New Roman"/>
-          <w:noProof/>
-          <w:sz w:val="22"/>
-          <w:szCs w:val="22"/>
-        </w:rPr>
-      </w:pPr>
-      <w:hyperlink w:anchor="_Toc284490874" w:history="1">
-        <w:r>
-          <w:rPr>
-            <w:rStyle w:val="Hyperlink"/>
-            <w:noProof/>
-          </w:rPr>
-          <w:t>External Command Object Lifetime</w:t>
-        </w:r>
-        <w:r>
-          <w:rPr>
-            <w:noProof/>
-            <w:webHidden/>
-          </w:rPr>
-          <w:tab/>
-        </w:r>
-        <w:r>
-          <w:rPr>
-            <w:noProof/>
-            <w:webHidden/>
-          </w:rPr>
-          <w:fldChar w:fldCharType="begin"/>
-        </w:r>
-        <w:r>
-          <w:rPr>
-            <w:noProof/>
-            <w:webHidden/>
-          </w:rPr>
-          <w:instrText xml:space="preserve"> PAGEREF _Toc284490874 \h </w:instrText>
-        </w:r>
-        <w:r>
-          <w:rPr>
-            <w:noProof/>
-            <w:webHidden/>
-          </w:rPr>
-        </w:r>
-        <w:r>
-          <w:rPr>
-            <w:noProof/>
-            <w:webHidden/>
-          </w:rPr>
-          <w:fldChar w:fldCharType="separate"/>
-        </w:r>
-        <w:r>
-          <w:rPr>
-            <w:noProof/>
-            <w:webHidden/>
-          </w:rPr>
-          <w:t>8</w:t>
-        </w:r>
-        <w:r>
-          <w:rPr>
-            <w:noProof/>
-            <w:webHidden/>
-          </w:rPr>
-          <w:fldChar w:fldCharType="end"/>
-        </w:r>
-      </w:hyperlink>
-    </w:p>
-    <w:p>
-      <w:pPr>
-        <w:pStyle w:val="TOC1"/>
-        <w:tabs>
-          <w:tab w:val="right" w:leader="dot" w:pos="10070"/>
-        </w:tabs>
-        <w:rPr>
-          <w:rFonts w:eastAsia="Times New Roman"/>
-          <w:noProof/>
-          <w:sz w:val="22"/>
-          <w:szCs w:val="22"/>
-        </w:rPr>
-      </w:pPr>
-      <w:hyperlink w:anchor="_Toc284490875" w:history="1">
-        <w:r>
-          <w:rPr>
-            <w:rStyle w:val="Hyperlink"/>
-            <w:noProof/>
-          </w:rPr>
-          <w:t xml:space="preserve">External </w:t>
-        </w:r>
-        <w:r>
-          <w:rPr>
-            <w:rStyle w:val="Hyperlink"/>
-            <w:noProof/>
-            <w:lang w:eastAsia="zh-CN"/>
-          </w:rPr>
-          <w:t>Applications</w:t>
-        </w:r>
-        <w:r>
-          <w:rPr>
-            <w:noProof/>
-            <w:webHidden/>
-          </w:rPr>
-          <w:tab/>
-        </w:r>
-        <w:r>
-          <w:rPr>
-            <w:noProof/>
-            <w:webHidden/>
-          </w:rPr>
-          <w:fldChar w:fldCharType="begin"/>
-        </w:r>
-        <w:r>
-          <w:rPr>
-            <w:noProof/>
-            <w:webHidden/>
-          </w:rPr>
-          <w:instrText xml:space="preserve"> PAGEREF _Toc284490875 \h </w:instrText>
-        </w:r>
-        <w:r>
-          <w:rPr>
-            <w:noProof/>
-            <w:webHidden/>
-          </w:rPr>
-        </w:r>
-        <w:r>
-          <w:rPr>
-            <w:noProof/>
-            <w:webHidden/>
-          </w:rPr>
-          <w:fldChar w:fldCharType="separate"/>
-        </w:r>
-        <w:r>
-          <w:rPr>
-            <w:noProof/>
-            <w:webHidden/>
-          </w:rPr>
-          <w:t>9</w:t>
-        </w:r>
-        <w:r>
-          <w:rPr>
-            <w:noProof/>
-            <w:webHidden/>
-          </w:rPr>
-          <w:fldChar w:fldCharType="end"/>
-        </w:r>
-      </w:hyperlink>
-    </w:p>
-    <w:p>
-      <w:pPr>
-        <w:pStyle w:val="TOC2"/>
-        <w:tabs>
-          <w:tab w:val="right" w:leader="dot" w:pos="10070"/>
-        </w:tabs>
-        <w:rPr>
-          <w:rFonts w:eastAsia="Times New Roman"/>
-          <w:noProof/>
-          <w:sz w:val="22"/>
-          <w:szCs w:val="22"/>
-        </w:rPr>
-      </w:pPr>
-      <w:hyperlink w:anchor="_Toc284490876" w:history="1">
-        <w:r>
-          <w:rPr>
-            <w:rStyle w:val="Hyperlink"/>
-            <w:noProof/>
-          </w:rPr>
-          <w:t>The IExternal</w:t>
-        </w:r>
-        <w:r>
-          <w:rPr>
-            <w:rStyle w:val="Hyperlink"/>
-            <w:noProof/>
-            <w:lang w:eastAsia="zh-CN"/>
-          </w:rPr>
-          <w:t>Application</w:t>
-        </w:r>
-        <w:r>
-          <w:rPr>
-            <w:rStyle w:val="Hyperlink"/>
-            <w:noProof/>
-          </w:rPr>
-          <w:t xml:space="preserve"> Interface</w:t>
-        </w:r>
-        <w:r>
-          <w:rPr>
-            <w:noProof/>
-            <w:webHidden/>
-          </w:rPr>
-          <w:tab/>
-        </w:r>
-        <w:r>
-          <w:rPr>
-            <w:noProof/>
-            <w:webHidden/>
-          </w:rPr>
-          <w:fldChar w:fldCharType="begin"/>
-        </w:r>
-        <w:r>
-          <w:rPr>
-            <w:noProof/>
-            <w:webHidden/>
-          </w:rPr>
-          <w:instrText xml:space="preserve"> PAGEREF _Toc284490876 \h </w:instrText>
-        </w:r>
-        <w:r>
-          <w:rPr>
-            <w:noProof/>
-            <w:webHidden/>
-          </w:rPr>
-        </w:r>
-        <w:r>
-          <w:rPr>
-            <w:noProof/>
-            <w:webHidden/>
-          </w:rPr>
-          <w:fldChar w:fldCharType="separate"/>
-        </w:r>
-        <w:r>
-          <w:rPr>
-            <w:noProof/>
-            <w:webHidden/>
-          </w:rPr>
-          <w:t>9</w:t>
-        </w:r>
-        <w:r>
-          <w:rPr>
-            <w:noProof/>
-            <w:webHidden/>
-          </w:rPr>
-          <w:fldChar w:fldCharType="end"/>
-        </w:r>
-      </w:hyperlink>
-    </w:p>
-    <w:p>
-      <w:pPr>
-        <w:pStyle w:val="TOC3"/>
-        <w:tabs>
-          <w:tab w:val="right" w:leader="dot" w:pos="10070"/>
-        </w:tabs>
-        <w:rPr>
-          <w:rFonts w:ascii="Times New Roman" w:eastAsia="Times New Roman" w:hAnsi="Times New Roman"/>
-          <w:noProof/>
-          <w:sz w:val="22"/>
-          <w:szCs w:val="22"/>
-        </w:rPr>
-      </w:pPr>
-      <w:hyperlink w:anchor="_Toc284490877" w:history="1">
+      <w:hyperlink w:anchor="_Toc284490887" w:history="1">
         <w:r>
           <w:rPr>
             <w:rStyle w:val="Hyperlink"/>
             <w:rFonts w:ascii="Times New Roman" w:hAnsi="Times New Roman"/>
             <w:noProof/>
           </w:rPr>
-          <w:t>Parameters</w:t>
-        </w:r>
-        <w:r>
-          <w:rPr>
-            <w:rFonts w:ascii="Times New Roman" w:hAnsi="Times New Roman"/>
-            <w:noProof/>
-            <w:webHidden/>
-          </w:rPr>
-          <w:tab/>
-        </w:r>
-        <w:r>
-          <w:rPr>
-            <w:rFonts w:ascii="Times New Roman" w:hAnsi="Times New Roman"/>
-            <w:noProof/>
-            <w:webHidden/>
-          </w:rPr>
-          <w:fldChar w:fldCharType="begin"/>
-        </w:r>
-        <w:r>
-          <w:rPr>
-            <w:rFonts w:ascii="Times New Roman" w:hAnsi="Times New Roman"/>
-            <w:noProof/>
-            <w:webHidden/>
-          </w:rPr>
-          <w:instrText xml:space="preserve"> PAGEREF _Toc284490877 \h </w:instrText>
-        </w:r>
-        <w:r>
-          <w:rPr>
-            <w:rFonts w:ascii="Times New Roman" w:hAnsi="Times New Roman"/>
-            <w:noProof/>
-            <w:webHidden/>
-          </w:rPr>
-        </w:r>
-        <w:r>
-          <w:rPr>
-            <w:rFonts w:ascii="Times New Roman" w:hAnsi="Times New Roman"/>
-            <w:noProof/>
-            <w:webHidden/>
-          </w:rPr>
-          <w:fldChar w:fldCharType="separate"/>
-        </w:r>
-        <w:r>
-          <w:rPr>
-            <w:rFonts w:ascii="Times New Roman" w:hAnsi="Times New Roman"/>
-            <w:noProof/>
-            <w:webHidden/>
-          </w:rPr>
-          <w:t>9</w:t>
-        </w:r>
-        <w:r>
-          <w:rPr>
-            <w:rFonts w:ascii="Times New Roman" w:hAnsi="Times New Roman"/>
-            <w:noProof/>
-            <w:webHidden/>
-          </w:rPr>
-          <w:fldChar w:fldCharType="end"/>
-        </w:r>
-      </w:hyperlink>
-    </w:p>
-    <w:p>
-      <w:pPr>
-        <w:pStyle w:val="TOC3"/>
-        <w:tabs>
-          <w:tab w:val="right" w:leader="dot" w:pos="10070"/>
-        </w:tabs>
-        <w:rPr>
-          <w:rFonts w:ascii="Times New Roman" w:eastAsia="Times New Roman" w:hAnsi="Times New Roman"/>
-          <w:noProof/>
-          <w:sz w:val="22"/>
-          <w:szCs w:val="22"/>
-        </w:rPr>
-      </w:pPr>
-      <w:hyperlink w:anchor="_Toc284490878" w:history="1">
-        <w:r>
-          <w:rPr>
-            <w:rStyle w:val="Hyperlink"/>
-            <w:rFonts w:ascii="Times New Roman" w:hAnsi="Times New Roman"/>
-            <w:noProof/>
-          </w:rPr>
-          <w:t>Return Value</w:t>
-        </w:r>
-        <w:r>
-          <w:rPr>
-            <w:rFonts w:ascii="Times New Roman" w:hAnsi="Times New Roman"/>
-            <w:noProof/>
-            <w:webHidden/>
-          </w:rPr>
-          <w:tab/>
-        </w:r>
-        <w:r>
-          <w:rPr>
-            <w:rFonts w:ascii="Times New Roman" w:hAnsi="Times New Roman"/>
-            <w:noProof/>
-            <w:webHidden/>
-          </w:rPr>
-          <w:fldChar w:fldCharType="begin"/>
-        </w:r>
-        <w:r>
-          <w:rPr>
-            <w:rFonts w:ascii="Times New Roman" w:hAnsi="Times New Roman"/>
-            <w:noProof/>
-            <w:webHidden/>
-          </w:rPr>
-          <w:instrText xml:space="preserve"> PAGEREF _Toc284490878 \h </w:instrText>
-        </w:r>
-        <w:r>
-          <w:rPr>
-            <w:rFonts w:ascii="Times New Roman" w:hAnsi="Times New Roman"/>
-            <w:noProof/>
-            <w:webHidden/>
-          </w:rPr>
-        </w:r>
-        <w:r>
-          <w:rPr>
-            <w:rFonts w:ascii="Times New Roman" w:hAnsi="Times New Roman"/>
-            <w:noProof/>
-            <w:webHidden/>
-          </w:rPr>
-          <w:fldChar w:fldCharType="separate"/>
-        </w:r>
-        <w:r>
-          <w:rPr>
-            <w:rFonts w:ascii="Times New Roman" w:hAnsi="Times New Roman"/>
-            <w:noProof/>
-            <w:webHidden/>
-          </w:rPr>
-          <w:t>9</w:t>
-        </w:r>
-        <w:r>
-          <w:rPr>
-            <w:rFonts w:ascii="Times New Roman" w:hAnsi="Times New Roman"/>
-            <w:noProof/>
-            <w:webHidden/>
-          </w:rPr>
-          <w:fldChar w:fldCharType="end"/>
-        </w:r>
-      </w:hyperlink>
-    </w:p>
-    <w:p>
-      <w:pPr>
-        <w:pStyle w:val="TOC2"/>
-        <w:tabs>
-          <w:tab w:val="right" w:leader="dot" w:pos="10070"/>
-        </w:tabs>
-        <w:rPr>
-          <w:rFonts w:eastAsia="Times New Roman"/>
-          <w:noProof/>
-          <w:sz w:val="22"/>
-          <w:szCs w:val="22"/>
-        </w:rPr>
-      </w:pPr>
-      <w:hyperlink w:anchor="_Toc284490879" w:history="1">
-        <w:r>
-          <w:rPr>
-            <w:rStyle w:val="Hyperlink"/>
-            <w:noProof/>
-            <w:lang w:eastAsia="zh-CN"/>
-          </w:rPr>
-          <w:t>External Application</w:t>
-        </w:r>
-        <w:r>
-          <w:rPr>
-            <w:rStyle w:val="Hyperlink"/>
-            <w:noProof/>
-          </w:rPr>
-          <w:t xml:space="preserve"> Object Lifetime</w:t>
-        </w:r>
-        <w:r>
-          <w:rPr>
-            <w:noProof/>
-            <w:webHidden/>
-          </w:rPr>
-          <w:tab/>
-        </w:r>
-        <w:r>
-          <w:rPr>
-            <w:noProof/>
-            <w:webHidden/>
-          </w:rPr>
-          <w:fldChar w:fldCharType="begin"/>
-        </w:r>
-        <w:r>
-          <w:rPr>
-            <w:noProof/>
-            <w:webHidden/>
-          </w:rPr>
-          <w:instrText xml:space="preserve"> PAGEREF _Toc284490879 \h </w:instrText>
-        </w:r>
-        <w:r>
-          <w:rPr>
-            <w:noProof/>
-            <w:webHidden/>
-          </w:rPr>
-        </w:r>
-        <w:r>
-          <w:rPr>
-            <w:noProof/>
-            <w:webHidden/>
-          </w:rPr>
-          <w:fldChar w:fldCharType="separate"/>
-        </w:r>
-        <w:r>
-          <w:rPr>
-            <w:noProof/>
-            <w:webHidden/>
-          </w:rPr>
-          <w:t>9</w:t>
-        </w:r>
-        <w:r>
-          <w:rPr>
-            <w:noProof/>
-            <w:webHidden/>
-          </w:rPr>
-          <w:fldChar w:fldCharType="end"/>
-        </w:r>
-      </w:hyperlink>
-    </w:p>
-    <w:p>
-      <w:pPr>
-        <w:pStyle w:val="TOC1"/>
-        <w:tabs>
-          <w:tab w:val="right" w:leader="dot" w:pos="10070"/>
-        </w:tabs>
-        <w:rPr>
-          <w:rFonts w:eastAsia="Times New Roman"/>
-          <w:noProof/>
-          <w:sz w:val="22"/>
-          <w:szCs w:val="22"/>
-        </w:rPr>
-      </w:pPr>
-      <w:hyperlink w:anchor="_Toc284490880" w:history="1">
-        <w:r>
-          <w:rPr>
-            <w:rStyle w:val="Hyperlink"/>
-            <w:noProof/>
-          </w:rPr>
-          <w:t>Compatibility of API applications with 64-bit Revit</w:t>
-        </w:r>
-        <w:r>
-          <w:rPr>
-            <w:noProof/>
-            <w:webHidden/>
-          </w:rPr>
-          <w:tab/>
-        </w:r>
-        <w:r>
-          <w:rPr>
-            <w:noProof/>
-            <w:webHidden/>
-          </w:rPr>
-          <w:fldChar w:fldCharType="begin"/>
-        </w:r>
-        <w:r>
-          <w:rPr>
-            <w:noProof/>
-            <w:webHidden/>
-          </w:rPr>
-          <w:instrText xml:space="preserve"> PAGEREF _Toc284490880 \h </w:instrText>
-        </w:r>
-        <w:r>
-          <w:rPr>
-            <w:noProof/>
-            <w:webHidden/>
-          </w:rPr>
-        </w:r>
-        <w:r>
-          <w:rPr>
-            <w:noProof/>
-            <w:webHidden/>
-          </w:rPr>
-          <w:fldChar w:fldCharType="separate"/>
-        </w:r>
-        <w:r>
-          <w:rPr>
-            <w:noProof/>
-            <w:webHidden/>
-          </w:rPr>
-          <w:t>9</w:t>
-        </w:r>
-        <w:r>
-          <w:rPr>
-            <w:noProof/>
-            <w:webHidden/>
-          </w:rPr>
-          <w:fldChar w:fldCharType="end"/>
-        </w:r>
-      </w:hyperlink>
-    </w:p>
-    <w:p>
-      <w:pPr>
-        <w:pStyle w:val="TOC1"/>
-        <w:tabs>
-          <w:tab w:val="right" w:leader="dot" w:pos="10070"/>
-        </w:tabs>
-        <w:rPr>
-          <w:rFonts w:eastAsia="Times New Roman"/>
-          <w:noProof/>
-          <w:sz w:val="22"/>
-          <w:szCs w:val="22"/>
-        </w:rPr>
-      </w:pPr>
-      <w:hyperlink w:anchor="_Toc284490881" w:history="1">
-        <w:r>
-          <w:rPr>
-            <w:rStyle w:val="Hyperlink"/>
-            <w:noProof/>
-          </w:rPr>
-          <w:t>Debugging Your Application in MS Visual Studio 201</w:t>
-        </w:r>
-        <w:r>
-          <w:rPr>
-            <w:rStyle w:val="Hyperlink"/>
-            <w:noProof/>
-          </w:rPr>
-          <w:t>9</w:t>
-        </w:r>
-        <w:r>
-          <w:rPr>
-            <w:noProof/>
-            <w:webHidden/>
-          </w:rPr>
-          <w:tab/>
-        </w:r>
-        <w:r>
-          <w:rPr>
-            <w:noProof/>
-            <w:webHidden/>
-          </w:rPr>
-          <w:fldChar w:fldCharType="begin"/>
-        </w:r>
-        <w:r>
-          <w:rPr>
-            <w:noProof/>
-            <w:webHidden/>
-          </w:rPr>
-          <w:instrText xml:space="preserve"> PAGEREF _Toc284490881 \h </w:instrText>
-        </w:r>
-        <w:r>
-          <w:rPr>
-            <w:noProof/>
-            <w:webHidden/>
-          </w:rPr>
-        </w:r>
-        <w:r>
-          <w:rPr>
-            <w:noProof/>
-            <w:webHidden/>
-          </w:rPr>
-          <w:fldChar w:fldCharType="separate"/>
-        </w:r>
-        <w:r>
-          <w:rPr>
-            <w:noProof/>
-            <w:webHidden/>
-          </w:rPr>
-          <w:t>10</w:t>
-        </w:r>
-        <w:r>
-          <w:rPr>
-            <w:noProof/>
-            <w:webHidden/>
-          </w:rPr>
-          <w:fldChar w:fldCharType="end"/>
-        </w:r>
-      </w:hyperlink>
-    </w:p>
-    <w:p>
-      <w:pPr>
-        <w:pStyle w:val="TOC1"/>
-        <w:tabs>
-          <w:tab w:val="right" w:leader="dot" w:pos="10070"/>
-        </w:tabs>
-        <w:rPr>
-          <w:rFonts w:eastAsia="Times New Roman"/>
-          <w:noProof/>
-          <w:sz w:val="22"/>
-          <w:szCs w:val="22"/>
-        </w:rPr>
-      </w:pPr>
-      <w:hyperlink w:anchor="_Toc284490882" w:history="1">
-        <w:r>
-          <w:rPr>
-            <w:rStyle w:val="Hyperlink"/>
-            <w:noProof/>
-          </w:rPr>
-          <w:t>The Revit Unit System</w:t>
-        </w:r>
-        <w:r>
-          <w:rPr>
-            <w:noProof/>
-            <w:webHidden/>
-          </w:rPr>
-          <w:tab/>
-        </w:r>
-        <w:r>
-          <w:rPr>
-            <w:noProof/>
-            <w:webHidden/>
-          </w:rPr>
-          <w:fldChar w:fldCharType="begin"/>
-        </w:r>
-        <w:r>
-          <w:rPr>
-            <w:noProof/>
-            <w:webHidden/>
-          </w:rPr>
-          <w:instrText xml:space="preserve"> PAGEREF _Toc284490882 \h </w:instrText>
-        </w:r>
-        <w:r>
-          <w:rPr>
-            <w:noProof/>
-            <w:webHidden/>
-          </w:rPr>
-        </w:r>
-        <w:r>
-          <w:rPr>
-            <w:noProof/>
-            <w:webHidden/>
-          </w:rPr>
-          <w:fldChar w:fldCharType="separate"/>
-        </w:r>
-        <w:r>
-          <w:rPr>
-            <w:noProof/>
-            <w:webHidden/>
-          </w:rPr>
-          <w:t>11</w:t>
-        </w:r>
-        <w:r>
-          <w:rPr>
-            <w:noProof/>
-            <w:webHidden/>
-          </w:rPr>
-          <w:fldChar w:fldCharType="end"/>
-        </w:r>
-      </w:hyperlink>
-    </w:p>
-    <w:p>
-      <w:pPr>
-        <w:pStyle w:val="TOC1"/>
-        <w:tabs>
-          <w:tab w:val="right" w:leader="dot" w:pos="10070"/>
-        </w:tabs>
-        <w:rPr>
-          <w:rFonts w:eastAsia="Times New Roman"/>
-          <w:noProof/>
-          <w:sz w:val="22"/>
-          <w:szCs w:val="22"/>
-        </w:rPr>
-      </w:pPr>
-      <w:hyperlink w:anchor="_Toc284490883" w:history="1">
-        <w:r>
-          <w:rPr>
-            <w:rStyle w:val="Hyperlink"/>
-            <w:noProof/>
-          </w:rPr>
-          <w:t>Storing and accessing Custom Data for Applications</w:t>
-        </w:r>
-        <w:r>
-          <w:rPr>
-            <w:noProof/>
-            <w:webHidden/>
-          </w:rPr>
-          <w:tab/>
-        </w:r>
-        <w:r>
-          <w:rPr>
-            <w:noProof/>
-            <w:webHidden/>
-          </w:rPr>
-          <w:fldChar w:fldCharType="begin"/>
-        </w:r>
-        <w:r>
-          <w:rPr>
-            <w:noProof/>
-            <w:webHidden/>
-          </w:rPr>
-          <w:instrText xml:space="preserve"> PAGEREF _Toc284490883 \h </w:instrText>
-        </w:r>
-        <w:r>
-          <w:rPr>
-            <w:noProof/>
-            <w:webHidden/>
-          </w:rPr>
-        </w:r>
-        <w:r>
-          <w:rPr>
-            <w:noProof/>
-            <w:webHidden/>
-          </w:rPr>
-          <w:fldChar w:fldCharType="separate"/>
-        </w:r>
-        <w:r>
-          <w:rPr>
-            <w:noProof/>
-            <w:webHidden/>
-          </w:rPr>
-          <w:t>11</w:t>
-        </w:r>
-        <w:r>
-          <w:rPr>
-            <w:noProof/>
-            <w:webHidden/>
-          </w:rPr>
-          <w:fldChar w:fldCharType="end"/>
-        </w:r>
-      </w:hyperlink>
-    </w:p>
-    <w:p>
-      <w:pPr>
-        <w:pStyle w:val="TOC2"/>
-        <w:tabs>
-          <w:tab w:val="right" w:leader="dot" w:pos="10070"/>
-        </w:tabs>
-        <w:rPr>
-          <w:rFonts w:eastAsia="Times New Roman"/>
-          <w:noProof/>
-          <w:sz w:val="22"/>
-          <w:szCs w:val="22"/>
-        </w:rPr>
-      </w:pPr>
-      <w:hyperlink w:anchor="_Toc284490884" w:history="1">
-        <w:r>
-          <w:rPr>
-            <w:rStyle w:val="Hyperlink"/>
-            <w:noProof/>
-          </w:rPr>
-          <w:t>Appendix 1 – Glossary of Autodesk Revit terms</w:t>
-        </w:r>
-        <w:r>
-          <w:rPr>
-            <w:noProof/>
-            <w:webHidden/>
-          </w:rPr>
-          <w:tab/>
-        </w:r>
-        <w:r>
-          <w:rPr>
-            <w:noProof/>
-            <w:webHidden/>
-          </w:rPr>
-          <w:fldChar w:fldCharType="begin"/>
-        </w:r>
-        <w:r>
-          <w:rPr>
-            <w:noProof/>
-            <w:webHidden/>
-          </w:rPr>
-          <w:instrText xml:space="preserve"> PAGEREF _Toc284490884 \h </w:instrText>
-        </w:r>
-        <w:r>
-          <w:rPr>
-            <w:noProof/>
-            <w:webHidden/>
-          </w:rPr>
-        </w:r>
-        <w:r>
-          <w:rPr>
-            <w:noProof/>
-            <w:webHidden/>
-          </w:rPr>
-          <w:fldChar w:fldCharType="separate"/>
-        </w:r>
-        <w:r>
-          <w:rPr>
-            <w:noProof/>
-            <w:webHidden/>
-          </w:rPr>
-          <w:t>12</w:t>
-        </w:r>
-        <w:r>
-          <w:rPr>
-            <w:noProof/>
-            <w:webHidden/>
-          </w:rPr>
-          <w:fldChar w:fldCharType="end"/>
-        </w:r>
-      </w:hyperlink>
-    </w:p>
-    <w:p>
-      <w:pPr>
-        <w:pStyle w:val="TOC2"/>
-        <w:tabs>
-          <w:tab w:val="right" w:leader="dot" w:pos="10070"/>
-        </w:tabs>
-        <w:rPr>
-          <w:rFonts w:eastAsia="Times New Roman"/>
-          <w:noProof/>
-          <w:sz w:val="22"/>
-          <w:szCs w:val="22"/>
-        </w:rPr>
-      </w:pPr>
-      <w:hyperlink w:anchor="_Toc284490885" w:history="1">
-        <w:r>
-          <w:rPr>
-            <w:rStyle w:val="Hyperlink"/>
-            <w:noProof/>
-          </w:rPr>
-          <w:t>Appendix 2 - FAQ</w:t>
-        </w:r>
-        <w:r>
-          <w:rPr>
-            <w:noProof/>
-            <w:webHidden/>
-          </w:rPr>
-          <w:tab/>
-        </w:r>
-        <w:r>
-          <w:rPr>
-            <w:noProof/>
-            <w:webHidden/>
-          </w:rPr>
-          <w:fldChar w:fldCharType="begin"/>
-        </w:r>
-        <w:r>
-          <w:rPr>
-            <w:noProof/>
-            <w:webHidden/>
-          </w:rPr>
-          <w:instrText xml:space="preserve"> PAGEREF _Toc284490885 \h </w:instrText>
-        </w:r>
-        <w:r>
-          <w:rPr>
-            <w:noProof/>
-            <w:webHidden/>
-          </w:rPr>
-        </w:r>
-        <w:r>
-          <w:rPr>
-            <w:noProof/>
-            <w:webHidden/>
-          </w:rPr>
-          <w:fldChar w:fldCharType="separate"/>
-        </w:r>
-        <w:r>
-          <w:rPr>
-            <w:noProof/>
-            <w:webHidden/>
-          </w:rPr>
-          <w:t>12</w:t>
-        </w:r>
-        <w:r>
-          <w:rPr>
-            <w:noProof/>
-            <w:webHidden/>
-          </w:rPr>
-          <w:fldChar w:fldCharType="end"/>
-        </w:r>
-      </w:hyperlink>
-    </w:p>
-    <w:p>
-      <w:pPr>
-        <w:pStyle w:val="TOC3"/>
-        <w:tabs>
-          <w:tab w:val="right" w:leader="dot" w:pos="10070"/>
-        </w:tabs>
-        <w:rPr>
-          <w:rFonts w:ascii="Times New Roman" w:eastAsia="Times New Roman" w:hAnsi="Times New Roman"/>
-          <w:noProof/>
-          <w:sz w:val="22"/>
-          <w:szCs w:val="22"/>
-        </w:rPr>
-      </w:pPr>
-      <w:hyperlink w:anchor="_Toc284490886" w:history="1">
-        <w:r>
-          <w:rPr>
-            <w:rStyle w:val="Hyperlink"/>
-            <w:rFonts w:ascii="Times New Roman" w:hAnsi="Times New Roman"/>
-            <w:noProof/>
-          </w:rPr>
-          <w:t>General:</w:t>
-        </w:r>
-        <w:r>
-          <w:rPr>
-            <w:rFonts w:ascii="Times New Roman" w:hAnsi="Times New Roman"/>
-            <w:noProof/>
-            <w:webHidden/>
-          </w:rPr>
-          <w:tab/>
-        </w:r>
-        <w:r>
-          <w:rPr>
-            <w:rFonts w:ascii="Times New Roman" w:hAnsi="Times New Roman"/>
-            <w:noProof/>
-            <w:webHidden/>
-          </w:rPr>
-          <w:fldChar w:fldCharType="begin"/>
-        </w:r>
-        <w:r>
-          <w:rPr>
-            <w:rFonts w:ascii="Times New Roman" w:hAnsi="Times New Roman"/>
-            <w:noProof/>
-            <w:webHidden/>
-          </w:rPr>
-          <w:instrText xml:space="preserve"> PAGEREF _Toc284490886 \h </w:instrText>
-        </w:r>
-        <w:r>
-          <w:rPr>
-            <w:rFonts w:ascii="Times New Roman" w:hAnsi="Times New Roman"/>
-            <w:noProof/>
-            <w:webHidden/>
-          </w:rPr>
-        </w:r>
-        <w:r>
-          <w:rPr>
-            <w:rFonts w:ascii="Times New Roman" w:hAnsi="Times New Roman"/>
-            <w:noProof/>
-            <w:webHidden/>
-          </w:rPr>
-          <w:fldChar w:fldCharType="separate"/>
-        </w:r>
-        <w:r>
-          <w:rPr>
-            <w:rFonts w:ascii="Times New Roman" w:hAnsi="Times New Roman"/>
-            <w:noProof/>
-            <w:webHidden/>
-          </w:rPr>
-          <w:t>12</w:t>
-        </w:r>
-        <w:r>
-          <w:rPr>
-            <w:rFonts w:ascii="Times New Roman" w:hAnsi="Times New Roman"/>
-            <w:noProof/>
-            <w:webHidden/>
-          </w:rPr>
-          <w:fldChar w:fldCharType="end"/>
-        </w:r>
-      </w:hyperlink>
-    </w:p>
-    <w:p>
-      <w:pPr>
-        <w:pStyle w:val="TOC3"/>
-        <w:tabs>
-          <w:tab w:val="right" w:leader="dot" w:pos="10070"/>
-        </w:tabs>
-        <w:rPr>
-          <w:rFonts w:ascii="Times New Roman" w:eastAsia="Times New Roman" w:hAnsi="Times New Roman"/>
-          <w:noProof/>
-          <w:sz w:val="22"/>
-          <w:szCs w:val="22"/>
-        </w:rPr>
-      </w:pPr>
-      <w:hyperlink w:anchor="_Toc284490887" w:history="1">
-        <w:r>
-          <w:rPr>
-            <w:rStyle w:val="Hyperlink"/>
-            <w:rFonts w:ascii="Times New Roman" w:hAnsi="Times New Roman"/>
-            <w:noProof/>
-          </w:rPr>
           <w:t>Autodesk Revit Structure:</w:t>
         </w:r>
         <w:r>
@@ -2761,7 +2664,7 @@
         <w:t xml:space="preserve">Autodesk Revit offers an API designed to allow power users and external application developers to integrate their applications with Autodesk Revit, Revit Structure, Revit Architecture, and Revit MEP. The APIs for each of these products are very similar and will be jointly referred to as the Autodesk Revit </w:t>
       </w:r>
       <w:r>
-        <w:t>2024</w:t>
+        <w:t>2025</w:t>
       </w:r>
       <w:r>
         <w:t xml:space="preserve"> </w:t>
@@ -3124,19 +3027,13 @@
         <w:t>MS Visual Studio 20</w:t>
       </w:r>
       <w:r>
-        <w:t>1</w:t>
-      </w:r>
-      <w:r>
-        <w:t>9</w:t>
+        <w:t>22</w:t>
       </w:r>
       <w:r>
         <w:t xml:space="preserve"> or MS Visual Studio 20</w:t>
       </w:r>
       <w:r>
-        <w:t>1</w:t>
-      </w:r>
-      <w:r>
-        <w:t>9</w:t>
+        <w:t>22</w:t>
       </w:r>
       <w:r>
         <w:t xml:space="preserve"> Express Edition</w:t>
@@ -3275,15 +3172,7 @@
         <w:t xml:space="preserve"> walls</w:t>
       </w:r>
       <w:r>
-        <w:t xml:space="preserve">, </w:t>
-      </w:r>
-      <w:proofErr w:type="gramStart"/>
-      <w:r>
-        <w:t>doors</w:t>
-      </w:r>
-      <w:proofErr w:type="gramEnd"/>
-      <w:r>
-        <w:t xml:space="preserve"> and windows</w:t>
+        <w:t>, doors and windows</w:t>
       </w:r>
       <w:r>
         <w:t xml:space="preserve">. </w:t>
@@ -3298,15 +3187,7 @@
         <w:t>, including plans,</w:t>
       </w:r>
       <w:r>
-        <w:t xml:space="preserve"> </w:t>
-      </w:r>
-      <w:proofErr w:type="gramStart"/>
-      <w:r>
-        <w:t>sections</w:t>
-      </w:r>
-      <w:proofErr w:type="gramEnd"/>
-      <w:r>
-        <w:t xml:space="preserve"> and callouts. All these views are directly generated from the 3D physical model so changes made in one view will automatically propagate through all other views. This </w:t>
+        <w:t xml:space="preserve"> sections and callouts. All these views are directly generated from the 3D physical model so changes made in one view will automatically propagate through all other views. This </w:t>
       </w:r>
       <w:r>
         <w:t xml:space="preserve">process </w:t>
@@ -3617,10 +3498,10 @@
         <w:t>The Autodesk Revit API requires t</w:t>
       </w:r>
       <w:r>
-        <w:t>he Microsoft .NET Framework v4.</w:t>
-      </w:r>
-      <w:r>
-        <w:t>8</w:t>
+        <w:t>he Microsoft .NET</w:t>
+      </w:r>
+      <w:r>
+        <w:t xml:space="preserve"> 8</w:t>
       </w:r>
       <w:r>
         <w:t xml:space="preserve">. </w:t>
@@ -3644,10 +3525,7 @@
         <w:t xml:space="preserve"> as Microsoft Visual Studio 20</w:t>
       </w:r>
       <w:r>
-        <w:t>1</w:t>
-      </w:r>
-      <w:r>
-        <w:t>9</w:t>
+        <w:t>22</w:t>
       </w:r>
       <w:r>
         <w:t xml:space="preserve"> </w:t>
@@ -3713,10 +3591,7 @@
         <w:t>Studio 20</w:t>
       </w:r>
       <w:r>
-        <w:t>1</w:t>
-      </w:r>
-      <w:r>
-        <w:t>9</w:t>
+        <w:t>22</w:t>
       </w:r>
       <w:r>
         <w:t xml:space="preserve"> and one of the compatible languages like C# or Visual Basic</w:t>
@@ -3920,7 +3795,7 @@
         <w:t xml:space="preserve"> </w:t>
       </w:r>
       <w:r>
-        <w:t>2024</w:t>
+        <w:t>2025</w:t>
       </w:r>
       <w:r>
         <w:t xml:space="preserve"> </w:t>
@@ -4044,7 +3919,7 @@
         <w:t xml:space="preserve">\Revit </w:t>
       </w:r>
       <w:r>
-        <w:t>2024</w:t>
+        <w:t>2025</w:t>
       </w:r>
       <w:r>
         <w:t xml:space="preserve"> </w:t>
@@ -4176,15 +4051,7 @@
         </w:r>
       </w:hyperlink>
       <w:r>
-        <w:t xml:space="preserve"> - </w:t>
-      </w:r>
-      <w:proofErr w:type="spellStart"/>
-      <w:r>
-        <w:t>Bim</w:t>
-      </w:r>
-      <w:proofErr w:type="spellEnd"/>
-      <w:r>
-        <w:t xml:space="preserve"> Apps, a blog dedicated to BIM applications</w:t>
+        <w:t xml:space="preserve"> - Bim Apps, a blog dedicated to BIM applications</w:t>
       </w:r>
     </w:p>
     <w:p>
@@ -4420,14 +4287,27 @@
       <w:r>
         <w:t xml:space="preserve">Figure </w:t>
       </w:r>
-      <w:fldSimple w:instr=" SEQ Figure \* ARABIC ">
-        <w:r>
-          <w:rPr>
-            <w:noProof/>
-          </w:rPr>
-          <w:t>1</w:t>
-        </w:r>
-      </w:fldSimple>
+      <w:r>
+        <w:fldChar w:fldCharType="begin"/>
+      </w:r>
+      <w:r>
+        <w:instrText xml:space="preserve"> SEQ Figure \* ARABIC </w:instrText>
+      </w:r>
+      <w:r>
+        <w:fldChar w:fldCharType="separate"/>
+      </w:r>
+      <w:r>
+        <w:rPr>
+          <w:noProof/>
+        </w:rPr>
+        <w:t>1</w:t>
+      </w:r>
+      <w:r>
+        <w:rPr>
+          <w:noProof/>
+        </w:rPr>
+        <w:fldChar w:fldCharType="end"/>
+      </w:r>
       <w:r>
         <w:t xml:space="preserve"> - External Tool added to Revit</w:t>
       </w:r>
@@ -4556,14 +4436,27 @@
       <w:r>
         <w:t xml:space="preserve">Figure </w:t>
       </w:r>
-      <w:fldSimple w:instr=" SEQ Figure \* ARABIC ">
-        <w:r>
-          <w:rPr>
-            <w:noProof/>
-          </w:rPr>
-          <w:t>2</w:t>
-        </w:r>
-      </w:fldSimple>
+      <w:r>
+        <w:fldChar w:fldCharType="begin"/>
+      </w:r>
+      <w:r>
+        <w:instrText xml:space="preserve"> SEQ Figure \* ARABIC </w:instrText>
+      </w:r>
+      <w:r>
+        <w:fldChar w:fldCharType="separate"/>
+      </w:r>
+      <w:r>
+        <w:rPr>
+          <w:noProof/>
+        </w:rPr>
+        <w:t>2</w:t>
+      </w:r>
+      <w:r>
+        <w:rPr>
+          <w:noProof/>
+        </w:rPr>
+        <w:fldChar w:fldCharType="end"/>
+      </w:r>
       <w:r>
         <w:t xml:space="preserve"> - New panels and controls added to Revit</w:t>
       </w:r>
@@ -4571,404 +4464,13 @@
     <w:p/>
     <w:p>
       <w:pPr>
-        <w:pStyle w:val="Heading3"/>
-        <w:numPr>
-          <w:ilvl w:val="0"/>
-          <w:numId w:val="28"/>
-        </w:numPr>
-      </w:pPr>
-      <w:bookmarkStart w:id="28" w:name="_Toc284490865"/>
-      <w:bookmarkStart w:id="29" w:name="_Toc284490866"/>
-      <w:r>
-        <w:t xml:space="preserve">REX </w:t>
-      </w:r>
-      <w:proofErr w:type="spellStart"/>
-      <w:r>
-        <w:t>addins</w:t>
+        <w:pStyle w:val="Heading2"/>
+      </w:pPr>
+      <w:bookmarkStart w:id="28" w:name="_Toc284490867"/>
+      <w:r>
+        <w:t>Registration of add-ins</w:t>
       </w:r>
       <w:bookmarkEnd w:id="28"/>
-      <w:proofErr w:type="spellEnd"/>
-    </w:p>
-    <w:p>
-      <w:pPr>
-        <w:shd w:val="clear" w:color="auto" w:fill="FFFFFF"/>
-        <w:overflowPunct/>
-        <w:autoSpaceDE/>
-        <w:autoSpaceDN/>
-        <w:adjustRightInd/>
-        <w:spacing w:before="100" w:beforeAutospacing="1" w:after="240"/>
-        <w:textAlignment w:val="top"/>
-        <w:rPr>
-          <w:rFonts w:eastAsia="Times New Roman" w:cs="Arial"/>
-          <w:color w:val="333333"/>
-        </w:rPr>
-      </w:pPr>
-      <w:r>
-        <w:rPr>
-          <w:rFonts w:eastAsia="Times New Roman" w:cs="Arial"/>
-          <w:color w:val="333333"/>
-        </w:rPr>
-        <w:t>REX</w:t>
-      </w:r>
-      <w:r>
-        <w:rPr>
-          <w:rFonts w:eastAsia="Times New Roman" w:cs="Arial"/>
-          <w:color w:val="333333"/>
-        </w:rPr>
-        <w:t xml:space="preserve"> (Revit Extensions)</w:t>
-      </w:r>
-      <w:r>
-        <w:rPr>
-          <w:rFonts w:eastAsia="Times New Roman" w:cs="Arial"/>
-          <w:color w:val="333333"/>
-        </w:rPr>
-        <w:t xml:space="preserve"> is an API fr</w:t>
-      </w:r>
-      <w:r>
-        <w:rPr>
-          <w:rFonts w:eastAsia="Times New Roman" w:cs="Arial"/>
-          <w:color w:val="333333"/>
-        </w:rPr>
-        <w:t xml:space="preserve">amework </w:t>
-      </w:r>
-      <w:r>
-        <w:rPr>
-          <w:rFonts w:eastAsia="Times New Roman" w:cs="Arial"/>
-          <w:color w:val="333333"/>
-        </w:rPr>
-        <w:t xml:space="preserve">that lets you build applications for Revit in .NET </w:t>
-      </w:r>
-      <w:proofErr w:type="gramStart"/>
-      <w:r>
-        <w:rPr>
-          <w:rFonts w:eastAsia="Times New Roman" w:cs="Arial"/>
-          <w:color w:val="333333"/>
-        </w:rPr>
-        <w:t>similar to</w:t>
-      </w:r>
-      <w:proofErr w:type="gramEnd"/>
-      <w:r>
-        <w:rPr>
-          <w:rFonts w:eastAsia="Times New Roman" w:cs="Arial"/>
-          <w:color w:val="333333"/>
-        </w:rPr>
-        <w:t xml:space="preserve"> classes that implement </w:t>
-      </w:r>
-      <w:proofErr w:type="spellStart"/>
-      <w:r>
-        <w:rPr>
-          <w:rFonts w:eastAsia="Times New Roman" w:cs="Arial"/>
-          <w:color w:val="333333"/>
-        </w:rPr>
-        <w:t>IExternalCommand</w:t>
-      </w:r>
-      <w:proofErr w:type="spellEnd"/>
-      <w:r>
-        <w:rPr>
-          <w:rFonts w:eastAsia="Times New Roman" w:cs="Arial"/>
-          <w:color w:val="333333"/>
-        </w:rPr>
-        <w:t>.  R</w:t>
-      </w:r>
-      <w:r>
-        <w:rPr>
-          <w:rFonts w:eastAsia="Times New Roman" w:cs="Arial"/>
-          <w:color w:val="333333"/>
-        </w:rPr>
-        <w:t>EX</w:t>
-      </w:r>
-      <w:r>
-        <w:rPr>
-          <w:rFonts w:eastAsia="Times New Roman" w:cs="Arial"/>
-          <w:color w:val="333333"/>
-        </w:rPr>
-        <w:t xml:space="preserve"> is meant to give you a more </w:t>
-      </w:r>
-      <w:r>
-        <w:rPr>
-          <w:rFonts w:eastAsia="Times New Roman" w:cs="Arial"/>
-          <w:color w:val="333333"/>
-        </w:rPr>
-        <w:t>high-level</w:t>
-      </w:r>
-      <w:r>
-        <w:rPr>
-          <w:rFonts w:eastAsia="Times New Roman" w:cs="Arial"/>
-          <w:color w:val="333333"/>
-        </w:rPr>
-        <w:t xml:space="preserve"> </w:t>
-      </w:r>
-      <w:r>
-        <w:rPr>
-          <w:rFonts w:eastAsia="Times New Roman" w:cs="Arial"/>
-          <w:color w:val="333333"/>
-        </w:rPr>
-        <w:t>development environment through</w:t>
-      </w:r>
-      <w:r>
-        <w:rPr>
-          <w:rFonts w:eastAsia="Times New Roman" w:cs="Arial"/>
-          <w:color w:val="333333"/>
-        </w:rPr>
-        <w:t xml:space="preserve"> built-in resources such as:</w:t>
-      </w:r>
-    </w:p>
-    <w:p>
-      <w:pPr>
-        <w:numPr>
-          <w:ilvl w:val="0"/>
-          <w:numId w:val="33"/>
-        </w:numPr>
-        <w:shd w:val="clear" w:color="auto" w:fill="FFFFFF"/>
-        <w:overflowPunct/>
-        <w:autoSpaceDE/>
-        <w:autoSpaceDN/>
-        <w:adjustRightInd/>
-        <w:spacing w:before="100" w:beforeAutospacing="1" w:after="100" w:afterAutospacing="1"/>
-        <w:textAlignment w:val="top"/>
-        <w:rPr>
-          <w:rFonts w:eastAsia="Times New Roman" w:cs="Arial"/>
-          <w:color w:val="333333"/>
-        </w:rPr>
-      </w:pPr>
-      <w:r>
-        <w:rPr>
-          <w:rFonts w:eastAsia="Times New Roman" w:cs="Arial"/>
-          <w:color w:val="333333"/>
-        </w:rPr>
-        <w:t xml:space="preserve">Automatic dialog box creation and display </w:t>
-      </w:r>
-    </w:p>
-    <w:p>
-      <w:pPr>
-        <w:numPr>
-          <w:ilvl w:val="0"/>
-          <w:numId w:val="33"/>
-        </w:numPr>
-        <w:shd w:val="clear" w:color="auto" w:fill="FFFFFF"/>
-        <w:overflowPunct/>
-        <w:autoSpaceDE/>
-        <w:autoSpaceDN/>
-        <w:adjustRightInd/>
-        <w:spacing w:before="100" w:beforeAutospacing="1" w:after="100" w:afterAutospacing="1"/>
-        <w:textAlignment w:val="top"/>
-        <w:rPr>
-          <w:rFonts w:eastAsia="Times New Roman" w:cs="Arial"/>
-          <w:color w:val="333333"/>
-        </w:rPr>
-      </w:pPr>
-      <w:r>
-        <w:rPr>
-          <w:rFonts w:eastAsia="Times New Roman" w:cs="Arial"/>
-          <w:color w:val="333333"/>
-        </w:rPr>
-        <w:t xml:space="preserve">Libraries to work with </w:t>
-      </w:r>
-      <w:r>
-        <w:rPr>
-          <w:rFonts w:eastAsia="Times New Roman" w:cs="Arial"/>
-          <w:color w:val="333333"/>
-        </w:rPr>
-        <w:t>u</w:t>
-      </w:r>
-      <w:r>
-        <w:rPr>
-          <w:rFonts w:eastAsia="Times New Roman" w:cs="Arial"/>
-          <w:color w:val="333333"/>
-        </w:rPr>
-        <w:t xml:space="preserve">nits and </w:t>
-      </w:r>
-      <w:r>
-        <w:rPr>
-          <w:rFonts w:eastAsia="Times New Roman" w:cs="Arial"/>
-          <w:color w:val="333333"/>
-        </w:rPr>
-        <w:t>g</w:t>
-      </w:r>
-      <w:r>
-        <w:rPr>
-          <w:rFonts w:eastAsia="Times New Roman" w:cs="Arial"/>
-          <w:color w:val="333333"/>
-        </w:rPr>
-        <w:t xml:space="preserve">eometry </w:t>
-      </w:r>
-    </w:p>
-    <w:p>
-      <w:pPr>
-        <w:numPr>
-          <w:ilvl w:val="0"/>
-          <w:numId w:val="33"/>
-        </w:numPr>
-        <w:shd w:val="clear" w:color="auto" w:fill="FFFFFF"/>
-        <w:overflowPunct/>
-        <w:autoSpaceDE/>
-        <w:autoSpaceDN/>
-        <w:adjustRightInd/>
-        <w:spacing w:before="100" w:beforeAutospacing="1" w:after="100" w:afterAutospacing="1"/>
-        <w:textAlignment w:val="top"/>
-        <w:rPr>
-          <w:rFonts w:eastAsia="Times New Roman" w:cs="Arial"/>
-          <w:color w:val="333333"/>
-        </w:rPr>
-      </w:pPr>
-      <w:r>
-        <w:rPr>
-          <w:rFonts w:eastAsia="Times New Roman" w:cs="Arial"/>
-          <w:color w:val="333333"/>
-        </w:rPr>
-        <w:t xml:space="preserve">Built-in command-based architecture to make menu and toolbar development easier. </w:t>
-      </w:r>
-    </w:p>
-    <w:p>
-      <w:pPr>
-        <w:numPr>
-          <w:ilvl w:val="0"/>
-          <w:numId w:val="33"/>
-        </w:numPr>
-        <w:shd w:val="clear" w:color="auto" w:fill="FFFFFF"/>
-        <w:overflowPunct/>
-        <w:autoSpaceDE/>
-        <w:autoSpaceDN/>
-        <w:adjustRightInd/>
-        <w:spacing w:before="100" w:beforeAutospacing="1" w:after="100" w:afterAutospacing="1"/>
-        <w:textAlignment w:val="top"/>
-        <w:rPr>
-          <w:rFonts w:eastAsia="Times New Roman" w:cs="Arial"/>
-          <w:color w:val="333333"/>
-        </w:rPr>
-      </w:pPr>
-      <w:r>
-        <w:rPr>
-          <w:rFonts w:eastAsia="Times New Roman" w:cs="Arial"/>
-          <w:color w:val="333333"/>
-        </w:rPr>
-        <w:t xml:space="preserve">A standard mechanism for accessing a reference to the Revit application object. </w:t>
-      </w:r>
-    </w:p>
-    <w:p>
-      <w:pPr>
-        <w:numPr>
-          <w:ilvl w:val="0"/>
-          <w:numId w:val="33"/>
-        </w:numPr>
-        <w:shd w:val="clear" w:color="auto" w:fill="FFFFFF"/>
-        <w:overflowPunct/>
-        <w:autoSpaceDE/>
-        <w:autoSpaceDN/>
-        <w:adjustRightInd/>
-        <w:spacing w:before="100" w:beforeAutospacing="1" w:after="100" w:afterAutospacing="1"/>
-        <w:textAlignment w:val="top"/>
-        <w:rPr>
-          <w:rFonts w:eastAsia="Times New Roman" w:cs="Arial"/>
-          <w:color w:val="333333"/>
-        </w:rPr>
-      </w:pPr>
-      <w:r>
-        <w:rPr>
-          <w:rFonts w:eastAsia="Times New Roman" w:cs="Arial"/>
-          <w:color w:val="333333"/>
-        </w:rPr>
-        <w:t xml:space="preserve">Automatic deployment and installation of </w:t>
-      </w:r>
-      <w:proofErr w:type="spellStart"/>
-      <w:r>
-        <w:rPr>
-          <w:rFonts w:eastAsia="Times New Roman" w:cs="Arial"/>
-          <w:color w:val="333333"/>
-        </w:rPr>
-        <w:t>addins</w:t>
-      </w:r>
-      <w:proofErr w:type="spellEnd"/>
-      <w:r>
-        <w:rPr>
-          <w:rFonts w:eastAsia="Times New Roman" w:cs="Arial"/>
-          <w:color w:val="333333"/>
-        </w:rPr>
-        <w:t xml:space="preserve"> for easy debugging. </w:t>
-      </w:r>
-    </w:p>
-    <w:p>
-      <w:pPr>
-        <w:shd w:val="clear" w:color="auto" w:fill="FFFFFF"/>
-        <w:overflowPunct/>
-        <w:autoSpaceDE/>
-        <w:autoSpaceDN/>
-        <w:adjustRightInd/>
-        <w:spacing w:before="100" w:beforeAutospacing="1" w:after="100" w:afterAutospacing="1"/>
-        <w:textAlignment w:val="top"/>
-        <w:rPr>
-          <w:rFonts w:eastAsia="Times New Roman" w:cs="Arial"/>
-          <w:color w:val="333333"/>
-        </w:rPr>
-      </w:pPr>
-      <w:r>
-        <w:rPr>
-          <w:rFonts w:eastAsia="Times New Roman" w:cs="Arial"/>
-          <w:color w:val="333333"/>
-        </w:rPr>
-        <w:t xml:space="preserve">Please see the </w:t>
-      </w:r>
-      <w:r>
-        <w:rPr>
-          <w:rFonts w:eastAsia="Times New Roman" w:cs="Arial"/>
-          <w:color w:val="333333"/>
-        </w:rPr>
-        <w:t>“</w:t>
-      </w:r>
-      <w:r>
-        <w:rPr>
-          <w:rFonts w:eastAsia="Times New Roman" w:cs="Arial"/>
-          <w:color w:val="333333"/>
-        </w:rPr>
-        <w:t xml:space="preserve">\Revit </w:t>
-      </w:r>
-      <w:r>
-        <w:rPr>
-          <w:rFonts w:eastAsia="Times New Roman" w:cs="Arial"/>
-          <w:color w:val="333333"/>
-        </w:rPr>
-        <w:t>2024</w:t>
-      </w:r>
-      <w:r>
-        <w:rPr>
-          <w:rFonts w:eastAsia="Times New Roman" w:cs="Arial"/>
-          <w:color w:val="333333"/>
-        </w:rPr>
-        <w:t xml:space="preserve"> </w:t>
-      </w:r>
-      <w:r>
-        <w:rPr>
-          <w:rFonts w:eastAsia="Times New Roman" w:cs="Arial"/>
-          <w:color w:val="333333"/>
-        </w:rPr>
-        <w:t>SDK\REX SDK</w:t>
-      </w:r>
-      <w:r>
-        <w:rPr>
-          <w:rFonts w:eastAsia="Times New Roman" w:cs="Arial"/>
-          <w:color w:val="333333"/>
-        </w:rPr>
-        <w:t>\”</w:t>
-      </w:r>
-      <w:r>
-        <w:rPr>
-          <w:rFonts w:eastAsia="Times New Roman" w:cs="Arial"/>
-          <w:color w:val="333333"/>
-        </w:rPr>
-        <w:t xml:space="preserve"> folder for more details.</w:t>
-      </w:r>
-    </w:p>
-    <w:bookmarkEnd w:id="29"/>
-    <w:p/>
-    <w:p>
-      <w:pPr>
-        <w:pStyle w:val="Heading2"/>
-      </w:pPr>
-      <w:bookmarkStart w:id="30" w:name="_Toc284490867"/>
-      <w:r>
-        <w:t>Registration of add-ins</w:t>
-      </w:r>
-      <w:bookmarkEnd w:id="30"/>
     </w:p>
     <w:p>
       <w:r>
@@ -5025,7 +4527,7 @@
         <w:t>C:\ProgramData\Autodesk\Revit\Addins\</w:t>
       </w:r>
       <w:r>
-        <w:t>2024</w:t>
+        <w:t>2025</w:t>
       </w:r>
       <w:r>
         <w:t>\</w:t>
@@ -5068,7 +4570,7 @@
         <w:t>C:\Users\&lt;user&gt;\AppData\Roaming\Autodesk\Revit\Addins\</w:t>
       </w:r>
       <w:r>
-        <w:t>2024</w:t>
+        <w:t>2025</w:t>
       </w:r>
       <w:r>
         <w:t>\</w:t>
@@ -5897,7 +5399,6 @@
           <w:noProof/>
           <w:color w:val="0000FF"/>
         </w:rPr>
-        <w:lastRenderedPageBreak/>
         <w:t xml:space="preserve">  &lt;/</w:t>
       </w:r>
       <w:r>
@@ -6612,15 +6113,7 @@
     </w:p>
     <w:p>
       <w:r>
-        <w:t xml:space="preserve">Multiple </w:t>
-      </w:r>
-      <w:proofErr w:type="spellStart"/>
-      <w:r>
-        <w:t>AddIn</w:t>
-      </w:r>
-      <w:proofErr w:type="spellEnd"/>
-      <w:r>
-        <w:t xml:space="preserve"> elements may be provided in a single manifest file.</w:t>
+        <w:t>Multiple AddIn elements may be provided in a single manifest file.</w:t>
       </w:r>
     </w:p>
     <w:p>
@@ -6660,6 +6153,7 @@
           </w:tcPr>
           <w:p>
             <w:r>
+              <w:lastRenderedPageBreak/>
               <w:t xml:space="preserve"> </w:t>
             </w:r>
             <w:r>
@@ -7622,7 +7116,6 @@
                 <w:rFonts w:ascii="Helvetica" w:hAnsi="Helvetica"/>
                 <w:color w:val="000000"/>
               </w:rPr>
-              <w:lastRenderedPageBreak/>
               <w:t>LongDescription</w:t>
             </w:r>
             <w:proofErr w:type="spellEnd"/>
@@ -7953,14 +7446,14 @@
       <w:pPr>
         <w:pStyle w:val="Heading1"/>
       </w:pPr>
-      <w:bookmarkStart w:id="31" w:name="_Toc284490868"/>
+      <w:bookmarkStart w:id="29" w:name="_Toc284490868"/>
       <w:r>
         <w:t>External Command</w:t>
       </w:r>
       <w:r>
         <w:t>s</w:t>
       </w:r>
-      <w:bookmarkEnd w:id="31"/>
+      <w:bookmarkEnd w:id="29"/>
     </w:p>
     <w:p>
       <w:pPr>
@@ -7975,7 +7468,7 @@
         <w:spacing w:after="0"/>
         <w:textAlignment w:val="auto"/>
       </w:pPr>
-      <w:bookmarkStart w:id="32" w:name="_Toc138524849"/>
+      <w:bookmarkStart w:id="30" w:name="_Toc138524849"/>
       <w:r>
         <w:rPr>
           <w:rFonts w:hint="eastAsia"/>
@@ -8077,7 +7570,7 @@
       <w:pPr>
         <w:pStyle w:val="Heading2"/>
       </w:pPr>
-      <w:bookmarkStart w:id="33" w:name="_Toc284490869"/>
+      <w:bookmarkStart w:id="31" w:name="_Toc284490869"/>
       <w:r>
         <w:t xml:space="preserve">The </w:t>
       </w:r>
@@ -8089,7 +7582,7 @@
       <w:r>
         <w:t xml:space="preserve"> Interface</w:t>
       </w:r>
-      <w:bookmarkEnd w:id="33"/>
+      <w:bookmarkEnd w:id="31"/>
     </w:p>
     <w:p>
       <w:r>
@@ -8291,11 +7784,11 @@
       <w:pPr>
         <w:pStyle w:val="Heading3"/>
       </w:pPr>
-      <w:bookmarkStart w:id="34" w:name="_Toc284490870"/>
+      <w:bookmarkStart w:id="32" w:name="_Toc284490870"/>
       <w:r>
         <w:t>Parameters</w:t>
       </w:r>
-      <w:bookmarkEnd w:id="34"/>
+      <w:bookmarkEnd w:id="32"/>
     </w:p>
     <w:p>
       <w:pPr>
@@ -8410,11 +7903,11 @@
       <w:pPr>
         <w:pStyle w:val="Heading3"/>
       </w:pPr>
-      <w:bookmarkStart w:id="35" w:name="_Toc284490871"/>
+      <w:bookmarkStart w:id="33" w:name="_Toc284490871"/>
       <w:r>
         <w:t>Return Value</w:t>
       </w:r>
-      <w:bookmarkEnd w:id="35"/>
+      <w:bookmarkEnd w:id="33"/>
     </w:p>
     <w:p>
       <w:r>
@@ -8445,7 +7938,6 @@
         <w:rPr>
           <w:rStyle w:val="HTMLSample"/>
         </w:rPr>
-        <w:lastRenderedPageBreak/>
         <w:t>Success</w:t>
       </w:r>
       <w:r>
@@ -8538,11 +8030,11 @@
       <w:pPr>
         <w:pStyle w:val="Heading3"/>
       </w:pPr>
-      <w:bookmarkStart w:id="36" w:name="_Toc284490872"/>
+      <w:bookmarkStart w:id="34" w:name="_Toc284490872"/>
       <w:r>
         <w:t>Remarks</w:t>
       </w:r>
-      <w:bookmarkEnd w:id="36"/>
+      <w:bookmarkEnd w:id="34"/>
     </w:p>
     <w:p>
       <w:r>
@@ -8577,7 +8069,11 @@
       </w:r>
       <w:proofErr w:type="gramEnd"/>
       <w:r>
-        <w:t xml:space="preserve"> to Autodesk Revit. If the message parameter was not set then no message is </w:t>
+        <w:t xml:space="preserve"> to </w:t>
+      </w:r>
+      <w:r>
+        <w:lastRenderedPageBreak/>
+        <w:t xml:space="preserve">Autodesk Revit. If the message parameter was not set then no message is </w:t>
       </w:r>
       <w:proofErr w:type="gramStart"/>
       <w:r>
@@ -8642,11 +8138,11 @@
           <w:lang w:eastAsia="zh-CN"/>
         </w:rPr>
       </w:pPr>
-      <w:bookmarkStart w:id="37" w:name="_Toc284490873"/>
+      <w:bookmarkStart w:id="35" w:name="_Toc284490873"/>
       <w:r>
         <w:t>Using an Autodesk Revit API External Command</w:t>
       </w:r>
-      <w:bookmarkEnd w:id="37"/>
+      <w:bookmarkEnd w:id="35"/>
     </w:p>
     <w:p>
       <w:pPr>
@@ -8843,7 +8339,7 @@
       <w:pPr>
         <w:pStyle w:val="Heading2"/>
       </w:pPr>
-      <w:bookmarkStart w:id="38" w:name="_Toc284490874"/>
+      <w:bookmarkStart w:id="36" w:name="_Toc284490874"/>
       <w:r>
         <w:t>External</w:t>
       </w:r>
@@ -8853,7 +8349,7 @@
       <w:r>
         <w:t>Command Object Lifetime</w:t>
       </w:r>
-      <w:bookmarkEnd w:id="38"/>
+      <w:bookmarkEnd w:id="36"/>
     </w:p>
     <w:p>
       <w:r>
@@ -8917,7 +8413,7 @@
           <w:lang w:eastAsia="zh-CN"/>
         </w:rPr>
       </w:pPr>
-      <w:bookmarkStart w:id="39" w:name="_Toc284490875"/>
+      <w:bookmarkStart w:id="37" w:name="_Toc284490875"/>
       <w:r>
         <w:t xml:space="preserve">External </w:t>
       </w:r>
@@ -8934,7 +8430,7 @@
         </w:rPr>
         <w:t>s</w:t>
       </w:r>
-      <w:bookmarkEnd w:id="39"/>
+      <w:bookmarkEnd w:id="37"/>
     </w:p>
     <w:p>
       <w:pPr>
@@ -8950,7 +8446,6 @@
         <w:rPr>
           <w:lang w:eastAsia="zh-CN"/>
         </w:rPr>
-        <w:lastRenderedPageBreak/>
         <w:t xml:space="preserve">Implement support for a specific interface, in this case </w:t>
       </w:r>
       <w:proofErr w:type="spellStart"/>
@@ -9121,7 +8616,7 @@
       <w:pPr>
         <w:pStyle w:val="Heading2"/>
       </w:pPr>
-      <w:bookmarkStart w:id="40" w:name="_Toc284490876"/>
+      <w:bookmarkStart w:id="38" w:name="_Toc284490876"/>
       <w:r>
         <w:t xml:space="preserve">The </w:t>
       </w:r>
@@ -9140,7 +8635,7 @@
       <w:r>
         <w:t xml:space="preserve"> Interface</w:t>
       </w:r>
-      <w:bookmarkEnd w:id="40"/>
+      <w:bookmarkEnd w:id="38"/>
     </w:p>
     <w:p>
       <w:pPr>
@@ -9299,11 +8794,12 @@
           <w:lang w:eastAsia="zh-CN"/>
         </w:rPr>
       </w:pPr>
-      <w:bookmarkStart w:id="41" w:name="_Toc284490877"/>
-      <w:r>
+      <w:bookmarkStart w:id="39" w:name="_Toc284490877"/>
+      <w:r>
+        <w:lastRenderedPageBreak/>
         <w:t>Parameters</w:t>
       </w:r>
-      <w:bookmarkEnd w:id="41"/>
+      <w:bookmarkEnd w:id="39"/>
     </w:p>
     <w:p>
       <w:pPr>
@@ -9497,11 +8993,11 @@
       <w:pPr>
         <w:pStyle w:val="Heading3"/>
       </w:pPr>
-      <w:bookmarkStart w:id="42" w:name="_Toc284490878"/>
+      <w:bookmarkStart w:id="40" w:name="_Toc284490878"/>
       <w:r>
         <w:t>Return Value</w:t>
       </w:r>
-      <w:bookmarkEnd w:id="42"/>
+      <w:bookmarkEnd w:id="40"/>
     </w:p>
     <w:p>
       <w:pPr>
@@ -9663,7 +9159,7 @@
       <w:pPr>
         <w:pStyle w:val="Heading2"/>
       </w:pPr>
-      <w:bookmarkStart w:id="43" w:name="_Toc284490879"/>
+      <w:bookmarkStart w:id="41" w:name="_Toc284490879"/>
       <w:r>
         <w:rPr>
           <w:lang w:eastAsia="zh-CN"/>
@@ -9680,7 +9176,7 @@
       <w:r>
         <w:t xml:space="preserve"> Object Lifetime</w:t>
       </w:r>
-      <w:bookmarkEnd w:id="43"/>
+      <w:bookmarkEnd w:id="41"/>
     </w:p>
     <w:p>
       <w:pPr>
@@ -9838,11 +9334,11 @@
       <w:pPr>
         <w:pStyle w:val="Heading1"/>
       </w:pPr>
-      <w:bookmarkStart w:id="44" w:name="_Toc284490880"/>
-      <w:bookmarkStart w:id="45" w:name="_Toc114193023"/>
-      <w:bookmarkStart w:id="46" w:name="_Toc138524845"/>
-      <w:bookmarkStart w:id="47" w:name="_Toc149922299"/>
-      <w:bookmarkStart w:id="48" w:name="_Ref194113901"/>
+      <w:bookmarkStart w:id="42" w:name="_Toc284490880"/>
+      <w:bookmarkStart w:id="43" w:name="_Toc114193023"/>
+      <w:bookmarkStart w:id="44" w:name="_Toc138524845"/>
+      <w:bookmarkStart w:id="45" w:name="_Toc149922299"/>
+      <w:bookmarkStart w:id="46" w:name="_Ref194113901"/>
       <w:r>
         <w:t>Compatibility of API applications with</w:t>
       </w:r>
@@ -9858,7 +9354,7 @@
       <w:r>
         <w:t>Revit</w:t>
       </w:r>
-      <w:bookmarkEnd w:id="44"/>
+      <w:bookmarkEnd w:id="42"/>
     </w:p>
     <w:p>
       <w:r>
@@ -9917,7 +9413,6 @@
         <w:ind w:left="360"/>
       </w:pPr>
       <w:r>
-        <w:lastRenderedPageBreak/>
         <w:t xml:space="preserve">Note that there are some </w:t>
       </w:r>
       <w:r>
@@ -9982,37 +9477,37 @@
           <w:t>http://msdn.microsoft.com/en-us/library/ms241064(VS.80).aspx</w:t>
         </w:r>
       </w:hyperlink>
-      <w:bookmarkStart w:id="49" w:name="_Toc138524847"/>
-      <w:bookmarkStart w:id="50" w:name="_Toc149922301"/>
-      <w:bookmarkStart w:id="51" w:name="_Toc114193025"/>
+      <w:bookmarkStart w:id="47" w:name="_Toc138524847"/>
+      <w:bookmarkStart w:id="48" w:name="_Toc149922301"/>
+      <w:bookmarkStart w:id="49" w:name="_Toc114193025"/>
+      <w:bookmarkEnd w:id="43"/>
+      <w:bookmarkEnd w:id="44"/>
       <w:bookmarkEnd w:id="45"/>
       <w:bookmarkEnd w:id="46"/>
+    </w:p>
+    <w:p>
+      <w:pPr>
+        <w:pStyle w:val="Heading1"/>
+      </w:pPr>
+      <w:bookmarkStart w:id="50" w:name="_Toc284490881"/>
+      <w:r>
+        <w:t>Debugging Your A</w:t>
+      </w:r>
+      <w:r>
+        <w:t xml:space="preserve">pplication in MS </w:t>
+      </w:r>
+      <w:r>
+        <w:t xml:space="preserve">Visual </w:t>
+      </w:r>
+      <w:r>
+        <w:t>Studio 20</w:t>
+      </w:r>
       <w:bookmarkEnd w:id="47"/>
       <w:bookmarkEnd w:id="48"/>
-    </w:p>
-    <w:p>
-      <w:pPr>
-        <w:pStyle w:val="Heading1"/>
-      </w:pPr>
-      <w:bookmarkStart w:id="52" w:name="_Toc284490881"/>
-      <w:r>
-        <w:t>Debugging Your A</w:t>
-      </w:r>
-      <w:r>
-        <w:t xml:space="preserve">pplication in MS </w:t>
-      </w:r>
-      <w:r>
-        <w:t xml:space="preserve">Visual </w:t>
-      </w:r>
-      <w:r>
-        <w:t>Studio 20</w:t>
-      </w:r>
-      <w:bookmarkEnd w:id="49"/>
+      <w:r>
+        <w:t>1</w:t>
+      </w:r>
       <w:bookmarkEnd w:id="50"/>
-      <w:r>
-        <w:t>1</w:t>
-      </w:r>
-      <w:bookmarkEnd w:id="52"/>
       <w:r>
         <w:t>9</w:t>
       </w:r>
@@ -10063,6 +9558,7 @@
             </w:pPr>
             <w:proofErr w:type="gramStart"/>
             <w:r>
+              <w:lastRenderedPageBreak/>
               <w:t>Open up</w:t>
             </w:r>
             <w:proofErr w:type="gramEnd"/>
@@ -10361,8 +9857,8 @@
         <w:spacing w:after="0"/>
         <w:textAlignment w:val="auto"/>
       </w:pPr>
-      <w:bookmarkStart w:id="53" w:name="_Toc138524848"/>
-      <w:bookmarkStart w:id="54" w:name="_Toc149922302"/>
+      <w:bookmarkStart w:id="51" w:name="_Toc138524848"/>
+      <w:bookmarkStart w:id="52" w:name="_Toc149922302"/>
       <w:r>
         <w:t xml:space="preserve">To hit a break </w:t>
       </w:r>
@@ -10379,7 +9875,7 @@
       <w:pPr>
         <w:pStyle w:val="Heading1"/>
       </w:pPr>
-      <w:bookmarkStart w:id="55" w:name="_Toc284490882"/>
+      <w:bookmarkStart w:id="53" w:name="_Toc284490882"/>
       <w:r>
         <w:br w:type="page"/>
       </w:r>
@@ -10387,7 +9883,7 @@
         <w:lastRenderedPageBreak/>
         <w:t>The Revit Unit System</w:t>
       </w:r>
-      <w:bookmarkEnd w:id="55"/>
+      <w:bookmarkEnd w:id="53"/>
     </w:p>
     <w:p>
       <w:pPr>
@@ -11248,7 +10744,7 @@
       <w:pPr>
         <w:pStyle w:val="Heading1"/>
       </w:pPr>
-      <w:bookmarkStart w:id="56" w:name="_Toc284490883"/>
+      <w:bookmarkStart w:id="54" w:name="_Toc284490883"/>
       <w:r>
         <w:t xml:space="preserve">Storing and </w:t>
       </w:r>
@@ -11267,22 +10763,22 @@
       <w:r>
         <w:t>ata</w:t>
       </w:r>
+      <w:bookmarkEnd w:id="49"/>
       <w:bookmarkEnd w:id="51"/>
-      <w:bookmarkEnd w:id="53"/>
+      <w:bookmarkEnd w:id="52"/>
+      <w:r>
+        <w:t xml:space="preserve"> </w:t>
+      </w:r>
+      <w:r>
+        <w:t xml:space="preserve">for </w:t>
+      </w:r>
+      <w:r>
+        <w:t>A</w:t>
+      </w:r>
+      <w:r>
+        <w:t>pplications</w:t>
+      </w:r>
       <w:bookmarkEnd w:id="54"/>
-      <w:r>
-        <w:t xml:space="preserve"> </w:t>
-      </w:r>
-      <w:r>
-        <w:t xml:space="preserve">for </w:t>
-      </w:r>
-      <w:r>
-        <w:t>A</w:t>
-      </w:r>
-      <w:r>
-        <w:t>pplications</w:t>
-      </w:r>
-      <w:bookmarkEnd w:id="56"/>
     </w:p>
     <w:p>
       <w:r>
@@ -11451,15 +10947,7 @@
         <w:t xml:space="preserve"> for each element as a key for th</w:t>
       </w:r>
       <w:r>
-        <w:t xml:space="preserve">e </w:t>
-      </w:r>
-      <w:proofErr w:type="gramStart"/>
-      <w:r>
-        <w:t>database, because</w:t>
-      </w:r>
-      <w:proofErr w:type="gramEnd"/>
-      <w:r>
-        <w:t xml:space="preserve"> the element’s </w:t>
+        <w:t xml:space="preserve">e database, because the element’s </w:t>
       </w:r>
       <w:proofErr w:type="spellStart"/>
       <w:r>
@@ -11475,13 +10963,13 @@
       <w:r>
         <w:t xml:space="preserve"> </w:t>
       </w:r>
-      <w:bookmarkEnd w:id="32"/>
+      <w:bookmarkEnd w:id="30"/>
     </w:p>
     <w:p>
       <w:pPr>
         <w:pStyle w:val="Heading2"/>
       </w:pPr>
-      <w:bookmarkStart w:id="57" w:name="_Toc149922314"/>
+      <w:bookmarkStart w:id="55" w:name="_Toc149922314"/>
     </w:p>
     <w:p>
       <w:pPr>
@@ -11490,7 +10978,7 @@
       <w:r>
         <w:br w:type="page"/>
       </w:r>
-      <w:bookmarkStart w:id="58" w:name="_Toc284490884"/>
+      <w:bookmarkStart w:id="56" w:name="_Toc284490884"/>
       <w:r>
         <w:lastRenderedPageBreak/>
         <w:t xml:space="preserve">Appendix 1 </w:t>
@@ -11501,156 +10989,156 @@
       <w:r>
         <w:t xml:space="preserve"> Glossary</w:t>
       </w:r>
+      <w:bookmarkEnd w:id="55"/>
+      <w:r>
+        <w:t xml:space="preserve"> of Autodesk Revit terms</w:t>
+      </w:r>
+      <w:bookmarkEnd w:id="56"/>
+    </w:p>
+    <w:p>
+      <w:pPr>
+        <w:pStyle w:val="Heading6"/>
+      </w:pPr>
+      <w:r>
+        <w:t>Famil</w:t>
+      </w:r>
+      <w:r>
+        <w:t>y</w:t>
+      </w:r>
+    </w:p>
+    <w:p>
+      <w:pPr>
+        <w:rPr>
+          <w:rFonts w:eastAsia="MS Mincho"/>
+        </w:rPr>
+      </w:pPr>
+      <w:r>
+        <w:rPr>
+          <w:rFonts w:eastAsia="MS Mincho"/>
+        </w:rPr>
+        <w:t xml:space="preserve">A Family is a collection of objects called types. A family groups elements with a common set of parameters, identical use, and similar graphical representation. Different types within a family may have different values of some or all parameters, but the set of parameters - their names and their meaning - are the same. </w:t>
+      </w:r>
+    </w:p>
+    <w:p>
+      <w:pPr>
+        <w:pStyle w:val="Heading6"/>
+      </w:pPr>
+      <w:r>
+        <w:t>Parameter</w:t>
+      </w:r>
+    </w:p>
+    <w:p>
+      <w:r>
+        <w:t xml:space="preserve">There are </w:t>
+      </w:r>
+      <w:proofErr w:type="gramStart"/>
+      <w:r>
+        <w:t>a number of</w:t>
+      </w:r>
+      <w:proofErr w:type="gramEnd"/>
+      <w:r>
+        <w:t xml:space="preserve"> </w:t>
+      </w:r>
+      <w:r>
+        <w:t xml:space="preserve">Autodesk </w:t>
+      </w:r>
+      <w:r>
+        <w:t xml:space="preserve">Revit parameter types. </w:t>
+      </w:r>
+      <w:r>
+        <w:rPr>
+          <w:b/>
+        </w:rPr>
+        <w:t>Shared Parameters</w:t>
+      </w:r>
+      <w:r>
+        <w:t xml:space="preserve"> can be thought of as user defined variables. </w:t>
+      </w:r>
+      <w:r>
+        <w:rPr>
+          <w:b/>
+        </w:rPr>
+        <w:t>System Parameters</w:t>
+      </w:r>
+      <w:r>
+        <w:t xml:space="preserve"> are variables that are hard coded in</w:t>
+      </w:r>
+      <w:r>
+        <w:t xml:space="preserve"> Autodesk </w:t>
+      </w:r>
+      <w:r>
+        <w:t xml:space="preserve">Revit. </w:t>
+      </w:r>
+      <w:r>
+        <w:rPr>
+          <w:b/>
+        </w:rPr>
+        <w:t>Family parameters</w:t>
+      </w:r>
+      <w:r>
+        <w:t xml:space="preserve"> are variables that are defined when a family is created or modified. </w:t>
+      </w:r>
+    </w:p>
+    <w:p>
+      <w:pPr>
+        <w:pStyle w:val="Heading6"/>
+      </w:pPr>
+      <w:r>
+        <w:t>Type</w:t>
+      </w:r>
+    </w:p>
+    <w:p>
+      <w:pPr>
+        <w:rPr>
+          <w:rFonts w:eastAsia="MS Mincho"/>
+        </w:rPr>
+      </w:pPr>
+      <w:r>
+        <w:rPr>
+          <w:rFonts w:eastAsia="MS Mincho"/>
+        </w:rPr>
+        <w:t xml:space="preserve">A Type is a member of a Family. Each Type has specific parameters that are constant for all instance of the Type that exist in your model. These are </w:t>
+      </w:r>
+      <w:r>
+        <w:rPr>
+          <w:rFonts w:eastAsia="MS Mincho"/>
+        </w:rPr>
+        <w:t xml:space="preserve">called </w:t>
+      </w:r>
+      <w:r>
+        <w:rPr>
+          <w:rFonts w:eastAsia="MS Mincho"/>
+        </w:rPr>
+        <w:t>Type Properties. Types have other parameters called Instance parameters, which may vary over the various instances of this type in your model.</w:t>
+      </w:r>
+    </w:p>
+    <w:p/>
+    <w:p>
+      <w:pPr>
+        <w:pStyle w:val="Heading2"/>
+      </w:pPr>
+      <w:bookmarkStart w:id="57" w:name="_Toc149922321"/>
+      <w:bookmarkStart w:id="58" w:name="_Toc284490885"/>
+      <w:r>
+        <w:t>Appendix 2</w:t>
+      </w:r>
+      <w:r>
+        <w:t xml:space="preserve"> - FAQ</w:t>
+      </w:r>
       <w:bookmarkEnd w:id="57"/>
-      <w:r>
-        <w:t xml:space="preserve"> of Autodesk Revit terms</w:t>
-      </w:r>
       <w:bookmarkEnd w:id="58"/>
     </w:p>
     <w:p>
       <w:pPr>
-        <w:pStyle w:val="Heading6"/>
-      </w:pPr>
-      <w:r>
-        <w:t>Famil</w:t>
-      </w:r>
-      <w:r>
-        <w:t>y</w:t>
-      </w:r>
-    </w:p>
-    <w:p>
-      <w:pPr>
-        <w:rPr>
-          <w:rFonts w:eastAsia="MS Mincho"/>
-        </w:rPr>
-      </w:pPr>
-      <w:r>
-        <w:rPr>
-          <w:rFonts w:eastAsia="MS Mincho"/>
-        </w:rPr>
-        <w:t xml:space="preserve">A Family is a collection of objects called types. A family groups elements with a common set of parameters, identical use, and similar graphical representation. Different types within a family may have different values of some or all parameters, but the set of parameters - their names and their meaning - are the same. </w:t>
-      </w:r>
-    </w:p>
-    <w:p>
-      <w:pPr>
-        <w:pStyle w:val="Heading6"/>
-      </w:pPr>
-      <w:r>
-        <w:t>Parameter</w:t>
-      </w:r>
-    </w:p>
-    <w:p>
-      <w:r>
-        <w:t xml:space="preserve">There are </w:t>
-      </w:r>
-      <w:proofErr w:type="gramStart"/>
-      <w:r>
-        <w:t>a number of</w:t>
-      </w:r>
-      <w:proofErr w:type="gramEnd"/>
-      <w:r>
-        <w:t xml:space="preserve"> </w:t>
-      </w:r>
-      <w:r>
-        <w:t xml:space="preserve">Autodesk </w:t>
-      </w:r>
-      <w:r>
-        <w:t xml:space="preserve">Revit parameter types. </w:t>
-      </w:r>
-      <w:r>
-        <w:rPr>
-          <w:b/>
-        </w:rPr>
-        <w:t>Shared Parameters</w:t>
-      </w:r>
-      <w:r>
-        <w:t xml:space="preserve"> can be thought of as user defined variables. </w:t>
-      </w:r>
-      <w:r>
-        <w:rPr>
-          <w:b/>
-        </w:rPr>
-        <w:t>System Parameters</w:t>
-      </w:r>
-      <w:r>
-        <w:t xml:space="preserve"> are variables that are hard coded in</w:t>
-      </w:r>
-      <w:r>
-        <w:t xml:space="preserve"> Autodesk </w:t>
-      </w:r>
-      <w:r>
-        <w:t xml:space="preserve">Revit. </w:t>
-      </w:r>
-      <w:r>
-        <w:rPr>
-          <w:b/>
-        </w:rPr>
-        <w:t>Family parameters</w:t>
-      </w:r>
-      <w:r>
-        <w:t xml:space="preserve"> are variables that are defined when a family is created or modified. </w:t>
-      </w:r>
-    </w:p>
-    <w:p>
-      <w:pPr>
-        <w:pStyle w:val="Heading6"/>
-      </w:pPr>
-      <w:r>
-        <w:t>Type</w:t>
-      </w:r>
-    </w:p>
-    <w:p>
-      <w:pPr>
-        <w:rPr>
-          <w:rFonts w:eastAsia="MS Mincho"/>
-        </w:rPr>
-      </w:pPr>
-      <w:r>
-        <w:rPr>
-          <w:rFonts w:eastAsia="MS Mincho"/>
-        </w:rPr>
-        <w:t xml:space="preserve">A Type is a member of a Family. Each Type has specific parameters that are constant for all instance of the Type that exist in your model. These are </w:t>
-      </w:r>
-      <w:r>
-        <w:rPr>
-          <w:rFonts w:eastAsia="MS Mincho"/>
-        </w:rPr>
-        <w:t xml:space="preserve">called </w:t>
-      </w:r>
-      <w:r>
-        <w:rPr>
-          <w:rFonts w:eastAsia="MS Mincho"/>
-        </w:rPr>
-        <w:t>Type Properties. Types have other parameters called Instance parameters, which may vary over the various instances of this type in your model.</w:t>
-      </w:r>
-    </w:p>
-    <w:p/>
-    <w:p>
-      <w:pPr>
-        <w:pStyle w:val="Heading2"/>
-      </w:pPr>
-      <w:bookmarkStart w:id="59" w:name="_Toc149922321"/>
-      <w:bookmarkStart w:id="60" w:name="_Toc284490885"/>
-      <w:r>
-        <w:t>Appendix 2</w:t>
-      </w:r>
-      <w:r>
-        <w:t xml:space="preserve"> - FAQ</w:t>
+        <w:pStyle w:val="Heading3"/>
+      </w:pPr>
+      <w:bookmarkStart w:id="59" w:name="_Toc149922322"/>
+      <w:bookmarkStart w:id="60" w:name="_Toc284490886"/>
+      <w:r>
+        <w:t>General:</w:t>
       </w:r>
       <w:bookmarkEnd w:id="59"/>
       <w:bookmarkEnd w:id="60"/>
-    </w:p>
-    <w:p>
-      <w:pPr>
-        <w:pStyle w:val="Heading3"/>
-      </w:pPr>
-      <w:bookmarkStart w:id="61" w:name="_Toc149922322"/>
-      <w:bookmarkStart w:id="62" w:name="_Toc284490886"/>
-      <w:r>
-        <w:t>General:</w:t>
-      </w:r>
-      <w:bookmarkEnd w:id="61"/>
-      <w:bookmarkEnd w:id="62"/>
     </w:p>
     <w:p>
       <w:r>
@@ -12193,15 +11681,7 @@
         <w:t xml:space="preserve">programmatically </w:t>
       </w:r>
       <w:r>
-        <w:t xml:space="preserve">ungroup, make the change, </w:t>
-      </w:r>
-      <w:proofErr w:type="gramStart"/>
-      <w:r>
-        <w:t>regroup</w:t>
-      </w:r>
-      <w:proofErr w:type="gramEnd"/>
-      <w:r>
-        <w:t xml:space="preserve"> and then swap the other instances of the old group to the new group to get the same effect.</w:t>
+        <w:t>ungroup, make the change, regroup and then swap the other instances of the old group to the new group to get the same effect.</w:t>
       </w:r>
     </w:p>
     <w:p>
@@ -12952,18 +12432,18 @@
       <w:pPr>
         <w:pStyle w:val="Heading3"/>
       </w:pPr>
-      <w:bookmarkStart w:id="63" w:name="_Toc149922323"/>
-      <w:bookmarkStart w:id="64" w:name="_Toc151540945"/>
-      <w:bookmarkStart w:id="65" w:name="_Toc284490887"/>
+      <w:bookmarkStart w:id="61" w:name="_Toc149922323"/>
+      <w:bookmarkStart w:id="62" w:name="_Toc151540945"/>
+      <w:bookmarkStart w:id="63" w:name="_Toc284490887"/>
       <w:r>
         <w:t>Autodesk Revit</w:t>
       </w:r>
       <w:r>
         <w:t xml:space="preserve"> Structure:</w:t>
       </w:r>
+      <w:bookmarkEnd w:id="61"/>
+      <w:bookmarkEnd w:id="62"/>
       <w:bookmarkEnd w:id="63"/>
-      <w:bookmarkEnd w:id="64"/>
-      <w:bookmarkEnd w:id="65"/>
     </w:p>
     <w:p>
       <w:r>
@@ -13110,15 +12590,7 @@
       </w:r>
       <w:proofErr w:type="spellEnd"/>
       <w:r>
-        <w:t xml:space="preserve"> example in the SDK. It has examples of how to get and change the rotation angle of beams, </w:t>
-      </w:r>
-      <w:proofErr w:type="gramStart"/>
-      <w:r>
-        <w:t>braces</w:t>
-      </w:r>
-      <w:proofErr w:type="gramEnd"/>
-      <w:r>
-        <w:t xml:space="preserve"> and columns.</w:t>
+        <w:t xml:space="preserve"> example in the SDK. It has examples of how to get and change the rotation angle of beams, braces and columns.</w:t>
       </w:r>
     </w:p>
     <w:p/>
@@ -13725,7 +13197,7 @@
       <w:t xml:space="preserve">Autodesk Revit </w:t>
     </w:r>
     <w:r>
-      <w:t>2024</w:t>
+      <w:t>2025</w:t>
     </w:r>
     <w:r>
       <w:t xml:space="preserve"> </w:t>
@@ -13749,12 +13221,12 @@
     <w:r>
       <w:t xml:space="preserve"> </w:t>
     </w:r>
-    <w:bookmarkStart w:id="66" w:name="_Toc138524834"/>
+    <w:bookmarkStart w:id="64" w:name="_Toc138524834"/>
     <w:r>
       <w:t xml:space="preserve">Autodesk Revit </w:t>
     </w:r>
     <w:r>
-      <w:t>2024</w:t>
+      <w:t>2025</w:t>
     </w:r>
     <w:r>
       <w:t xml:space="preserve"> </w:t>
@@ -13762,7 +13234,7 @@
     <w:r>
       <w:t>API– Getting Started</w:t>
     </w:r>
-    <w:bookmarkEnd w:id="66"/>
+    <w:bookmarkEnd w:id="64"/>
   </w:p>
 </w:hdr>
 </file>

</xml_diff>